<commit_message>
04 Merge two given sorted arrays
</commit_message>
<xml_diff>
--- a/DS01/DS 01.docx
+++ b/DS01/DS 01.docx
@@ -8004,6 +8004,4261 @@
           <w:rFonts w:ascii="Times New Roman" w:hAnsi="Times New Roman" w:cs="Times New Roman"/>
           <w:b/>
           <w:sz w:val="32"/>
+        </w:rPr>
+      </w:pPr>
+      <w:r>
+        <w:rPr>
+          <w:rFonts w:ascii="Times New Roman" w:hAnsi="Times New Roman" w:cs="Times New Roman"/>
+          <w:b/>
+          <w:sz w:val="32"/>
+        </w:rPr>
+        <w:t>4. Merge Two Sorted Arrays</w:t>
+      </w:r>
+    </w:p>
+    <w:p>
+      <w:pPr>
+        <w:rPr>
+          <w:rFonts w:ascii="Times New Roman" w:hAnsi="Times New Roman" w:cs="Times New Roman"/>
+          <w:bCs/>
+          <w:sz w:val="26"/>
+          <w:szCs w:val="26"/>
+        </w:rPr>
+      </w:pPr>
+      <w:r>
+        <w:rPr>
+          <w:rFonts w:ascii="Times New Roman" w:hAnsi="Times New Roman" w:cs="Times New Roman"/>
+          <w:bCs/>
+          <w:sz w:val="26"/>
+          <w:szCs w:val="26"/>
+        </w:rPr>
+        <w:t>Given two sorted arrays arr1 and arr2 of sizes m and n respectively, merge them into a single sorted array without using extra space. Assume arr1 has enough space (size of m + n) to hold additional elements from arr2 if needed.</w:t>
+      </w:r>
+    </w:p>
+    <w:p>
+      <w:pPr>
+        <w:shd w:val="clear" w:color="auto" w:fill="282C34"/>
+        <w:spacing w:after="0" w:line="285" w:lineRule="atLeast"/>
+        <w:rPr>
+          <w:rFonts w:ascii="Consolas" w:eastAsia="Times New Roman" w:hAnsi="Consolas" w:cs="Times New Roman"/>
+          <w:color w:val="ABB2BF"/>
+          <w:sz w:val="21"/>
+          <w:szCs w:val="21"/>
+          <w:lang w:eastAsia="en-IN"/>
+        </w:rPr>
+      </w:pPr>
+      <w:r>
+        <w:rPr>
+          <w:rFonts w:ascii="Consolas" w:eastAsia="Times New Roman" w:hAnsi="Consolas" w:cs="Times New Roman"/>
+          <w:color w:val="C678DD"/>
+          <w:sz w:val="21"/>
+          <w:szCs w:val="21"/>
+          <w:lang w:eastAsia="en-IN"/>
+        </w:rPr>
+        <w:t>#include</w:t>
+      </w:r>
+      <w:r>
+        <w:rPr>
+          <w:rFonts w:ascii="Consolas" w:eastAsia="Times New Roman" w:hAnsi="Consolas" w:cs="Times New Roman"/>
+          <w:color w:val="ABB2BF"/>
+          <w:sz w:val="21"/>
+          <w:szCs w:val="21"/>
+          <w:lang w:eastAsia="en-IN"/>
+        </w:rPr>
+        <w:t xml:space="preserve"> </w:t>
+      </w:r>
+      <w:r>
+        <w:rPr>
+          <w:rFonts w:ascii="Consolas" w:eastAsia="Times New Roman" w:hAnsi="Consolas" w:cs="Times New Roman"/>
+          <w:color w:val="98C379"/>
+          <w:sz w:val="21"/>
+          <w:szCs w:val="21"/>
+          <w:lang w:eastAsia="en-IN"/>
+        </w:rPr>
+        <w:t>&lt;</w:t>
+      </w:r>
+      <w:proofErr w:type="spellStart"/>
+      <w:r>
+        <w:rPr>
+          <w:rFonts w:ascii="Consolas" w:eastAsia="Times New Roman" w:hAnsi="Consolas" w:cs="Times New Roman"/>
+          <w:color w:val="98C379"/>
+          <w:sz w:val="21"/>
+          <w:szCs w:val="21"/>
+          <w:lang w:eastAsia="en-IN"/>
+        </w:rPr>
+        <w:t>stdio.h</w:t>
+      </w:r>
+      <w:proofErr w:type="spellEnd"/>
+      <w:r>
+        <w:rPr>
+          <w:rFonts w:ascii="Consolas" w:eastAsia="Times New Roman" w:hAnsi="Consolas" w:cs="Times New Roman"/>
+          <w:color w:val="98C379"/>
+          <w:sz w:val="21"/>
+          <w:szCs w:val="21"/>
+          <w:lang w:eastAsia="en-IN"/>
+        </w:rPr>
+        <w:t>&gt;</w:t>
+      </w:r>
+    </w:p>
+    <w:p>
+      <w:pPr>
+        <w:shd w:val="clear" w:color="auto" w:fill="282C34"/>
+        <w:spacing w:after="0" w:line="285" w:lineRule="atLeast"/>
+        <w:rPr>
+          <w:rFonts w:ascii="Consolas" w:eastAsia="Times New Roman" w:hAnsi="Consolas" w:cs="Times New Roman"/>
+          <w:color w:val="ABB2BF"/>
+          <w:sz w:val="21"/>
+          <w:szCs w:val="21"/>
+          <w:lang w:eastAsia="en-IN"/>
+        </w:rPr>
+      </w:pPr>
+      <w:r>
+        <w:rPr>
+          <w:rFonts w:ascii="Consolas" w:eastAsia="Times New Roman" w:hAnsi="Consolas" w:cs="Times New Roman"/>
+          <w:color w:val="C678DD"/>
+          <w:sz w:val="21"/>
+          <w:szCs w:val="21"/>
+          <w:lang w:eastAsia="en-IN"/>
+        </w:rPr>
+        <w:t>#include</w:t>
+      </w:r>
+      <w:r>
+        <w:rPr>
+          <w:rFonts w:ascii="Consolas" w:eastAsia="Times New Roman" w:hAnsi="Consolas" w:cs="Times New Roman"/>
+          <w:color w:val="ABB2BF"/>
+          <w:sz w:val="21"/>
+          <w:szCs w:val="21"/>
+          <w:lang w:eastAsia="en-IN"/>
+        </w:rPr>
+        <w:t xml:space="preserve"> </w:t>
+      </w:r>
+      <w:r>
+        <w:rPr>
+          <w:rFonts w:ascii="Consolas" w:eastAsia="Times New Roman" w:hAnsi="Consolas" w:cs="Times New Roman"/>
+          <w:color w:val="98C379"/>
+          <w:sz w:val="21"/>
+          <w:szCs w:val="21"/>
+          <w:lang w:eastAsia="en-IN"/>
+        </w:rPr>
+        <w:t>&lt;</w:t>
+      </w:r>
+      <w:proofErr w:type="spellStart"/>
+      <w:r>
+        <w:rPr>
+          <w:rFonts w:ascii="Consolas" w:eastAsia="Times New Roman" w:hAnsi="Consolas" w:cs="Times New Roman"/>
+          <w:color w:val="98C379"/>
+          <w:sz w:val="21"/>
+          <w:szCs w:val="21"/>
+          <w:lang w:eastAsia="en-IN"/>
+        </w:rPr>
+        <w:t>stdlib.h</w:t>
+      </w:r>
+      <w:proofErr w:type="spellEnd"/>
+      <w:r>
+        <w:rPr>
+          <w:rFonts w:ascii="Consolas" w:eastAsia="Times New Roman" w:hAnsi="Consolas" w:cs="Times New Roman"/>
+          <w:color w:val="98C379"/>
+          <w:sz w:val="21"/>
+          <w:szCs w:val="21"/>
+          <w:lang w:eastAsia="en-IN"/>
+        </w:rPr>
+        <w:t>&gt;</w:t>
+      </w:r>
+    </w:p>
+    <w:p>
+      <w:pPr>
+        <w:shd w:val="clear" w:color="auto" w:fill="282C34"/>
+        <w:spacing w:after="0" w:line="285" w:lineRule="atLeast"/>
+        <w:rPr>
+          <w:rFonts w:ascii="Consolas" w:eastAsia="Times New Roman" w:hAnsi="Consolas" w:cs="Times New Roman"/>
+          <w:color w:val="ABB2BF"/>
+          <w:sz w:val="21"/>
+          <w:szCs w:val="21"/>
+          <w:lang w:eastAsia="en-IN"/>
+        </w:rPr>
+      </w:pPr>
+    </w:p>
+    <w:p>
+      <w:pPr>
+        <w:shd w:val="clear" w:color="auto" w:fill="282C34"/>
+        <w:spacing w:after="0" w:line="285" w:lineRule="atLeast"/>
+        <w:rPr>
+          <w:rFonts w:ascii="Consolas" w:eastAsia="Times New Roman" w:hAnsi="Consolas" w:cs="Times New Roman"/>
+          <w:color w:val="ABB2BF"/>
+          <w:sz w:val="21"/>
+          <w:szCs w:val="21"/>
+          <w:lang w:eastAsia="en-IN"/>
+        </w:rPr>
+      </w:pPr>
+      <w:r>
+        <w:rPr>
+          <w:rFonts w:ascii="Consolas" w:eastAsia="Times New Roman" w:hAnsi="Consolas" w:cs="Times New Roman"/>
+          <w:color w:val="C678DD"/>
+          <w:sz w:val="21"/>
+          <w:szCs w:val="21"/>
+          <w:lang w:eastAsia="en-IN"/>
+        </w:rPr>
+        <w:t>int</w:t>
+      </w:r>
+      <w:r>
+        <w:rPr>
+          <w:rFonts w:ascii="Consolas" w:eastAsia="Times New Roman" w:hAnsi="Consolas" w:cs="Times New Roman"/>
+          <w:color w:val="ABB2BF"/>
+          <w:sz w:val="21"/>
+          <w:szCs w:val="21"/>
+          <w:lang w:eastAsia="en-IN"/>
+        </w:rPr>
+        <w:t xml:space="preserve"> </w:t>
+      </w:r>
+      <w:r>
+        <w:rPr>
+          <w:rFonts w:ascii="Consolas" w:eastAsia="Times New Roman" w:hAnsi="Consolas" w:cs="Times New Roman"/>
+          <w:color w:val="C678DD"/>
+          <w:sz w:val="21"/>
+          <w:szCs w:val="21"/>
+          <w:lang w:eastAsia="en-IN"/>
+        </w:rPr>
+        <w:t>*</w:t>
+      </w:r>
+      <w:proofErr w:type="gramStart"/>
+      <w:r>
+        <w:rPr>
+          <w:rFonts w:ascii="Consolas" w:eastAsia="Times New Roman" w:hAnsi="Consolas" w:cs="Times New Roman"/>
+          <w:color w:val="61AFEF"/>
+          <w:sz w:val="21"/>
+          <w:szCs w:val="21"/>
+          <w:lang w:eastAsia="en-IN"/>
+        </w:rPr>
+        <w:t>sort</w:t>
+      </w:r>
+      <w:r>
+        <w:rPr>
+          <w:rFonts w:ascii="Consolas" w:eastAsia="Times New Roman" w:hAnsi="Consolas" w:cs="Times New Roman"/>
+          <w:color w:val="ABB2BF"/>
+          <w:sz w:val="21"/>
+          <w:szCs w:val="21"/>
+          <w:lang w:eastAsia="en-IN"/>
+        </w:rPr>
+        <w:t>(</w:t>
+      </w:r>
+      <w:proofErr w:type="gramEnd"/>
+      <w:r>
+        <w:rPr>
+          <w:rFonts w:ascii="Consolas" w:eastAsia="Times New Roman" w:hAnsi="Consolas" w:cs="Times New Roman"/>
+          <w:color w:val="C678DD"/>
+          <w:sz w:val="21"/>
+          <w:szCs w:val="21"/>
+          <w:lang w:eastAsia="en-IN"/>
+        </w:rPr>
+        <w:t>int</w:t>
+      </w:r>
+      <w:r>
+        <w:rPr>
+          <w:rFonts w:ascii="Consolas" w:eastAsia="Times New Roman" w:hAnsi="Consolas" w:cs="Times New Roman"/>
+          <w:color w:val="E06C75"/>
+          <w:sz w:val="21"/>
+          <w:szCs w:val="21"/>
+          <w:lang w:eastAsia="en-IN"/>
+        </w:rPr>
+        <w:t xml:space="preserve"> </w:t>
+      </w:r>
+      <w:r>
+        <w:rPr>
+          <w:rFonts w:ascii="Consolas" w:eastAsia="Times New Roman" w:hAnsi="Consolas" w:cs="Times New Roman"/>
+          <w:color w:val="C678DD"/>
+          <w:sz w:val="21"/>
+          <w:szCs w:val="21"/>
+          <w:lang w:eastAsia="en-IN"/>
+        </w:rPr>
+        <w:t>*</w:t>
+      </w:r>
+      <w:r>
+        <w:rPr>
+          <w:rFonts w:ascii="Consolas" w:eastAsia="Times New Roman" w:hAnsi="Consolas" w:cs="Times New Roman"/>
+          <w:i/>
+          <w:iCs/>
+          <w:color w:val="E06C75"/>
+          <w:sz w:val="21"/>
+          <w:szCs w:val="21"/>
+          <w:lang w:eastAsia="en-IN"/>
+        </w:rPr>
+        <w:t>arr1</w:t>
+      </w:r>
+      <w:r>
+        <w:rPr>
+          <w:rFonts w:ascii="Consolas" w:eastAsia="Times New Roman" w:hAnsi="Consolas" w:cs="Times New Roman"/>
+          <w:color w:val="ABB2BF"/>
+          <w:sz w:val="21"/>
+          <w:szCs w:val="21"/>
+          <w:lang w:eastAsia="en-IN"/>
+        </w:rPr>
+        <w:t>,</w:t>
+      </w:r>
+      <w:r>
+        <w:rPr>
+          <w:rFonts w:ascii="Consolas" w:eastAsia="Times New Roman" w:hAnsi="Consolas" w:cs="Times New Roman"/>
+          <w:color w:val="E06C75"/>
+          <w:sz w:val="21"/>
+          <w:szCs w:val="21"/>
+          <w:lang w:eastAsia="en-IN"/>
+        </w:rPr>
+        <w:t xml:space="preserve"> </w:t>
+      </w:r>
+      <w:r>
+        <w:rPr>
+          <w:rFonts w:ascii="Consolas" w:eastAsia="Times New Roman" w:hAnsi="Consolas" w:cs="Times New Roman"/>
+          <w:color w:val="C678DD"/>
+          <w:sz w:val="21"/>
+          <w:szCs w:val="21"/>
+          <w:lang w:eastAsia="en-IN"/>
+        </w:rPr>
+        <w:t>int</w:t>
+      </w:r>
+      <w:r>
+        <w:rPr>
+          <w:rFonts w:ascii="Consolas" w:eastAsia="Times New Roman" w:hAnsi="Consolas" w:cs="Times New Roman"/>
+          <w:color w:val="E06C75"/>
+          <w:sz w:val="21"/>
+          <w:szCs w:val="21"/>
+          <w:lang w:eastAsia="en-IN"/>
+        </w:rPr>
+        <w:t xml:space="preserve"> </w:t>
+      </w:r>
+      <w:r>
+        <w:rPr>
+          <w:rFonts w:ascii="Consolas" w:eastAsia="Times New Roman" w:hAnsi="Consolas" w:cs="Times New Roman"/>
+          <w:color w:val="C678DD"/>
+          <w:sz w:val="21"/>
+          <w:szCs w:val="21"/>
+          <w:lang w:eastAsia="en-IN"/>
+        </w:rPr>
+        <w:t>*</w:t>
+      </w:r>
+      <w:r>
+        <w:rPr>
+          <w:rFonts w:ascii="Consolas" w:eastAsia="Times New Roman" w:hAnsi="Consolas" w:cs="Times New Roman"/>
+          <w:i/>
+          <w:iCs/>
+          <w:color w:val="E06C75"/>
+          <w:sz w:val="21"/>
+          <w:szCs w:val="21"/>
+          <w:lang w:eastAsia="en-IN"/>
+        </w:rPr>
+        <w:t>arr2</w:t>
+      </w:r>
+      <w:r>
+        <w:rPr>
+          <w:rFonts w:ascii="Consolas" w:eastAsia="Times New Roman" w:hAnsi="Consolas" w:cs="Times New Roman"/>
+          <w:color w:val="ABB2BF"/>
+          <w:sz w:val="21"/>
+          <w:szCs w:val="21"/>
+          <w:lang w:eastAsia="en-IN"/>
+        </w:rPr>
+        <w:t>,</w:t>
+      </w:r>
+      <w:r>
+        <w:rPr>
+          <w:rFonts w:ascii="Consolas" w:eastAsia="Times New Roman" w:hAnsi="Consolas" w:cs="Times New Roman"/>
+          <w:color w:val="E06C75"/>
+          <w:sz w:val="21"/>
+          <w:szCs w:val="21"/>
+          <w:lang w:eastAsia="en-IN"/>
+        </w:rPr>
+        <w:t xml:space="preserve"> </w:t>
+      </w:r>
+      <w:r>
+        <w:rPr>
+          <w:rFonts w:ascii="Consolas" w:eastAsia="Times New Roman" w:hAnsi="Consolas" w:cs="Times New Roman"/>
+          <w:color w:val="C678DD"/>
+          <w:sz w:val="21"/>
+          <w:szCs w:val="21"/>
+          <w:lang w:eastAsia="en-IN"/>
+        </w:rPr>
+        <w:t>int</w:t>
+      </w:r>
+      <w:r>
+        <w:rPr>
+          <w:rFonts w:ascii="Consolas" w:eastAsia="Times New Roman" w:hAnsi="Consolas" w:cs="Times New Roman"/>
+          <w:color w:val="E06C75"/>
+          <w:sz w:val="21"/>
+          <w:szCs w:val="21"/>
+          <w:lang w:eastAsia="en-IN"/>
+        </w:rPr>
+        <w:t xml:space="preserve"> </w:t>
+      </w:r>
+      <w:r>
+        <w:rPr>
+          <w:rFonts w:ascii="Consolas" w:eastAsia="Times New Roman" w:hAnsi="Consolas" w:cs="Times New Roman"/>
+          <w:i/>
+          <w:iCs/>
+          <w:color w:val="E06C75"/>
+          <w:sz w:val="21"/>
+          <w:szCs w:val="21"/>
+          <w:lang w:eastAsia="en-IN"/>
+        </w:rPr>
+        <w:t>n</w:t>
+      </w:r>
+      <w:r>
+        <w:rPr>
+          <w:rFonts w:ascii="Consolas" w:eastAsia="Times New Roman" w:hAnsi="Consolas" w:cs="Times New Roman"/>
+          <w:color w:val="ABB2BF"/>
+          <w:sz w:val="21"/>
+          <w:szCs w:val="21"/>
+          <w:lang w:eastAsia="en-IN"/>
+        </w:rPr>
+        <w:t>,</w:t>
+      </w:r>
+      <w:r>
+        <w:rPr>
+          <w:rFonts w:ascii="Consolas" w:eastAsia="Times New Roman" w:hAnsi="Consolas" w:cs="Times New Roman"/>
+          <w:color w:val="E06C75"/>
+          <w:sz w:val="21"/>
+          <w:szCs w:val="21"/>
+          <w:lang w:eastAsia="en-IN"/>
+        </w:rPr>
+        <w:t xml:space="preserve"> </w:t>
+      </w:r>
+      <w:r>
+        <w:rPr>
+          <w:rFonts w:ascii="Consolas" w:eastAsia="Times New Roman" w:hAnsi="Consolas" w:cs="Times New Roman"/>
+          <w:color w:val="C678DD"/>
+          <w:sz w:val="21"/>
+          <w:szCs w:val="21"/>
+          <w:lang w:eastAsia="en-IN"/>
+        </w:rPr>
+        <w:t>int</w:t>
+      </w:r>
+      <w:r>
+        <w:rPr>
+          <w:rFonts w:ascii="Consolas" w:eastAsia="Times New Roman" w:hAnsi="Consolas" w:cs="Times New Roman"/>
+          <w:color w:val="E06C75"/>
+          <w:sz w:val="21"/>
+          <w:szCs w:val="21"/>
+          <w:lang w:eastAsia="en-IN"/>
+        </w:rPr>
+        <w:t xml:space="preserve"> </w:t>
+      </w:r>
+      <w:r>
+        <w:rPr>
+          <w:rFonts w:ascii="Consolas" w:eastAsia="Times New Roman" w:hAnsi="Consolas" w:cs="Times New Roman"/>
+          <w:i/>
+          <w:iCs/>
+          <w:color w:val="E06C75"/>
+          <w:sz w:val="21"/>
+          <w:szCs w:val="21"/>
+          <w:lang w:eastAsia="en-IN"/>
+        </w:rPr>
+        <w:t>m</w:t>
+      </w:r>
+      <w:r>
+        <w:rPr>
+          <w:rFonts w:ascii="Consolas" w:eastAsia="Times New Roman" w:hAnsi="Consolas" w:cs="Times New Roman"/>
+          <w:color w:val="ABB2BF"/>
+          <w:sz w:val="21"/>
+          <w:szCs w:val="21"/>
+          <w:lang w:eastAsia="en-IN"/>
+        </w:rPr>
+        <w:t>);</w:t>
+      </w:r>
+    </w:p>
+    <w:p>
+      <w:pPr>
+        <w:shd w:val="clear" w:color="auto" w:fill="282C34"/>
+        <w:spacing w:after="0" w:line="285" w:lineRule="atLeast"/>
+        <w:rPr>
+          <w:rFonts w:ascii="Consolas" w:eastAsia="Times New Roman" w:hAnsi="Consolas" w:cs="Times New Roman"/>
+          <w:color w:val="ABB2BF"/>
+          <w:sz w:val="21"/>
+          <w:szCs w:val="21"/>
+          <w:lang w:eastAsia="en-IN"/>
+        </w:rPr>
+      </w:pPr>
+    </w:p>
+    <w:p>
+      <w:pPr>
+        <w:shd w:val="clear" w:color="auto" w:fill="282C34"/>
+        <w:spacing w:after="0" w:line="285" w:lineRule="atLeast"/>
+        <w:rPr>
+          <w:rFonts w:ascii="Consolas" w:eastAsia="Times New Roman" w:hAnsi="Consolas" w:cs="Times New Roman"/>
+          <w:color w:val="ABB2BF"/>
+          <w:sz w:val="21"/>
+          <w:szCs w:val="21"/>
+          <w:lang w:eastAsia="en-IN"/>
+        </w:rPr>
+      </w:pPr>
+      <w:r>
+        <w:rPr>
+          <w:rFonts w:ascii="Consolas" w:eastAsia="Times New Roman" w:hAnsi="Consolas" w:cs="Times New Roman"/>
+          <w:color w:val="C678DD"/>
+          <w:sz w:val="21"/>
+          <w:szCs w:val="21"/>
+          <w:lang w:eastAsia="en-IN"/>
+        </w:rPr>
+        <w:lastRenderedPageBreak/>
+        <w:t>int</w:t>
+      </w:r>
+      <w:r>
+        <w:rPr>
+          <w:rFonts w:ascii="Consolas" w:eastAsia="Times New Roman" w:hAnsi="Consolas" w:cs="Times New Roman"/>
+          <w:color w:val="ABB2BF"/>
+          <w:sz w:val="21"/>
+          <w:szCs w:val="21"/>
+          <w:lang w:eastAsia="en-IN"/>
+        </w:rPr>
+        <w:t xml:space="preserve"> </w:t>
+      </w:r>
+      <w:proofErr w:type="gramStart"/>
+      <w:r>
+        <w:rPr>
+          <w:rFonts w:ascii="Consolas" w:eastAsia="Times New Roman" w:hAnsi="Consolas" w:cs="Times New Roman"/>
+          <w:color w:val="61AFEF"/>
+          <w:sz w:val="21"/>
+          <w:szCs w:val="21"/>
+          <w:lang w:eastAsia="en-IN"/>
+        </w:rPr>
+        <w:t>main</w:t>
+      </w:r>
+      <w:r>
+        <w:rPr>
+          <w:rFonts w:ascii="Consolas" w:eastAsia="Times New Roman" w:hAnsi="Consolas" w:cs="Times New Roman"/>
+          <w:color w:val="ABB2BF"/>
+          <w:sz w:val="21"/>
+          <w:szCs w:val="21"/>
+          <w:lang w:eastAsia="en-IN"/>
+        </w:rPr>
+        <w:t>(</w:t>
+      </w:r>
+      <w:proofErr w:type="gramEnd"/>
+      <w:r>
+        <w:rPr>
+          <w:rFonts w:ascii="Consolas" w:eastAsia="Times New Roman" w:hAnsi="Consolas" w:cs="Times New Roman"/>
+          <w:color w:val="ABB2BF"/>
+          <w:sz w:val="21"/>
+          <w:szCs w:val="21"/>
+          <w:lang w:eastAsia="en-IN"/>
+        </w:rPr>
+        <w:t>){</w:t>
+      </w:r>
+    </w:p>
+    <w:p>
+      <w:pPr>
+        <w:shd w:val="clear" w:color="auto" w:fill="282C34"/>
+        <w:spacing w:after="0" w:line="285" w:lineRule="atLeast"/>
+        <w:rPr>
+          <w:rFonts w:ascii="Consolas" w:eastAsia="Times New Roman" w:hAnsi="Consolas" w:cs="Times New Roman"/>
+          <w:color w:val="ABB2BF"/>
+          <w:sz w:val="21"/>
+          <w:szCs w:val="21"/>
+          <w:lang w:eastAsia="en-IN"/>
+        </w:rPr>
+      </w:pPr>
+      <w:r>
+        <w:rPr>
+          <w:rFonts w:ascii="Consolas" w:eastAsia="Times New Roman" w:hAnsi="Consolas" w:cs="Times New Roman"/>
+          <w:color w:val="ABB2BF"/>
+          <w:sz w:val="21"/>
+          <w:szCs w:val="21"/>
+          <w:lang w:eastAsia="en-IN"/>
+        </w:rPr>
+        <w:t xml:space="preserve">    </w:t>
+      </w:r>
+      <w:r>
+        <w:rPr>
+          <w:rFonts w:ascii="Consolas" w:eastAsia="Times New Roman" w:hAnsi="Consolas" w:cs="Times New Roman"/>
+          <w:color w:val="C678DD"/>
+          <w:sz w:val="21"/>
+          <w:szCs w:val="21"/>
+          <w:lang w:eastAsia="en-IN"/>
+        </w:rPr>
+        <w:t>int</w:t>
+      </w:r>
+      <w:r>
+        <w:rPr>
+          <w:rFonts w:ascii="Consolas" w:eastAsia="Times New Roman" w:hAnsi="Consolas" w:cs="Times New Roman"/>
+          <w:color w:val="ABB2BF"/>
+          <w:sz w:val="21"/>
+          <w:szCs w:val="21"/>
+          <w:lang w:eastAsia="en-IN"/>
+        </w:rPr>
+        <w:t xml:space="preserve"> </w:t>
+      </w:r>
+      <w:r>
+        <w:rPr>
+          <w:rFonts w:ascii="Consolas" w:eastAsia="Times New Roman" w:hAnsi="Consolas" w:cs="Times New Roman"/>
+          <w:color w:val="E06C75"/>
+          <w:sz w:val="21"/>
+          <w:szCs w:val="21"/>
+          <w:lang w:eastAsia="en-IN"/>
+        </w:rPr>
+        <w:t>arr1</w:t>
+      </w:r>
+      <w:r>
+        <w:rPr>
+          <w:rFonts w:ascii="Consolas" w:eastAsia="Times New Roman" w:hAnsi="Consolas" w:cs="Times New Roman"/>
+          <w:color w:val="C678DD"/>
+          <w:sz w:val="21"/>
+          <w:szCs w:val="21"/>
+          <w:lang w:eastAsia="en-IN"/>
+        </w:rPr>
+        <w:t>[]</w:t>
+      </w:r>
+      <w:r>
+        <w:rPr>
+          <w:rFonts w:ascii="Consolas" w:eastAsia="Times New Roman" w:hAnsi="Consolas" w:cs="Times New Roman"/>
+          <w:color w:val="ABB2BF"/>
+          <w:sz w:val="21"/>
+          <w:szCs w:val="21"/>
+          <w:lang w:eastAsia="en-IN"/>
+        </w:rPr>
+        <w:t xml:space="preserve"> </w:t>
+      </w:r>
+      <w:r>
+        <w:rPr>
+          <w:rFonts w:ascii="Consolas" w:eastAsia="Times New Roman" w:hAnsi="Consolas" w:cs="Times New Roman"/>
+          <w:color w:val="C678DD"/>
+          <w:sz w:val="21"/>
+          <w:szCs w:val="21"/>
+          <w:lang w:eastAsia="en-IN"/>
+        </w:rPr>
+        <w:t>=</w:t>
+      </w:r>
+      <w:r>
+        <w:rPr>
+          <w:rFonts w:ascii="Consolas" w:eastAsia="Times New Roman" w:hAnsi="Consolas" w:cs="Times New Roman"/>
+          <w:color w:val="ABB2BF"/>
+          <w:sz w:val="21"/>
+          <w:szCs w:val="21"/>
+          <w:lang w:eastAsia="en-IN"/>
+        </w:rPr>
+        <w:t xml:space="preserve"> {</w:t>
+      </w:r>
+      <w:r>
+        <w:rPr>
+          <w:rFonts w:ascii="Consolas" w:eastAsia="Times New Roman" w:hAnsi="Consolas" w:cs="Times New Roman"/>
+          <w:color w:val="D19A66"/>
+          <w:sz w:val="21"/>
+          <w:szCs w:val="21"/>
+          <w:lang w:eastAsia="en-IN"/>
+        </w:rPr>
+        <w:t>1</w:t>
+      </w:r>
+      <w:r>
+        <w:rPr>
+          <w:rFonts w:ascii="Consolas" w:eastAsia="Times New Roman" w:hAnsi="Consolas" w:cs="Times New Roman"/>
+          <w:color w:val="ABB2BF"/>
+          <w:sz w:val="21"/>
+          <w:szCs w:val="21"/>
+          <w:lang w:eastAsia="en-IN"/>
+        </w:rPr>
+        <w:t xml:space="preserve">, </w:t>
+      </w:r>
+      <w:r>
+        <w:rPr>
+          <w:rFonts w:ascii="Consolas" w:eastAsia="Times New Roman" w:hAnsi="Consolas" w:cs="Times New Roman"/>
+          <w:color w:val="D19A66"/>
+          <w:sz w:val="21"/>
+          <w:szCs w:val="21"/>
+          <w:lang w:eastAsia="en-IN"/>
+        </w:rPr>
+        <w:t>3</w:t>
+      </w:r>
+      <w:r>
+        <w:rPr>
+          <w:rFonts w:ascii="Consolas" w:eastAsia="Times New Roman" w:hAnsi="Consolas" w:cs="Times New Roman"/>
+          <w:color w:val="ABB2BF"/>
+          <w:sz w:val="21"/>
+          <w:szCs w:val="21"/>
+          <w:lang w:eastAsia="en-IN"/>
+        </w:rPr>
+        <w:t xml:space="preserve">, </w:t>
+      </w:r>
+      <w:r>
+        <w:rPr>
+          <w:rFonts w:ascii="Consolas" w:eastAsia="Times New Roman" w:hAnsi="Consolas" w:cs="Times New Roman"/>
+          <w:color w:val="D19A66"/>
+          <w:sz w:val="21"/>
+          <w:szCs w:val="21"/>
+          <w:lang w:eastAsia="en-IN"/>
+        </w:rPr>
+        <w:t>5</w:t>
+      </w:r>
+      <w:r>
+        <w:rPr>
+          <w:rFonts w:ascii="Consolas" w:eastAsia="Times New Roman" w:hAnsi="Consolas" w:cs="Times New Roman"/>
+          <w:color w:val="ABB2BF"/>
+          <w:sz w:val="21"/>
+          <w:szCs w:val="21"/>
+          <w:lang w:eastAsia="en-IN"/>
+        </w:rPr>
+        <w:t xml:space="preserve">, </w:t>
+      </w:r>
+      <w:r>
+        <w:rPr>
+          <w:rFonts w:ascii="Consolas" w:eastAsia="Times New Roman" w:hAnsi="Consolas" w:cs="Times New Roman"/>
+          <w:color w:val="D19A66"/>
+          <w:sz w:val="21"/>
+          <w:szCs w:val="21"/>
+          <w:lang w:eastAsia="en-IN"/>
+        </w:rPr>
+        <w:t>0</w:t>
+      </w:r>
+      <w:r>
+        <w:rPr>
+          <w:rFonts w:ascii="Consolas" w:eastAsia="Times New Roman" w:hAnsi="Consolas" w:cs="Times New Roman"/>
+          <w:color w:val="ABB2BF"/>
+          <w:sz w:val="21"/>
+          <w:szCs w:val="21"/>
+          <w:lang w:eastAsia="en-IN"/>
+        </w:rPr>
+        <w:t xml:space="preserve">, </w:t>
+      </w:r>
+      <w:r>
+        <w:rPr>
+          <w:rFonts w:ascii="Consolas" w:eastAsia="Times New Roman" w:hAnsi="Consolas" w:cs="Times New Roman"/>
+          <w:color w:val="D19A66"/>
+          <w:sz w:val="21"/>
+          <w:szCs w:val="21"/>
+          <w:lang w:eastAsia="en-IN"/>
+        </w:rPr>
+        <w:t>0</w:t>
+      </w:r>
+      <w:r>
+        <w:rPr>
+          <w:rFonts w:ascii="Consolas" w:eastAsia="Times New Roman" w:hAnsi="Consolas" w:cs="Times New Roman"/>
+          <w:color w:val="ABB2BF"/>
+          <w:sz w:val="21"/>
+          <w:szCs w:val="21"/>
+          <w:lang w:eastAsia="en-IN"/>
+        </w:rPr>
+        <w:t xml:space="preserve">, </w:t>
+      </w:r>
+      <w:r>
+        <w:rPr>
+          <w:rFonts w:ascii="Consolas" w:eastAsia="Times New Roman" w:hAnsi="Consolas" w:cs="Times New Roman"/>
+          <w:color w:val="D19A66"/>
+          <w:sz w:val="21"/>
+          <w:szCs w:val="21"/>
+          <w:lang w:eastAsia="en-IN"/>
+        </w:rPr>
+        <w:t>0</w:t>
+      </w:r>
+      <w:r>
+        <w:rPr>
+          <w:rFonts w:ascii="Consolas" w:eastAsia="Times New Roman" w:hAnsi="Consolas" w:cs="Times New Roman"/>
+          <w:color w:val="ABB2BF"/>
+          <w:sz w:val="21"/>
+          <w:szCs w:val="21"/>
+          <w:lang w:eastAsia="en-IN"/>
+        </w:rPr>
+        <w:t>};</w:t>
+      </w:r>
+    </w:p>
+    <w:p>
+      <w:pPr>
+        <w:shd w:val="clear" w:color="auto" w:fill="282C34"/>
+        <w:spacing w:after="0" w:line="285" w:lineRule="atLeast"/>
+        <w:rPr>
+          <w:rFonts w:ascii="Consolas" w:eastAsia="Times New Roman" w:hAnsi="Consolas" w:cs="Times New Roman"/>
+          <w:color w:val="ABB2BF"/>
+          <w:sz w:val="21"/>
+          <w:szCs w:val="21"/>
+          <w:lang w:eastAsia="en-IN"/>
+        </w:rPr>
+      </w:pPr>
+      <w:r>
+        <w:rPr>
+          <w:rFonts w:ascii="Consolas" w:eastAsia="Times New Roman" w:hAnsi="Consolas" w:cs="Times New Roman"/>
+          <w:color w:val="ABB2BF"/>
+          <w:sz w:val="21"/>
+          <w:szCs w:val="21"/>
+          <w:lang w:eastAsia="en-IN"/>
+        </w:rPr>
+        <w:t xml:space="preserve">    </w:t>
+      </w:r>
+      <w:r>
+        <w:rPr>
+          <w:rFonts w:ascii="Consolas" w:eastAsia="Times New Roman" w:hAnsi="Consolas" w:cs="Times New Roman"/>
+          <w:color w:val="C678DD"/>
+          <w:sz w:val="21"/>
+          <w:szCs w:val="21"/>
+          <w:lang w:eastAsia="en-IN"/>
+        </w:rPr>
+        <w:t>int</w:t>
+      </w:r>
+      <w:r>
+        <w:rPr>
+          <w:rFonts w:ascii="Consolas" w:eastAsia="Times New Roman" w:hAnsi="Consolas" w:cs="Times New Roman"/>
+          <w:color w:val="ABB2BF"/>
+          <w:sz w:val="21"/>
+          <w:szCs w:val="21"/>
+          <w:lang w:eastAsia="en-IN"/>
+        </w:rPr>
+        <w:t xml:space="preserve"> </w:t>
+      </w:r>
+      <w:r>
+        <w:rPr>
+          <w:rFonts w:ascii="Consolas" w:eastAsia="Times New Roman" w:hAnsi="Consolas" w:cs="Times New Roman"/>
+          <w:color w:val="E06C75"/>
+          <w:sz w:val="21"/>
+          <w:szCs w:val="21"/>
+          <w:lang w:eastAsia="en-IN"/>
+        </w:rPr>
+        <w:t>arr2</w:t>
+      </w:r>
+      <w:r>
+        <w:rPr>
+          <w:rFonts w:ascii="Consolas" w:eastAsia="Times New Roman" w:hAnsi="Consolas" w:cs="Times New Roman"/>
+          <w:color w:val="C678DD"/>
+          <w:sz w:val="21"/>
+          <w:szCs w:val="21"/>
+          <w:lang w:eastAsia="en-IN"/>
+        </w:rPr>
+        <w:t>[]</w:t>
+      </w:r>
+      <w:r>
+        <w:rPr>
+          <w:rFonts w:ascii="Consolas" w:eastAsia="Times New Roman" w:hAnsi="Consolas" w:cs="Times New Roman"/>
+          <w:color w:val="ABB2BF"/>
+          <w:sz w:val="21"/>
+          <w:szCs w:val="21"/>
+          <w:lang w:eastAsia="en-IN"/>
+        </w:rPr>
+        <w:t xml:space="preserve"> </w:t>
+      </w:r>
+      <w:r>
+        <w:rPr>
+          <w:rFonts w:ascii="Consolas" w:eastAsia="Times New Roman" w:hAnsi="Consolas" w:cs="Times New Roman"/>
+          <w:color w:val="C678DD"/>
+          <w:sz w:val="21"/>
+          <w:szCs w:val="21"/>
+          <w:lang w:eastAsia="en-IN"/>
+        </w:rPr>
+        <w:t>=</w:t>
+      </w:r>
+      <w:r>
+        <w:rPr>
+          <w:rFonts w:ascii="Consolas" w:eastAsia="Times New Roman" w:hAnsi="Consolas" w:cs="Times New Roman"/>
+          <w:color w:val="ABB2BF"/>
+          <w:sz w:val="21"/>
+          <w:szCs w:val="21"/>
+          <w:lang w:eastAsia="en-IN"/>
+        </w:rPr>
+        <w:t xml:space="preserve"> {</w:t>
+      </w:r>
+      <w:r>
+        <w:rPr>
+          <w:rFonts w:ascii="Consolas" w:eastAsia="Times New Roman" w:hAnsi="Consolas" w:cs="Times New Roman"/>
+          <w:color w:val="D19A66"/>
+          <w:sz w:val="21"/>
+          <w:szCs w:val="21"/>
+          <w:lang w:eastAsia="en-IN"/>
+        </w:rPr>
+        <w:t>2</w:t>
+      </w:r>
+      <w:r>
+        <w:rPr>
+          <w:rFonts w:ascii="Consolas" w:eastAsia="Times New Roman" w:hAnsi="Consolas" w:cs="Times New Roman"/>
+          <w:color w:val="ABB2BF"/>
+          <w:sz w:val="21"/>
+          <w:szCs w:val="21"/>
+          <w:lang w:eastAsia="en-IN"/>
+        </w:rPr>
+        <w:t xml:space="preserve">, </w:t>
+      </w:r>
+      <w:r>
+        <w:rPr>
+          <w:rFonts w:ascii="Consolas" w:eastAsia="Times New Roman" w:hAnsi="Consolas" w:cs="Times New Roman"/>
+          <w:color w:val="D19A66"/>
+          <w:sz w:val="21"/>
+          <w:szCs w:val="21"/>
+          <w:lang w:eastAsia="en-IN"/>
+        </w:rPr>
+        <w:t>4</w:t>
+      </w:r>
+      <w:r>
+        <w:rPr>
+          <w:rFonts w:ascii="Consolas" w:eastAsia="Times New Roman" w:hAnsi="Consolas" w:cs="Times New Roman"/>
+          <w:color w:val="ABB2BF"/>
+          <w:sz w:val="21"/>
+          <w:szCs w:val="21"/>
+          <w:lang w:eastAsia="en-IN"/>
+        </w:rPr>
+        <w:t xml:space="preserve">, </w:t>
+      </w:r>
+      <w:r>
+        <w:rPr>
+          <w:rFonts w:ascii="Consolas" w:eastAsia="Times New Roman" w:hAnsi="Consolas" w:cs="Times New Roman"/>
+          <w:color w:val="D19A66"/>
+          <w:sz w:val="21"/>
+          <w:szCs w:val="21"/>
+          <w:lang w:eastAsia="en-IN"/>
+        </w:rPr>
+        <w:t>6</w:t>
+      </w:r>
+      <w:r>
+        <w:rPr>
+          <w:rFonts w:ascii="Consolas" w:eastAsia="Times New Roman" w:hAnsi="Consolas" w:cs="Times New Roman"/>
+          <w:color w:val="ABB2BF"/>
+          <w:sz w:val="21"/>
+          <w:szCs w:val="21"/>
+          <w:lang w:eastAsia="en-IN"/>
+        </w:rPr>
+        <w:t xml:space="preserve">, </w:t>
+      </w:r>
+      <w:r>
+        <w:rPr>
+          <w:rFonts w:ascii="Consolas" w:eastAsia="Times New Roman" w:hAnsi="Consolas" w:cs="Times New Roman"/>
+          <w:color w:val="D19A66"/>
+          <w:sz w:val="21"/>
+          <w:szCs w:val="21"/>
+          <w:lang w:eastAsia="en-IN"/>
+        </w:rPr>
+        <w:t>8</w:t>
+      </w:r>
+      <w:r>
+        <w:rPr>
+          <w:rFonts w:ascii="Consolas" w:eastAsia="Times New Roman" w:hAnsi="Consolas" w:cs="Times New Roman"/>
+          <w:color w:val="ABB2BF"/>
+          <w:sz w:val="21"/>
+          <w:szCs w:val="21"/>
+          <w:lang w:eastAsia="en-IN"/>
+        </w:rPr>
+        <w:t xml:space="preserve">, </w:t>
+      </w:r>
+      <w:r>
+        <w:rPr>
+          <w:rFonts w:ascii="Consolas" w:eastAsia="Times New Roman" w:hAnsi="Consolas" w:cs="Times New Roman"/>
+          <w:color w:val="D19A66"/>
+          <w:sz w:val="21"/>
+          <w:szCs w:val="21"/>
+          <w:lang w:eastAsia="en-IN"/>
+        </w:rPr>
+        <w:t>10</w:t>
+      </w:r>
+      <w:r>
+        <w:rPr>
+          <w:rFonts w:ascii="Consolas" w:eastAsia="Times New Roman" w:hAnsi="Consolas" w:cs="Times New Roman"/>
+          <w:color w:val="ABB2BF"/>
+          <w:sz w:val="21"/>
+          <w:szCs w:val="21"/>
+          <w:lang w:eastAsia="en-IN"/>
+        </w:rPr>
+        <w:t>};</w:t>
+      </w:r>
+    </w:p>
+    <w:p>
+      <w:pPr>
+        <w:shd w:val="clear" w:color="auto" w:fill="282C34"/>
+        <w:spacing w:after="0" w:line="285" w:lineRule="atLeast"/>
+        <w:rPr>
+          <w:rFonts w:ascii="Consolas" w:eastAsia="Times New Roman" w:hAnsi="Consolas" w:cs="Times New Roman"/>
+          <w:color w:val="ABB2BF"/>
+          <w:sz w:val="21"/>
+          <w:szCs w:val="21"/>
+          <w:lang w:eastAsia="en-IN"/>
+        </w:rPr>
+      </w:pPr>
+      <w:r>
+        <w:rPr>
+          <w:rFonts w:ascii="Consolas" w:eastAsia="Times New Roman" w:hAnsi="Consolas" w:cs="Times New Roman"/>
+          <w:color w:val="ABB2BF"/>
+          <w:sz w:val="21"/>
+          <w:szCs w:val="21"/>
+          <w:lang w:eastAsia="en-IN"/>
+        </w:rPr>
+        <w:t xml:space="preserve">    </w:t>
+      </w:r>
+      <w:r>
+        <w:rPr>
+          <w:rFonts w:ascii="Consolas" w:eastAsia="Times New Roman" w:hAnsi="Consolas" w:cs="Times New Roman"/>
+          <w:color w:val="C678DD"/>
+          <w:sz w:val="21"/>
+          <w:szCs w:val="21"/>
+          <w:lang w:eastAsia="en-IN"/>
+        </w:rPr>
+        <w:t>int</w:t>
+      </w:r>
+      <w:r>
+        <w:rPr>
+          <w:rFonts w:ascii="Consolas" w:eastAsia="Times New Roman" w:hAnsi="Consolas" w:cs="Times New Roman"/>
+          <w:color w:val="ABB2BF"/>
+          <w:sz w:val="21"/>
+          <w:szCs w:val="21"/>
+          <w:lang w:eastAsia="en-IN"/>
+        </w:rPr>
+        <w:t xml:space="preserve"> </w:t>
+      </w:r>
+      <w:r>
+        <w:rPr>
+          <w:rFonts w:ascii="Consolas" w:eastAsia="Times New Roman" w:hAnsi="Consolas" w:cs="Times New Roman"/>
+          <w:color w:val="C678DD"/>
+          <w:sz w:val="21"/>
+          <w:szCs w:val="21"/>
+          <w:lang w:eastAsia="en-IN"/>
+        </w:rPr>
+        <w:t>*</w:t>
+      </w:r>
+      <w:proofErr w:type="spellStart"/>
+      <w:r>
+        <w:rPr>
+          <w:rFonts w:ascii="Consolas" w:eastAsia="Times New Roman" w:hAnsi="Consolas" w:cs="Times New Roman"/>
+          <w:color w:val="E06C75"/>
+          <w:sz w:val="21"/>
+          <w:szCs w:val="21"/>
+          <w:lang w:eastAsia="en-IN"/>
+        </w:rPr>
+        <w:t>sortedArr</w:t>
+      </w:r>
+      <w:proofErr w:type="spellEnd"/>
+      <w:r>
+        <w:rPr>
+          <w:rFonts w:ascii="Consolas" w:eastAsia="Times New Roman" w:hAnsi="Consolas" w:cs="Times New Roman"/>
+          <w:color w:val="ABB2BF"/>
+          <w:sz w:val="21"/>
+          <w:szCs w:val="21"/>
+          <w:lang w:eastAsia="en-IN"/>
+        </w:rPr>
+        <w:t xml:space="preserve"> </w:t>
+      </w:r>
+      <w:r>
+        <w:rPr>
+          <w:rFonts w:ascii="Consolas" w:eastAsia="Times New Roman" w:hAnsi="Consolas" w:cs="Times New Roman"/>
+          <w:color w:val="C678DD"/>
+          <w:sz w:val="21"/>
+          <w:szCs w:val="21"/>
+          <w:lang w:eastAsia="en-IN"/>
+        </w:rPr>
+        <w:t>=</w:t>
+      </w:r>
+      <w:r>
+        <w:rPr>
+          <w:rFonts w:ascii="Consolas" w:eastAsia="Times New Roman" w:hAnsi="Consolas" w:cs="Times New Roman"/>
+          <w:color w:val="ABB2BF"/>
+          <w:sz w:val="21"/>
+          <w:szCs w:val="21"/>
+          <w:lang w:eastAsia="en-IN"/>
+        </w:rPr>
+        <w:t xml:space="preserve"> </w:t>
+      </w:r>
+      <w:proofErr w:type="gramStart"/>
+      <w:r>
+        <w:rPr>
+          <w:rFonts w:ascii="Consolas" w:eastAsia="Times New Roman" w:hAnsi="Consolas" w:cs="Times New Roman"/>
+          <w:color w:val="61AFEF"/>
+          <w:sz w:val="21"/>
+          <w:szCs w:val="21"/>
+          <w:lang w:eastAsia="en-IN"/>
+        </w:rPr>
+        <w:t>sort</w:t>
+      </w:r>
+      <w:r>
+        <w:rPr>
+          <w:rFonts w:ascii="Consolas" w:eastAsia="Times New Roman" w:hAnsi="Consolas" w:cs="Times New Roman"/>
+          <w:color w:val="ABB2BF"/>
+          <w:sz w:val="21"/>
+          <w:szCs w:val="21"/>
+          <w:lang w:eastAsia="en-IN"/>
+        </w:rPr>
+        <w:t>(</w:t>
+      </w:r>
+      <w:proofErr w:type="gramEnd"/>
+      <w:r>
+        <w:rPr>
+          <w:rFonts w:ascii="Consolas" w:eastAsia="Times New Roman" w:hAnsi="Consolas" w:cs="Times New Roman"/>
+          <w:color w:val="E06C75"/>
+          <w:sz w:val="21"/>
+          <w:szCs w:val="21"/>
+          <w:lang w:eastAsia="en-IN"/>
+        </w:rPr>
+        <w:t>arr1</w:t>
+      </w:r>
+      <w:r>
+        <w:rPr>
+          <w:rFonts w:ascii="Consolas" w:eastAsia="Times New Roman" w:hAnsi="Consolas" w:cs="Times New Roman"/>
+          <w:color w:val="ABB2BF"/>
+          <w:sz w:val="21"/>
+          <w:szCs w:val="21"/>
+          <w:lang w:eastAsia="en-IN"/>
+        </w:rPr>
+        <w:t xml:space="preserve">, </w:t>
+      </w:r>
+      <w:r>
+        <w:rPr>
+          <w:rFonts w:ascii="Consolas" w:eastAsia="Times New Roman" w:hAnsi="Consolas" w:cs="Times New Roman"/>
+          <w:color w:val="E06C75"/>
+          <w:sz w:val="21"/>
+          <w:szCs w:val="21"/>
+          <w:lang w:eastAsia="en-IN"/>
+        </w:rPr>
+        <w:t>arr2</w:t>
+      </w:r>
+      <w:r>
+        <w:rPr>
+          <w:rFonts w:ascii="Consolas" w:eastAsia="Times New Roman" w:hAnsi="Consolas" w:cs="Times New Roman"/>
+          <w:color w:val="ABB2BF"/>
+          <w:sz w:val="21"/>
+          <w:szCs w:val="21"/>
+          <w:lang w:eastAsia="en-IN"/>
+        </w:rPr>
+        <w:t xml:space="preserve">, </w:t>
+      </w:r>
+      <w:r>
+        <w:rPr>
+          <w:rFonts w:ascii="Consolas" w:eastAsia="Times New Roman" w:hAnsi="Consolas" w:cs="Times New Roman"/>
+          <w:color w:val="D19A66"/>
+          <w:sz w:val="21"/>
+          <w:szCs w:val="21"/>
+          <w:lang w:eastAsia="en-IN"/>
+        </w:rPr>
+        <w:t>3</w:t>
+      </w:r>
+      <w:r>
+        <w:rPr>
+          <w:rFonts w:ascii="Consolas" w:eastAsia="Times New Roman" w:hAnsi="Consolas" w:cs="Times New Roman"/>
+          <w:color w:val="ABB2BF"/>
+          <w:sz w:val="21"/>
+          <w:szCs w:val="21"/>
+          <w:lang w:eastAsia="en-IN"/>
+        </w:rPr>
+        <w:t xml:space="preserve">, </w:t>
+      </w:r>
+      <w:r>
+        <w:rPr>
+          <w:rFonts w:ascii="Consolas" w:eastAsia="Times New Roman" w:hAnsi="Consolas" w:cs="Times New Roman"/>
+          <w:color w:val="D19A66"/>
+          <w:sz w:val="21"/>
+          <w:szCs w:val="21"/>
+          <w:lang w:eastAsia="en-IN"/>
+        </w:rPr>
+        <w:t>5</w:t>
+      </w:r>
+      <w:r>
+        <w:rPr>
+          <w:rFonts w:ascii="Consolas" w:eastAsia="Times New Roman" w:hAnsi="Consolas" w:cs="Times New Roman"/>
+          <w:color w:val="ABB2BF"/>
+          <w:sz w:val="21"/>
+          <w:szCs w:val="21"/>
+          <w:lang w:eastAsia="en-IN"/>
+        </w:rPr>
+        <w:t>);</w:t>
+      </w:r>
+    </w:p>
+    <w:p>
+      <w:pPr>
+        <w:shd w:val="clear" w:color="auto" w:fill="282C34"/>
+        <w:spacing w:after="0" w:line="285" w:lineRule="atLeast"/>
+        <w:rPr>
+          <w:rFonts w:ascii="Consolas" w:eastAsia="Times New Roman" w:hAnsi="Consolas" w:cs="Times New Roman"/>
+          <w:color w:val="ABB2BF"/>
+          <w:sz w:val="21"/>
+          <w:szCs w:val="21"/>
+          <w:lang w:eastAsia="en-IN"/>
+        </w:rPr>
+      </w:pPr>
+    </w:p>
+    <w:p>
+      <w:pPr>
+        <w:shd w:val="clear" w:color="auto" w:fill="282C34"/>
+        <w:spacing w:after="0" w:line="285" w:lineRule="atLeast"/>
+        <w:rPr>
+          <w:rFonts w:ascii="Consolas" w:eastAsia="Times New Roman" w:hAnsi="Consolas" w:cs="Times New Roman"/>
+          <w:color w:val="ABB2BF"/>
+          <w:sz w:val="21"/>
+          <w:szCs w:val="21"/>
+          <w:lang w:eastAsia="en-IN"/>
+        </w:rPr>
+      </w:pPr>
+      <w:r>
+        <w:rPr>
+          <w:rFonts w:ascii="Consolas" w:eastAsia="Times New Roman" w:hAnsi="Consolas" w:cs="Times New Roman"/>
+          <w:color w:val="ABB2BF"/>
+          <w:sz w:val="21"/>
+          <w:szCs w:val="21"/>
+          <w:lang w:eastAsia="en-IN"/>
+        </w:rPr>
+        <w:t xml:space="preserve">    </w:t>
+      </w:r>
+      <w:proofErr w:type="gramStart"/>
+      <w:r>
+        <w:rPr>
+          <w:rFonts w:ascii="Consolas" w:eastAsia="Times New Roman" w:hAnsi="Consolas" w:cs="Times New Roman"/>
+          <w:color w:val="C678DD"/>
+          <w:sz w:val="21"/>
+          <w:szCs w:val="21"/>
+          <w:lang w:eastAsia="en-IN"/>
+        </w:rPr>
+        <w:t>for</w:t>
+      </w:r>
+      <w:r>
+        <w:rPr>
+          <w:rFonts w:ascii="Consolas" w:eastAsia="Times New Roman" w:hAnsi="Consolas" w:cs="Times New Roman"/>
+          <w:color w:val="ABB2BF"/>
+          <w:sz w:val="21"/>
+          <w:szCs w:val="21"/>
+          <w:lang w:eastAsia="en-IN"/>
+        </w:rPr>
+        <w:t>(</w:t>
+      </w:r>
+      <w:proofErr w:type="gramEnd"/>
+      <w:r>
+        <w:rPr>
+          <w:rFonts w:ascii="Consolas" w:eastAsia="Times New Roman" w:hAnsi="Consolas" w:cs="Times New Roman"/>
+          <w:color w:val="C678DD"/>
+          <w:sz w:val="21"/>
+          <w:szCs w:val="21"/>
+          <w:lang w:eastAsia="en-IN"/>
+        </w:rPr>
+        <w:t>int</w:t>
+      </w:r>
+      <w:r>
+        <w:rPr>
+          <w:rFonts w:ascii="Consolas" w:eastAsia="Times New Roman" w:hAnsi="Consolas" w:cs="Times New Roman"/>
+          <w:color w:val="ABB2BF"/>
+          <w:sz w:val="21"/>
+          <w:szCs w:val="21"/>
+          <w:lang w:eastAsia="en-IN"/>
+        </w:rPr>
+        <w:t xml:space="preserve"> </w:t>
+      </w:r>
+      <w:proofErr w:type="spellStart"/>
+      <w:r>
+        <w:rPr>
+          <w:rFonts w:ascii="Consolas" w:eastAsia="Times New Roman" w:hAnsi="Consolas" w:cs="Times New Roman"/>
+          <w:color w:val="E06C75"/>
+          <w:sz w:val="21"/>
+          <w:szCs w:val="21"/>
+          <w:lang w:eastAsia="en-IN"/>
+        </w:rPr>
+        <w:t>i</w:t>
+      </w:r>
+      <w:proofErr w:type="spellEnd"/>
+      <w:r>
+        <w:rPr>
+          <w:rFonts w:ascii="Consolas" w:eastAsia="Times New Roman" w:hAnsi="Consolas" w:cs="Times New Roman"/>
+          <w:color w:val="ABB2BF"/>
+          <w:sz w:val="21"/>
+          <w:szCs w:val="21"/>
+          <w:lang w:eastAsia="en-IN"/>
+        </w:rPr>
+        <w:t xml:space="preserve"> </w:t>
+      </w:r>
+      <w:r>
+        <w:rPr>
+          <w:rFonts w:ascii="Consolas" w:eastAsia="Times New Roman" w:hAnsi="Consolas" w:cs="Times New Roman"/>
+          <w:color w:val="C678DD"/>
+          <w:sz w:val="21"/>
+          <w:szCs w:val="21"/>
+          <w:lang w:eastAsia="en-IN"/>
+        </w:rPr>
+        <w:t>=</w:t>
+      </w:r>
+      <w:r>
+        <w:rPr>
+          <w:rFonts w:ascii="Consolas" w:eastAsia="Times New Roman" w:hAnsi="Consolas" w:cs="Times New Roman"/>
+          <w:color w:val="ABB2BF"/>
+          <w:sz w:val="21"/>
+          <w:szCs w:val="21"/>
+          <w:lang w:eastAsia="en-IN"/>
+        </w:rPr>
+        <w:t xml:space="preserve"> </w:t>
+      </w:r>
+      <w:r>
+        <w:rPr>
+          <w:rFonts w:ascii="Consolas" w:eastAsia="Times New Roman" w:hAnsi="Consolas" w:cs="Times New Roman"/>
+          <w:color w:val="D19A66"/>
+          <w:sz w:val="21"/>
+          <w:szCs w:val="21"/>
+          <w:lang w:eastAsia="en-IN"/>
+        </w:rPr>
+        <w:t>0</w:t>
+      </w:r>
+      <w:r>
+        <w:rPr>
+          <w:rFonts w:ascii="Consolas" w:eastAsia="Times New Roman" w:hAnsi="Consolas" w:cs="Times New Roman"/>
+          <w:color w:val="ABB2BF"/>
+          <w:sz w:val="21"/>
+          <w:szCs w:val="21"/>
+          <w:lang w:eastAsia="en-IN"/>
+        </w:rPr>
+        <w:t xml:space="preserve">; </w:t>
+      </w:r>
+      <w:proofErr w:type="spellStart"/>
+      <w:r>
+        <w:rPr>
+          <w:rFonts w:ascii="Consolas" w:eastAsia="Times New Roman" w:hAnsi="Consolas" w:cs="Times New Roman"/>
+          <w:color w:val="E06C75"/>
+          <w:sz w:val="21"/>
+          <w:szCs w:val="21"/>
+          <w:lang w:eastAsia="en-IN"/>
+        </w:rPr>
+        <w:t>i</w:t>
+      </w:r>
+      <w:proofErr w:type="spellEnd"/>
+      <w:r>
+        <w:rPr>
+          <w:rFonts w:ascii="Consolas" w:eastAsia="Times New Roman" w:hAnsi="Consolas" w:cs="Times New Roman"/>
+          <w:color w:val="ABB2BF"/>
+          <w:sz w:val="21"/>
+          <w:szCs w:val="21"/>
+          <w:lang w:eastAsia="en-IN"/>
+        </w:rPr>
+        <w:t xml:space="preserve"> </w:t>
+      </w:r>
+      <w:r>
+        <w:rPr>
+          <w:rFonts w:ascii="Consolas" w:eastAsia="Times New Roman" w:hAnsi="Consolas" w:cs="Times New Roman"/>
+          <w:color w:val="C678DD"/>
+          <w:sz w:val="21"/>
+          <w:szCs w:val="21"/>
+          <w:lang w:eastAsia="en-IN"/>
+        </w:rPr>
+        <w:t>&lt;</w:t>
+      </w:r>
+      <w:r>
+        <w:rPr>
+          <w:rFonts w:ascii="Consolas" w:eastAsia="Times New Roman" w:hAnsi="Consolas" w:cs="Times New Roman"/>
+          <w:color w:val="ABB2BF"/>
+          <w:sz w:val="21"/>
+          <w:szCs w:val="21"/>
+          <w:lang w:eastAsia="en-IN"/>
+        </w:rPr>
+        <w:t xml:space="preserve"> </w:t>
+      </w:r>
+      <w:r>
+        <w:rPr>
+          <w:rFonts w:ascii="Consolas" w:eastAsia="Times New Roman" w:hAnsi="Consolas" w:cs="Times New Roman"/>
+          <w:color w:val="D19A66"/>
+          <w:sz w:val="21"/>
+          <w:szCs w:val="21"/>
+          <w:lang w:eastAsia="en-IN"/>
+        </w:rPr>
+        <w:t>3</w:t>
+      </w:r>
+      <w:r>
+        <w:rPr>
+          <w:rFonts w:ascii="Consolas" w:eastAsia="Times New Roman" w:hAnsi="Consolas" w:cs="Times New Roman"/>
+          <w:color w:val="ABB2BF"/>
+          <w:sz w:val="21"/>
+          <w:szCs w:val="21"/>
+          <w:lang w:eastAsia="en-IN"/>
+        </w:rPr>
+        <w:t xml:space="preserve"> </w:t>
+      </w:r>
+      <w:r>
+        <w:rPr>
+          <w:rFonts w:ascii="Consolas" w:eastAsia="Times New Roman" w:hAnsi="Consolas" w:cs="Times New Roman"/>
+          <w:color w:val="C678DD"/>
+          <w:sz w:val="21"/>
+          <w:szCs w:val="21"/>
+          <w:lang w:eastAsia="en-IN"/>
+        </w:rPr>
+        <w:t>+</w:t>
+      </w:r>
+      <w:r>
+        <w:rPr>
+          <w:rFonts w:ascii="Consolas" w:eastAsia="Times New Roman" w:hAnsi="Consolas" w:cs="Times New Roman"/>
+          <w:color w:val="ABB2BF"/>
+          <w:sz w:val="21"/>
+          <w:szCs w:val="21"/>
+          <w:lang w:eastAsia="en-IN"/>
+        </w:rPr>
+        <w:t xml:space="preserve"> </w:t>
+      </w:r>
+      <w:r>
+        <w:rPr>
+          <w:rFonts w:ascii="Consolas" w:eastAsia="Times New Roman" w:hAnsi="Consolas" w:cs="Times New Roman"/>
+          <w:color w:val="D19A66"/>
+          <w:sz w:val="21"/>
+          <w:szCs w:val="21"/>
+          <w:lang w:eastAsia="en-IN"/>
+        </w:rPr>
+        <w:t>5</w:t>
+      </w:r>
+      <w:r>
+        <w:rPr>
+          <w:rFonts w:ascii="Consolas" w:eastAsia="Times New Roman" w:hAnsi="Consolas" w:cs="Times New Roman"/>
+          <w:color w:val="ABB2BF"/>
+          <w:sz w:val="21"/>
+          <w:szCs w:val="21"/>
+          <w:lang w:eastAsia="en-IN"/>
+        </w:rPr>
+        <w:t xml:space="preserve">; </w:t>
+      </w:r>
+      <w:proofErr w:type="spellStart"/>
+      <w:r>
+        <w:rPr>
+          <w:rFonts w:ascii="Consolas" w:eastAsia="Times New Roman" w:hAnsi="Consolas" w:cs="Times New Roman"/>
+          <w:color w:val="E06C75"/>
+          <w:sz w:val="21"/>
+          <w:szCs w:val="21"/>
+          <w:lang w:eastAsia="en-IN"/>
+        </w:rPr>
+        <w:t>i</w:t>
+      </w:r>
+      <w:proofErr w:type="spellEnd"/>
+      <w:r>
+        <w:rPr>
+          <w:rFonts w:ascii="Consolas" w:eastAsia="Times New Roman" w:hAnsi="Consolas" w:cs="Times New Roman"/>
+          <w:color w:val="C678DD"/>
+          <w:sz w:val="21"/>
+          <w:szCs w:val="21"/>
+          <w:lang w:eastAsia="en-IN"/>
+        </w:rPr>
+        <w:t>++</w:t>
+      </w:r>
+      <w:r>
+        <w:rPr>
+          <w:rFonts w:ascii="Consolas" w:eastAsia="Times New Roman" w:hAnsi="Consolas" w:cs="Times New Roman"/>
+          <w:color w:val="ABB2BF"/>
+          <w:sz w:val="21"/>
+          <w:szCs w:val="21"/>
+          <w:lang w:eastAsia="en-IN"/>
+        </w:rPr>
+        <w:t>){</w:t>
+      </w:r>
+    </w:p>
+    <w:p>
+      <w:pPr>
+        <w:shd w:val="clear" w:color="auto" w:fill="282C34"/>
+        <w:spacing w:after="0" w:line="285" w:lineRule="atLeast"/>
+        <w:rPr>
+          <w:rFonts w:ascii="Consolas" w:eastAsia="Times New Roman" w:hAnsi="Consolas" w:cs="Times New Roman"/>
+          <w:color w:val="ABB2BF"/>
+          <w:sz w:val="21"/>
+          <w:szCs w:val="21"/>
+          <w:lang w:eastAsia="en-IN"/>
+        </w:rPr>
+      </w:pPr>
+      <w:r>
+        <w:rPr>
+          <w:rFonts w:ascii="Consolas" w:eastAsia="Times New Roman" w:hAnsi="Consolas" w:cs="Times New Roman"/>
+          <w:color w:val="ABB2BF"/>
+          <w:sz w:val="21"/>
+          <w:szCs w:val="21"/>
+          <w:lang w:eastAsia="en-IN"/>
+        </w:rPr>
+        <w:t xml:space="preserve">        </w:t>
+      </w:r>
+      <w:proofErr w:type="spellStart"/>
+      <w:proofErr w:type="gramStart"/>
+      <w:r>
+        <w:rPr>
+          <w:rFonts w:ascii="Consolas" w:eastAsia="Times New Roman" w:hAnsi="Consolas" w:cs="Times New Roman"/>
+          <w:color w:val="61AFEF"/>
+          <w:sz w:val="21"/>
+          <w:szCs w:val="21"/>
+          <w:lang w:eastAsia="en-IN"/>
+        </w:rPr>
+        <w:t>printf</w:t>
+      </w:r>
+      <w:proofErr w:type="spellEnd"/>
+      <w:r>
+        <w:rPr>
+          <w:rFonts w:ascii="Consolas" w:eastAsia="Times New Roman" w:hAnsi="Consolas" w:cs="Times New Roman"/>
+          <w:color w:val="ABB2BF"/>
+          <w:sz w:val="21"/>
+          <w:szCs w:val="21"/>
+          <w:lang w:eastAsia="en-IN"/>
+        </w:rPr>
+        <w:t>(</w:t>
+      </w:r>
+      <w:proofErr w:type="gramEnd"/>
+      <w:r>
+        <w:rPr>
+          <w:rFonts w:ascii="Consolas" w:eastAsia="Times New Roman" w:hAnsi="Consolas" w:cs="Times New Roman"/>
+          <w:color w:val="98C379"/>
+          <w:sz w:val="21"/>
+          <w:szCs w:val="21"/>
+          <w:lang w:eastAsia="en-IN"/>
+        </w:rPr>
+        <w:t>"</w:t>
+      </w:r>
+      <w:r>
+        <w:rPr>
+          <w:rFonts w:ascii="Consolas" w:eastAsia="Times New Roman" w:hAnsi="Consolas" w:cs="Times New Roman"/>
+          <w:color w:val="D19A66"/>
+          <w:sz w:val="21"/>
+          <w:szCs w:val="21"/>
+          <w:lang w:eastAsia="en-IN"/>
+        </w:rPr>
+        <w:t>%d</w:t>
+      </w:r>
+      <w:r>
+        <w:rPr>
+          <w:rFonts w:ascii="Consolas" w:eastAsia="Times New Roman" w:hAnsi="Consolas" w:cs="Times New Roman"/>
+          <w:color w:val="98C379"/>
+          <w:sz w:val="21"/>
+          <w:szCs w:val="21"/>
+          <w:lang w:eastAsia="en-IN"/>
+        </w:rPr>
+        <w:t xml:space="preserve"> "</w:t>
+      </w:r>
+      <w:r>
+        <w:rPr>
+          <w:rFonts w:ascii="Consolas" w:eastAsia="Times New Roman" w:hAnsi="Consolas" w:cs="Times New Roman"/>
+          <w:color w:val="ABB2BF"/>
+          <w:sz w:val="21"/>
+          <w:szCs w:val="21"/>
+          <w:lang w:eastAsia="en-IN"/>
+        </w:rPr>
+        <w:t xml:space="preserve">, </w:t>
+      </w:r>
+      <w:proofErr w:type="spellStart"/>
+      <w:r>
+        <w:rPr>
+          <w:rFonts w:ascii="Consolas" w:eastAsia="Times New Roman" w:hAnsi="Consolas" w:cs="Times New Roman"/>
+          <w:color w:val="E06C75"/>
+          <w:sz w:val="21"/>
+          <w:szCs w:val="21"/>
+          <w:lang w:eastAsia="en-IN"/>
+        </w:rPr>
+        <w:t>sortedArr</w:t>
+      </w:r>
+      <w:proofErr w:type="spellEnd"/>
+      <w:r>
+        <w:rPr>
+          <w:rFonts w:ascii="Consolas" w:eastAsia="Times New Roman" w:hAnsi="Consolas" w:cs="Times New Roman"/>
+          <w:color w:val="ABB2BF"/>
+          <w:sz w:val="21"/>
+          <w:szCs w:val="21"/>
+          <w:lang w:eastAsia="en-IN"/>
+        </w:rPr>
+        <w:t>[</w:t>
+      </w:r>
+      <w:proofErr w:type="spellStart"/>
+      <w:r>
+        <w:rPr>
+          <w:rFonts w:ascii="Consolas" w:eastAsia="Times New Roman" w:hAnsi="Consolas" w:cs="Times New Roman"/>
+          <w:color w:val="E06C75"/>
+          <w:sz w:val="21"/>
+          <w:szCs w:val="21"/>
+          <w:lang w:eastAsia="en-IN"/>
+        </w:rPr>
+        <w:t>i</w:t>
+      </w:r>
+      <w:proofErr w:type="spellEnd"/>
+      <w:r>
+        <w:rPr>
+          <w:rFonts w:ascii="Consolas" w:eastAsia="Times New Roman" w:hAnsi="Consolas" w:cs="Times New Roman"/>
+          <w:color w:val="ABB2BF"/>
+          <w:sz w:val="21"/>
+          <w:szCs w:val="21"/>
+          <w:lang w:eastAsia="en-IN"/>
+        </w:rPr>
+        <w:t>]);</w:t>
+      </w:r>
+    </w:p>
+    <w:p>
+      <w:pPr>
+        <w:shd w:val="clear" w:color="auto" w:fill="282C34"/>
+        <w:spacing w:after="0" w:line="285" w:lineRule="atLeast"/>
+        <w:rPr>
+          <w:rFonts w:ascii="Consolas" w:eastAsia="Times New Roman" w:hAnsi="Consolas" w:cs="Times New Roman"/>
+          <w:color w:val="ABB2BF"/>
+          <w:sz w:val="21"/>
+          <w:szCs w:val="21"/>
+          <w:lang w:eastAsia="en-IN"/>
+        </w:rPr>
+      </w:pPr>
+      <w:r>
+        <w:rPr>
+          <w:rFonts w:ascii="Consolas" w:eastAsia="Times New Roman" w:hAnsi="Consolas" w:cs="Times New Roman"/>
+          <w:color w:val="ABB2BF"/>
+          <w:sz w:val="21"/>
+          <w:szCs w:val="21"/>
+          <w:lang w:eastAsia="en-IN"/>
+        </w:rPr>
+        <w:t>    }</w:t>
+      </w:r>
+    </w:p>
+    <w:p>
+      <w:pPr>
+        <w:shd w:val="clear" w:color="auto" w:fill="282C34"/>
+        <w:spacing w:after="0" w:line="285" w:lineRule="atLeast"/>
+        <w:rPr>
+          <w:rFonts w:ascii="Consolas" w:eastAsia="Times New Roman" w:hAnsi="Consolas" w:cs="Times New Roman"/>
+          <w:color w:val="ABB2BF"/>
+          <w:sz w:val="21"/>
+          <w:szCs w:val="21"/>
+          <w:lang w:eastAsia="en-IN"/>
+        </w:rPr>
+      </w:pPr>
+    </w:p>
+    <w:p>
+      <w:pPr>
+        <w:shd w:val="clear" w:color="auto" w:fill="282C34"/>
+        <w:spacing w:after="0" w:line="285" w:lineRule="atLeast"/>
+        <w:rPr>
+          <w:rFonts w:ascii="Consolas" w:eastAsia="Times New Roman" w:hAnsi="Consolas" w:cs="Times New Roman"/>
+          <w:color w:val="ABB2BF"/>
+          <w:sz w:val="21"/>
+          <w:szCs w:val="21"/>
+          <w:lang w:eastAsia="en-IN"/>
+        </w:rPr>
+      </w:pPr>
+      <w:r>
+        <w:rPr>
+          <w:rFonts w:ascii="Consolas" w:eastAsia="Times New Roman" w:hAnsi="Consolas" w:cs="Times New Roman"/>
+          <w:color w:val="ABB2BF"/>
+          <w:sz w:val="21"/>
+          <w:szCs w:val="21"/>
+          <w:lang w:eastAsia="en-IN"/>
+        </w:rPr>
+        <w:t xml:space="preserve">    </w:t>
+      </w:r>
+      <w:r>
+        <w:rPr>
+          <w:rFonts w:ascii="Consolas" w:eastAsia="Times New Roman" w:hAnsi="Consolas" w:cs="Times New Roman"/>
+          <w:color w:val="C678DD"/>
+          <w:sz w:val="21"/>
+          <w:szCs w:val="21"/>
+          <w:lang w:eastAsia="en-IN"/>
+        </w:rPr>
+        <w:t>return</w:t>
+      </w:r>
+      <w:r>
+        <w:rPr>
+          <w:rFonts w:ascii="Consolas" w:eastAsia="Times New Roman" w:hAnsi="Consolas" w:cs="Times New Roman"/>
+          <w:color w:val="ABB2BF"/>
+          <w:sz w:val="21"/>
+          <w:szCs w:val="21"/>
+          <w:lang w:eastAsia="en-IN"/>
+        </w:rPr>
+        <w:t xml:space="preserve"> </w:t>
+      </w:r>
+      <w:r>
+        <w:rPr>
+          <w:rFonts w:ascii="Consolas" w:eastAsia="Times New Roman" w:hAnsi="Consolas" w:cs="Times New Roman"/>
+          <w:color w:val="D19A66"/>
+          <w:sz w:val="21"/>
+          <w:szCs w:val="21"/>
+          <w:lang w:eastAsia="en-IN"/>
+        </w:rPr>
+        <w:t>0</w:t>
+      </w:r>
+      <w:r>
+        <w:rPr>
+          <w:rFonts w:ascii="Consolas" w:eastAsia="Times New Roman" w:hAnsi="Consolas" w:cs="Times New Roman"/>
+          <w:color w:val="ABB2BF"/>
+          <w:sz w:val="21"/>
+          <w:szCs w:val="21"/>
+          <w:lang w:eastAsia="en-IN"/>
+        </w:rPr>
+        <w:t>;</w:t>
+      </w:r>
+    </w:p>
+    <w:p>
+      <w:pPr>
+        <w:shd w:val="clear" w:color="auto" w:fill="282C34"/>
+        <w:spacing w:after="0" w:line="285" w:lineRule="atLeast"/>
+        <w:rPr>
+          <w:rFonts w:ascii="Consolas" w:eastAsia="Times New Roman" w:hAnsi="Consolas" w:cs="Times New Roman"/>
+          <w:color w:val="ABB2BF"/>
+          <w:sz w:val="21"/>
+          <w:szCs w:val="21"/>
+          <w:lang w:eastAsia="en-IN"/>
+        </w:rPr>
+      </w:pPr>
+      <w:r>
+        <w:rPr>
+          <w:rFonts w:ascii="Consolas" w:eastAsia="Times New Roman" w:hAnsi="Consolas" w:cs="Times New Roman"/>
+          <w:color w:val="ABB2BF"/>
+          <w:sz w:val="21"/>
+          <w:szCs w:val="21"/>
+          <w:lang w:eastAsia="en-IN"/>
+        </w:rPr>
+        <w:t>}</w:t>
+      </w:r>
+    </w:p>
+    <w:p>
+      <w:pPr>
+        <w:shd w:val="clear" w:color="auto" w:fill="282C34"/>
+        <w:spacing w:after="0" w:line="285" w:lineRule="atLeast"/>
+        <w:rPr>
+          <w:rFonts w:ascii="Consolas" w:eastAsia="Times New Roman" w:hAnsi="Consolas" w:cs="Times New Roman"/>
+          <w:color w:val="ABB2BF"/>
+          <w:sz w:val="21"/>
+          <w:szCs w:val="21"/>
+          <w:lang w:eastAsia="en-IN"/>
+        </w:rPr>
+      </w:pPr>
+    </w:p>
+    <w:p>
+      <w:pPr>
+        <w:shd w:val="clear" w:color="auto" w:fill="282C34"/>
+        <w:spacing w:after="0" w:line="285" w:lineRule="atLeast"/>
+        <w:rPr>
+          <w:rFonts w:ascii="Consolas" w:eastAsia="Times New Roman" w:hAnsi="Consolas" w:cs="Times New Roman"/>
+          <w:color w:val="ABB2BF"/>
+          <w:sz w:val="21"/>
+          <w:szCs w:val="21"/>
+          <w:lang w:eastAsia="en-IN"/>
+        </w:rPr>
+      </w:pPr>
+      <w:r>
+        <w:rPr>
+          <w:rFonts w:ascii="Consolas" w:eastAsia="Times New Roman" w:hAnsi="Consolas" w:cs="Times New Roman"/>
+          <w:color w:val="C678DD"/>
+          <w:sz w:val="21"/>
+          <w:szCs w:val="21"/>
+          <w:lang w:eastAsia="en-IN"/>
+        </w:rPr>
+        <w:t>int</w:t>
+      </w:r>
+      <w:r>
+        <w:rPr>
+          <w:rFonts w:ascii="Consolas" w:eastAsia="Times New Roman" w:hAnsi="Consolas" w:cs="Times New Roman"/>
+          <w:color w:val="ABB2BF"/>
+          <w:sz w:val="21"/>
+          <w:szCs w:val="21"/>
+          <w:lang w:eastAsia="en-IN"/>
+        </w:rPr>
+        <w:t xml:space="preserve"> </w:t>
+      </w:r>
+      <w:r>
+        <w:rPr>
+          <w:rFonts w:ascii="Consolas" w:eastAsia="Times New Roman" w:hAnsi="Consolas" w:cs="Times New Roman"/>
+          <w:color w:val="C678DD"/>
+          <w:sz w:val="21"/>
+          <w:szCs w:val="21"/>
+          <w:lang w:eastAsia="en-IN"/>
+        </w:rPr>
+        <w:t>*</w:t>
+      </w:r>
+      <w:proofErr w:type="gramStart"/>
+      <w:r>
+        <w:rPr>
+          <w:rFonts w:ascii="Consolas" w:eastAsia="Times New Roman" w:hAnsi="Consolas" w:cs="Times New Roman"/>
+          <w:color w:val="61AFEF"/>
+          <w:sz w:val="21"/>
+          <w:szCs w:val="21"/>
+          <w:lang w:eastAsia="en-IN"/>
+        </w:rPr>
+        <w:t>sort</w:t>
+      </w:r>
+      <w:r>
+        <w:rPr>
+          <w:rFonts w:ascii="Consolas" w:eastAsia="Times New Roman" w:hAnsi="Consolas" w:cs="Times New Roman"/>
+          <w:color w:val="ABB2BF"/>
+          <w:sz w:val="21"/>
+          <w:szCs w:val="21"/>
+          <w:lang w:eastAsia="en-IN"/>
+        </w:rPr>
+        <w:t>(</w:t>
+      </w:r>
+      <w:proofErr w:type="gramEnd"/>
+      <w:r>
+        <w:rPr>
+          <w:rFonts w:ascii="Consolas" w:eastAsia="Times New Roman" w:hAnsi="Consolas" w:cs="Times New Roman"/>
+          <w:color w:val="C678DD"/>
+          <w:sz w:val="21"/>
+          <w:szCs w:val="21"/>
+          <w:lang w:eastAsia="en-IN"/>
+        </w:rPr>
+        <w:t>int</w:t>
+      </w:r>
+      <w:r>
+        <w:rPr>
+          <w:rFonts w:ascii="Consolas" w:eastAsia="Times New Roman" w:hAnsi="Consolas" w:cs="Times New Roman"/>
+          <w:color w:val="E06C75"/>
+          <w:sz w:val="21"/>
+          <w:szCs w:val="21"/>
+          <w:lang w:eastAsia="en-IN"/>
+        </w:rPr>
+        <w:t xml:space="preserve"> </w:t>
+      </w:r>
+      <w:r>
+        <w:rPr>
+          <w:rFonts w:ascii="Consolas" w:eastAsia="Times New Roman" w:hAnsi="Consolas" w:cs="Times New Roman"/>
+          <w:color w:val="C678DD"/>
+          <w:sz w:val="21"/>
+          <w:szCs w:val="21"/>
+          <w:lang w:eastAsia="en-IN"/>
+        </w:rPr>
+        <w:t>*</w:t>
+      </w:r>
+      <w:r>
+        <w:rPr>
+          <w:rFonts w:ascii="Consolas" w:eastAsia="Times New Roman" w:hAnsi="Consolas" w:cs="Times New Roman"/>
+          <w:i/>
+          <w:iCs/>
+          <w:color w:val="E06C75"/>
+          <w:sz w:val="21"/>
+          <w:szCs w:val="21"/>
+          <w:lang w:eastAsia="en-IN"/>
+        </w:rPr>
+        <w:t>arr1</w:t>
+      </w:r>
+      <w:r>
+        <w:rPr>
+          <w:rFonts w:ascii="Consolas" w:eastAsia="Times New Roman" w:hAnsi="Consolas" w:cs="Times New Roman"/>
+          <w:color w:val="ABB2BF"/>
+          <w:sz w:val="21"/>
+          <w:szCs w:val="21"/>
+          <w:lang w:eastAsia="en-IN"/>
+        </w:rPr>
+        <w:t>,</w:t>
+      </w:r>
+      <w:r>
+        <w:rPr>
+          <w:rFonts w:ascii="Consolas" w:eastAsia="Times New Roman" w:hAnsi="Consolas" w:cs="Times New Roman"/>
+          <w:color w:val="E06C75"/>
+          <w:sz w:val="21"/>
+          <w:szCs w:val="21"/>
+          <w:lang w:eastAsia="en-IN"/>
+        </w:rPr>
+        <w:t xml:space="preserve"> </w:t>
+      </w:r>
+      <w:r>
+        <w:rPr>
+          <w:rFonts w:ascii="Consolas" w:eastAsia="Times New Roman" w:hAnsi="Consolas" w:cs="Times New Roman"/>
+          <w:color w:val="C678DD"/>
+          <w:sz w:val="21"/>
+          <w:szCs w:val="21"/>
+          <w:lang w:eastAsia="en-IN"/>
+        </w:rPr>
+        <w:t>int</w:t>
+      </w:r>
+      <w:r>
+        <w:rPr>
+          <w:rFonts w:ascii="Consolas" w:eastAsia="Times New Roman" w:hAnsi="Consolas" w:cs="Times New Roman"/>
+          <w:color w:val="E06C75"/>
+          <w:sz w:val="21"/>
+          <w:szCs w:val="21"/>
+          <w:lang w:eastAsia="en-IN"/>
+        </w:rPr>
+        <w:t xml:space="preserve"> </w:t>
+      </w:r>
+      <w:r>
+        <w:rPr>
+          <w:rFonts w:ascii="Consolas" w:eastAsia="Times New Roman" w:hAnsi="Consolas" w:cs="Times New Roman"/>
+          <w:color w:val="C678DD"/>
+          <w:sz w:val="21"/>
+          <w:szCs w:val="21"/>
+          <w:lang w:eastAsia="en-IN"/>
+        </w:rPr>
+        <w:t>*</w:t>
+      </w:r>
+      <w:r>
+        <w:rPr>
+          <w:rFonts w:ascii="Consolas" w:eastAsia="Times New Roman" w:hAnsi="Consolas" w:cs="Times New Roman"/>
+          <w:i/>
+          <w:iCs/>
+          <w:color w:val="E06C75"/>
+          <w:sz w:val="21"/>
+          <w:szCs w:val="21"/>
+          <w:lang w:eastAsia="en-IN"/>
+        </w:rPr>
+        <w:t>arr2</w:t>
+      </w:r>
+      <w:r>
+        <w:rPr>
+          <w:rFonts w:ascii="Consolas" w:eastAsia="Times New Roman" w:hAnsi="Consolas" w:cs="Times New Roman"/>
+          <w:color w:val="ABB2BF"/>
+          <w:sz w:val="21"/>
+          <w:szCs w:val="21"/>
+          <w:lang w:eastAsia="en-IN"/>
+        </w:rPr>
+        <w:t>,</w:t>
+      </w:r>
+      <w:r>
+        <w:rPr>
+          <w:rFonts w:ascii="Consolas" w:eastAsia="Times New Roman" w:hAnsi="Consolas" w:cs="Times New Roman"/>
+          <w:color w:val="E06C75"/>
+          <w:sz w:val="21"/>
+          <w:szCs w:val="21"/>
+          <w:lang w:eastAsia="en-IN"/>
+        </w:rPr>
+        <w:t xml:space="preserve"> </w:t>
+      </w:r>
+      <w:r>
+        <w:rPr>
+          <w:rFonts w:ascii="Consolas" w:eastAsia="Times New Roman" w:hAnsi="Consolas" w:cs="Times New Roman"/>
+          <w:color w:val="C678DD"/>
+          <w:sz w:val="21"/>
+          <w:szCs w:val="21"/>
+          <w:lang w:eastAsia="en-IN"/>
+        </w:rPr>
+        <w:t>int</w:t>
+      </w:r>
+      <w:r>
+        <w:rPr>
+          <w:rFonts w:ascii="Consolas" w:eastAsia="Times New Roman" w:hAnsi="Consolas" w:cs="Times New Roman"/>
+          <w:color w:val="E06C75"/>
+          <w:sz w:val="21"/>
+          <w:szCs w:val="21"/>
+          <w:lang w:eastAsia="en-IN"/>
+        </w:rPr>
+        <w:t xml:space="preserve"> </w:t>
+      </w:r>
+      <w:r>
+        <w:rPr>
+          <w:rFonts w:ascii="Consolas" w:eastAsia="Times New Roman" w:hAnsi="Consolas" w:cs="Times New Roman"/>
+          <w:i/>
+          <w:iCs/>
+          <w:color w:val="E06C75"/>
+          <w:sz w:val="21"/>
+          <w:szCs w:val="21"/>
+          <w:lang w:eastAsia="en-IN"/>
+        </w:rPr>
+        <w:t>n</w:t>
+      </w:r>
+      <w:r>
+        <w:rPr>
+          <w:rFonts w:ascii="Consolas" w:eastAsia="Times New Roman" w:hAnsi="Consolas" w:cs="Times New Roman"/>
+          <w:color w:val="ABB2BF"/>
+          <w:sz w:val="21"/>
+          <w:szCs w:val="21"/>
+          <w:lang w:eastAsia="en-IN"/>
+        </w:rPr>
+        <w:t>,</w:t>
+      </w:r>
+      <w:r>
+        <w:rPr>
+          <w:rFonts w:ascii="Consolas" w:eastAsia="Times New Roman" w:hAnsi="Consolas" w:cs="Times New Roman"/>
+          <w:color w:val="E06C75"/>
+          <w:sz w:val="21"/>
+          <w:szCs w:val="21"/>
+          <w:lang w:eastAsia="en-IN"/>
+        </w:rPr>
+        <w:t xml:space="preserve"> </w:t>
+      </w:r>
+      <w:r>
+        <w:rPr>
+          <w:rFonts w:ascii="Consolas" w:eastAsia="Times New Roman" w:hAnsi="Consolas" w:cs="Times New Roman"/>
+          <w:color w:val="C678DD"/>
+          <w:sz w:val="21"/>
+          <w:szCs w:val="21"/>
+          <w:lang w:eastAsia="en-IN"/>
+        </w:rPr>
+        <w:t>int</w:t>
+      </w:r>
+      <w:r>
+        <w:rPr>
+          <w:rFonts w:ascii="Consolas" w:eastAsia="Times New Roman" w:hAnsi="Consolas" w:cs="Times New Roman"/>
+          <w:color w:val="E06C75"/>
+          <w:sz w:val="21"/>
+          <w:szCs w:val="21"/>
+          <w:lang w:eastAsia="en-IN"/>
+        </w:rPr>
+        <w:t xml:space="preserve"> </w:t>
+      </w:r>
+      <w:r>
+        <w:rPr>
+          <w:rFonts w:ascii="Consolas" w:eastAsia="Times New Roman" w:hAnsi="Consolas" w:cs="Times New Roman"/>
+          <w:i/>
+          <w:iCs/>
+          <w:color w:val="E06C75"/>
+          <w:sz w:val="21"/>
+          <w:szCs w:val="21"/>
+          <w:lang w:eastAsia="en-IN"/>
+        </w:rPr>
+        <w:t>m</w:t>
+      </w:r>
+      <w:r>
+        <w:rPr>
+          <w:rFonts w:ascii="Consolas" w:eastAsia="Times New Roman" w:hAnsi="Consolas" w:cs="Times New Roman"/>
+          <w:color w:val="ABB2BF"/>
+          <w:sz w:val="21"/>
+          <w:szCs w:val="21"/>
+          <w:lang w:eastAsia="en-IN"/>
+        </w:rPr>
+        <w:t>){</w:t>
+      </w:r>
+    </w:p>
+    <w:p>
+      <w:pPr>
+        <w:shd w:val="clear" w:color="auto" w:fill="282C34"/>
+        <w:spacing w:after="0" w:line="285" w:lineRule="atLeast"/>
+        <w:rPr>
+          <w:rFonts w:ascii="Consolas" w:eastAsia="Times New Roman" w:hAnsi="Consolas" w:cs="Times New Roman"/>
+          <w:color w:val="ABB2BF"/>
+          <w:sz w:val="21"/>
+          <w:szCs w:val="21"/>
+          <w:lang w:eastAsia="en-IN"/>
+        </w:rPr>
+      </w:pPr>
+      <w:r>
+        <w:rPr>
+          <w:rFonts w:ascii="Consolas" w:eastAsia="Times New Roman" w:hAnsi="Consolas" w:cs="Times New Roman"/>
+          <w:color w:val="ABB2BF"/>
+          <w:sz w:val="21"/>
+          <w:szCs w:val="21"/>
+          <w:lang w:eastAsia="en-IN"/>
+        </w:rPr>
+        <w:t xml:space="preserve">    </w:t>
+      </w:r>
+      <w:r>
+        <w:rPr>
+          <w:rFonts w:ascii="Consolas" w:eastAsia="Times New Roman" w:hAnsi="Consolas" w:cs="Times New Roman"/>
+          <w:color w:val="C678DD"/>
+          <w:sz w:val="21"/>
+          <w:szCs w:val="21"/>
+          <w:lang w:eastAsia="en-IN"/>
+        </w:rPr>
+        <w:t>int</w:t>
+      </w:r>
+      <w:r>
+        <w:rPr>
+          <w:rFonts w:ascii="Consolas" w:eastAsia="Times New Roman" w:hAnsi="Consolas" w:cs="Times New Roman"/>
+          <w:color w:val="ABB2BF"/>
+          <w:sz w:val="21"/>
+          <w:szCs w:val="21"/>
+          <w:lang w:eastAsia="en-IN"/>
+        </w:rPr>
+        <w:t xml:space="preserve"> </w:t>
+      </w:r>
+      <w:r>
+        <w:rPr>
+          <w:rFonts w:ascii="Consolas" w:eastAsia="Times New Roman" w:hAnsi="Consolas" w:cs="Times New Roman"/>
+          <w:color w:val="C678DD"/>
+          <w:sz w:val="21"/>
+          <w:szCs w:val="21"/>
+          <w:lang w:eastAsia="en-IN"/>
+        </w:rPr>
+        <w:t>*</w:t>
+      </w:r>
+      <w:proofErr w:type="spellStart"/>
+      <w:r>
+        <w:rPr>
+          <w:rFonts w:ascii="Consolas" w:eastAsia="Times New Roman" w:hAnsi="Consolas" w:cs="Times New Roman"/>
+          <w:color w:val="E06C75"/>
+          <w:sz w:val="21"/>
+          <w:szCs w:val="21"/>
+          <w:lang w:eastAsia="en-IN"/>
+        </w:rPr>
+        <w:t>sortedArr</w:t>
+      </w:r>
+      <w:proofErr w:type="spellEnd"/>
+      <w:r>
+        <w:rPr>
+          <w:rFonts w:ascii="Consolas" w:eastAsia="Times New Roman" w:hAnsi="Consolas" w:cs="Times New Roman"/>
+          <w:color w:val="ABB2BF"/>
+          <w:sz w:val="21"/>
+          <w:szCs w:val="21"/>
+          <w:lang w:eastAsia="en-IN"/>
+        </w:rPr>
+        <w:t xml:space="preserve"> </w:t>
+      </w:r>
+      <w:r>
+        <w:rPr>
+          <w:rFonts w:ascii="Consolas" w:eastAsia="Times New Roman" w:hAnsi="Consolas" w:cs="Times New Roman"/>
+          <w:color w:val="C678DD"/>
+          <w:sz w:val="21"/>
+          <w:szCs w:val="21"/>
+          <w:lang w:eastAsia="en-IN"/>
+        </w:rPr>
+        <w:t>=</w:t>
+      </w:r>
+      <w:r>
+        <w:rPr>
+          <w:rFonts w:ascii="Consolas" w:eastAsia="Times New Roman" w:hAnsi="Consolas" w:cs="Times New Roman"/>
+          <w:color w:val="ABB2BF"/>
+          <w:sz w:val="21"/>
+          <w:szCs w:val="21"/>
+          <w:lang w:eastAsia="en-IN"/>
+        </w:rPr>
+        <w:t xml:space="preserve"> </w:t>
+      </w:r>
+      <w:proofErr w:type="gramStart"/>
+      <w:r>
+        <w:rPr>
+          <w:rFonts w:ascii="Consolas" w:eastAsia="Times New Roman" w:hAnsi="Consolas" w:cs="Times New Roman"/>
+          <w:color w:val="61AFEF"/>
+          <w:sz w:val="21"/>
+          <w:szCs w:val="21"/>
+          <w:lang w:eastAsia="en-IN"/>
+        </w:rPr>
+        <w:t>malloc</w:t>
+      </w:r>
+      <w:r>
+        <w:rPr>
+          <w:rFonts w:ascii="Consolas" w:eastAsia="Times New Roman" w:hAnsi="Consolas" w:cs="Times New Roman"/>
+          <w:color w:val="ABB2BF"/>
+          <w:sz w:val="21"/>
+          <w:szCs w:val="21"/>
+          <w:lang w:eastAsia="en-IN"/>
+        </w:rPr>
+        <w:t>(</w:t>
+      </w:r>
+      <w:proofErr w:type="gramEnd"/>
+      <w:r>
+        <w:rPr>
+          <w:rFonts w:ascii="Consolas" w:eastAsia="Times New Roman" w:hAnsi="Consolas" w:cs="Times New Roman"/>
+          <w:i/>
+          <w:iCs/>
+          <w:color w:val="E06C75"/>
+          <w:sz w:val="21"/>
+          <w:szCs w:val="21"/>
+          <w:lang w:eastAsia="en-IN"/>
+        </w:rPr>
+        <w:t>n</w:t>
+      </w:r>
+      <w:r>
+        <w:rPr>
+          <w:rFonts w:ascii="Consolas" w:eastAsia="Times New Roman" w:hAnsi="Consolas" w:cs="Times New Roman"/>
+          <w:color w:val="ABB2BF"/>
+          <w:sz w:val="21"/>
+          <w:szCs w:val="21"/>
+          <w:lang w:eastAsia="en-IN"/>
+        </w:rPr>
+        <w:t xml:space="preserve"> </w:t>
+      </w:r>
+      <w:r>
+        <w:rPr>
+          <w:rFonts w:ascii="Consolas" w:eastAsia="Times New Roman" w:hAnsi="Consolas" w:cs="Times New Roman"/>
+          <w:color w:val="C678DD"/>
+          <w:sz w:val="21"/>
+          <w:szCs w:val="21"/>
+          <w:lang w:eastAsia="en-IN"/>
+        </w:rPr>
+        <w:t>+</w:t>
+      </w:r>
+      <w:r>
+        <w:rPr>
+          <w:rFonts w:ascii="Consolas" w:eastAsia="Times New Roman" w:hAnsi="Consolas" w:cs="Times New Roman"/>
+          <w:color w:val="ABB2BF"/>
+          <w:sz w:val="21"/>
+          <w:szCs w:val="21"/>
+          <w:lang w:eastAsia="en-IN"/>
+        </w:rPr>
+        <w:t xml:space="preserve"> </w:t>
+      </w:r>
+      <w:r>
+        <w:rPr>
+          <w:rFonts w:ascii="Consolas" w:eastAsia="Times New Roman" w:hAnsi="Consolas" w:cs="Times New Roman"/>
+          <w:i/>
+          <w:iCs/>
+          <w:color w:val="E06C75"/>
+          <w:sz w:val="21"/>
+          <w:szCs w:val="21"/>
+          <w:lang w:eastAsia="en-IN"/>
+        </w:rPr>
+        <w:t>m</w:t>
+      </w:r>
+      <w:r>
+        <w:rPr>
+          <w:rFonts w:ascii="Consolas" w:eastAsia="Times New Roman" w:hAnsi="Consolas" w:cs="Times New Roman"/>
+          <w:color w:val="ABB2BF"/>
+          <w:sz w:val="21"/>
+          <w:szCs w:val="21"/>
+          <w:lang w:eastAsia="en-IN"/>
+        </w:rPr>
+        <w:t xml:space="preserve"> </w:t>
+      </w:r>
+      <w:r>
+        <w:rPr>
+          <w:rFonts w:ascii="Consolas" w:eastAsia="Times New Roman" w:hAnsi="Consolas" w:cs="Times New Roman"/>
+          <w:color w:val="C678DD"/>
+          <w:sz w:val="21"/>
+          <w:szCs w:val="21"/>
+          <w:lang w:eastAsia="en-IN"/>
+        </w:rPr>
+        <w:t>+</w:t>
+      </w:r>
+      <w:r>
+        <w:rPr>
+          <w:rFonts w:ascii="Consolas" w:eastAsia="Times New Roman" w:hAnsi="Consolas" w:cs="Times New Roman"/>
+          <w:color w:val="ABB2BF"/>
+          <w:sz w:val="21"/>
+          <w:szCs w:val="21"/>
+          <w:lang w:eastAsia="en-IN"/>
+        </w:rPr>
+        <w:t xml:space="preserve"> </w:t>
+      </w:r>
+      <w:r>
+        <w:rPr>
+          <w:rFonts w:ascii="Consolas" w:eastAsia="Times New Roman" w:hAnsi="Consolas" w:cs="Times New Roman"/>
+          <w:color w:val="D19A66"/>
+          <w:sz w:val="21"/>
+          <w:szCs w:val="21"/>
+          <w:lang w:eastAsia="en-IN"/>
+        </w:rPr>
+        <w:t>1</w:t>
+      </w:r>
+      <w:r>
+        <w:rPr>
+          <w:rFonts w:ascii="Consolas" w:eastAsia="Times New Roman" w:hAnsi="Consolas" w:cs="Times New Roman"/>
+          <w:color w:val="ABB2BF"/>
+          <w:sz w:val="21"/>
+          <w:szCs w:val="21"/>
+          <w:lang w:eastAsia="en-IN"/>
+        </w:rPr>
+        <w:t xml:space="preserve"> </w:t>
+      </w:r>
+      <w:r>
+        <w:rPr>
+          <w:rFonts w:ascii="Consolas" w:eastAsia="Times New Roman" w:hAnsi="Consolas" w:cs="Times New Roman"/>
+          <w:color w:val="C678DD"/>
+          <w:sz w:val="21"/>
+          <w:szCs w:val="21"/>
+          <w:lang w:eastAsia="en-IN"/>
+        </w:rPr>
+        <w:t>*</w:t>
+      </w:r>
+      <w:r>
+        <w:rPr>
+          <w:rFonts w:ascii="Consolas" w:eastAsia="Times New Roman" w:hAnsi="Consolas" w:cs="Times New Roman"/>
+          <w:color w:val="ABB2BF"/>
+          <w:sz w:val="21"/>
+          <w:szCs w:val="21"/>
+          <w:lang w:eastAsia="en-IN"/>
+        </w:rPr>
+        <w:t xml:space="preserve"> </w:t>
+      </w:r>
+      <w:proofErr w:type="spellStart"/>
+      <w:r>
+        <w:rPr>
+          <w:rFonts w:ascii="Consolas" w:eastAsia="Times New Roman" w:hAnsi="Consolas" w:cs="Times New Roman"/>
+          <w:color w:val="C678DD"/>
+          <w:sz w:val="21"/>
+          <w:szCs w:val="21"/>
+          <w:lang w:eastAsia="en-IN"/>
+        </w:rPr>
+        <w:t>sizeof</w:t>
+      </w:r>
+      <w:proofErr w:type="spellEnd"/>
+      <w:r>
+        <w:rPr>
+          <w:rFonts w:ascii="Consolas" w:eastAsia="Times New Roman" w:hAnsi="Consolas" w:cs="Times New Roman"/>
+          <w:color w:val="ABB2BF"/>
+          <w:sz w:val="21"/>
+          <w:szCs w:val="21"/>
+          <w:lang w:eastAsia="en-IN"/>
+        </w:rPr>
+        <w:t>(</w:t>
+      </w:r>
+      <w:r>
+        <w:rPr>
+          <w:rFonts w:ascii="Consolas" w:eastAsia="Times New Roman" w:hAnsi="Consolas" w:cs="Times New Roman"/>
+          <w:color w:val="C678DD"/>
+          <w:sz w:val="21"/>
+          <w:szCs w:val="21"/>
+          <w:lang w:eastAsia="en-IN"/>
+        </w:rPr>
+        <w:t>int</w:t>
+      </w:r>
+      <w:r>
+        <w:rPr>
+          <w:rFonts w:ascii="Consolas" w:eastAsia="Times New Roman" w:hAnsi="Consolas" w:cs="Times New Roman"/>
+          <w:color w:val="ABB2BF"/>
+          <w:sz w:val="21"/>
+          <w:szCs w:val="21"/>
+          <w:lang w:eastAsia="en-IN"/>
+        </w:rPr>
+        <w:t>));</w:t>
+      </w:r>
+    </w:p>
+    <w:p>
+      <w:pPr>
+        <w:shd w:val="clear" w:color="auto" w:fill="282C34"/>
+        <w:spacing w:after="0" w:line="285" w:lineRule="atLeast"/>
+        <w:rPr>
+          <w:rFonts w:ascii="Consolas" w:eastAsia="Times New Roman" w:hAnsi="Consolas" w:cs="Times New Roman"/>
+          <w:color w:val="ABB2BF"/>
+          <w:sz w:val="21"/>
+          <w:szCs w:val="21"/>
+          <w:lang w:eastAsia="en-IN"/>
+        </w:rPr>
+      </w:pPr>
+      <w:r>
+        <w:rPr>
+          <w:rFonts w:ascii="Consolas" w:eastAsia="Times New Roman" w:hAnsi="Consolas" w:cs="Times New Roman"/>
+          <w:color w:val="ABB2BF"/>
+          <w:sz w:val="21"/>
+          <w:szCs w:val="21"/>
+          <w:lang w:eastAsia="en-IN"/>
+        </w:rPr>
+        <w:t xml:space="preserve">    </w:t>
+      </w:r>
+      <w:r>
+        <w:rPr>
+          <w:rFonts w:ascii="Consolas" w:eastAsia="Times New Roman" w:hAnsi="Consolas" w:cs="Times New Roman"/>
+          <w:color w:val="C678DD"/>
+          <w:sz w:val="21"/>
+          <w:szCs w:val="21"/>
+          <w:lang w:eastAsia="en-IN"/>
+        </w:rPr>
+        <w:t>int</w:t>
+      </w:r>
+      <w:r>
+        <w:rPr>
+          <w:rFonts w:ascii="Consolas" w:eastAsia="Times New Roman" w:hAnsi="Consolas" w:cs="Times New Roman"/>
+          <w:color w:val="ABB2BF"/>
+          <w:sz w:val="21"/>
+          <w:szCs w:val="21"/>
+          <w:lang w:eastAsia="en-IN"/>
+        </w:rPr>
+        <w:t xml:space="preserve"> </w:t>
+      </w:r>
+      <w:r>
+        <w:rPr>
+          <w:rFonts w:ascii="Consolas" w:eastAsia="Times New Roman" w:hAnsi="Consolas" w:cs="Times New Roman"/>
+          <w:color w:val="E06C75"/>
+          <w:sz w:val="21"/>
+          <w:szCs w:val="21"/>
+          <w:lang w:eastAsia="en-IN"/>
+        </w:rPr>
+        <w:t>k</w:t>
+      </w:r>
+      <w:r>
+        <w:rPr>
+          <w:rFonts w:ascii="Consolas" w:eastAsia="Times New Roman" w:hAnsi="Consolas" w:cs="Times New Roman"/>
+          <w:color w:val="ABB2BF"/>
+          <w:sz w:val="21"/>
+          <w:szCs w:val="21"/>
+          <w:lang w:eastAsia="en-IN"/>
+        </w:rPr>
+        <w:t xml:space="preserve"> </w:t>
+      </w:r>
+      <w:r>
+        <w:rPr>
+          <w:rFonts w:ascii="Consolas" w:eastAsia="Times New Roman" w:hAnsi="Consolas" w:cs="Times New Roman"/>
+          <w:color w:val="C678DD"/>
+          <w:sz w:val="21"/>
+          <w:szCs w:val="21"/>
+          <w:lang w:eastAsia="en-IN"/>
+        </w:rPr>
+        <w:t>=</w:t>
+      </w:r>
+      <w:r>
+        <w:rPr>
+          <w:rFonts w:ascii="Consolas" w:eastAsia="Times New Roman" w:hAnsi="Consolas" w:cs="Times New Roman"/>
+          <w:color w:val="ABB2BF"/>
+          <w:sz w:val="21"/>
+          <w:szCs w:val="21"/>
+          <w:lang w:eastAsia="en-IN"/>
+        </w:rPr>
+        <w:t xml:space="preserve"> </w:t>
+      </w:r>
+      <w:r>
+        <w:rPr>
+          <w:rFonts w:ascii="Consolas" w:eastAsia="Times New Roman" w:hAnsi="Consolas" w:cs="Times New Roman"/>
+          <w:color w:val="D19A66"/>
+          <w:sz w:val="21"/>
+          <w:szCs w:val="21"/>
+          <w:lang w:eastAsia="en-IN"/>
+        </w:rPr>
+        <w:t>0</w:t>
+      </w:r>
+      <w:r>
+        <w:rPr>
+          <w:rFonts w:ascii="Consolas" w:eastAsia="Times New Roman" w:hAnsi="Consolas" w:cs="Times New Roman"/>
+          <w:color w:val="ABB2BF"/>
+          <w:sz w:val="21"/>
+          <w:szCs w:val="21"/>
+          <w:lang w:eastAsia="en-IN"/>
+        </w:rPr>
+        <w:t>;</w:t>
+      </w:r>
+    </w:p>
+    <w:p>
+      <w:pPr>
+        <w:shd w:val="clear" w:color="auto" w:fill="282C34"/>
+        <w:spacing w:after="0" w:line="285" w:lineRule="atLeast"/>
+        <w:rPr>
+          <w:rFonts w:ascii="Consolas" w:eastAsia="Times New Roman" w:hAnsi="Consolas" w:cs="Times New Roman"/>
+          <w:color w:val="ABB2BF"/>
+          <w:sz w:val="21"/>
+          <w:szCs w:val="21"/>
+          <w:lang w:eastAsia="en-IN"/>
+        </w:rPr>
+      </w:pPr>
+      <w:r>
+        <w:rPr>
+          <w:rFonts w:ascii="Consolas" w:eastAsia="Times New Roman" w:hAnsi="Consolas" w:cs="Times New Roman"/>
+          <w:color w:val="ABB2BF"/>
+          <w:sz w:val="21"/>
+          <w:szCs w:val="21"/>
+          <w:lang w:eastAsia="en-IN"/>
+        </w:rPr>
+        <w:t xml:space="preserve">    </w:t>
+      </w:r>
+      <w:r>
+        <w:rPr>
+          <w:rFonts w:ascii="Consolas" w:eastAsia="Times New Roman" w:hAnsi="Consolas" w:cs="Times New Roman"/>
+          <w:color w:val="C678DD"/>
+          <w:sz w:val="21"/>
+          <w:szCs w:val="21"/>
+          <w:lang w:eastAsia="en-IN"/>
+        </w:rPr>
+        <w:t>int</w:t>
+      </w:r>
+      <w:r>
+        <w:rPr>
+          <w:rFonts w:ascii="Consolas" w:eastAsia="Times New Roman" w:hAnsi="Consolas" w:cs="Times New Roman"/>
+          <w:color w:val="ABB2BF"/>
+          <w:sz w:val="21"/>
+          <w:szCs w:val="21"/>
+          <w:lang w:eastAsia="en-IN"/>
+        </w:rPr>
+        <w:t xml:space="preserve"> </w:t>
+      </w:r>
+      <w:proofErr w:type="spellStart"/>
+      <w:r>
+        <w:rPr>
+          <w:rFonts w:ascii="Consolas" w:eastAsia="Times New Roman" w:hAnsi="Consolas" w:cs="Times New Roman"/>
+          <w:color w:val="E06C75"/>
+          <w:sz w:val="21"/>
+          <w:szCs w:val="21"/>
+          <w:lang w:eastAsia="en-IN"/>
+        </w:rPr>
+        <w:t>i</w:t>
+      </w:r>
+      <w:proofErr w:type="spellEnd"/>
+      <w:r>
+        <w:rPr>
+          <w:rFonts w:ascii="Consolas" w:eastAsia="Times New Roman" w:hAnsi="Consolas" w:cs="Times New Roman"/>
+          <w:color w:val="ABB2BF"/>
+          <w:sz w:val="21"/>
+          <w:szCs w:val="21"/>
+          <w:lang w:eastAsia="en-IN"/>
+        </w:rPr>
+        <w:t xml:space="preserve"> </w:t>
+      </w:r>
+      <w:r>
+        <w:rPr>
+          <w:rFonts w:ascii="Consolas" w:eastAsia="Times New Roman" w:hAnsi="Consolas" w:cs="Times New Roman"/>
+          <w:color w:val="C678DD"/>
+          <w:sz w:val="21"/>
+          <w:szCs w:val="21"/>
+          <w:lang w:eastAsia="en-IN"/>
+        </w:rPr>
+        <w:t>=</w:t>
+      </w:r>
+      <w:r>
+        <w:rPr>
+          <w:rFonts w:ascii="Consolas" w:eastAsia="Times New Roman" w:hAnsi="Consolas" w:cs="Times New Roman"/>
+          <w:color w:val="ABB2BF"/>
+          <w:sz w:val="21"/>
+          <w:szCs w:val="21"/>
+          <w:lang w:eastAsia="en-IN"/>
+        </w:rPr>
+        <w:t xml:space="preserve"> </w:t>
+      </w:r>
+      <w:r>
+        <w:rPr>
+          <w:rFonts w:ascii="Consolas" w:eastAsia="Times New Roman" w:hAnsi="Consolas" w:cs="Times New Roman"/>
+          <w:color w:val="D19A66"/>
+          <w:sz w:val="21"/>
+          <w:szCs w:val="21"/>
+          <w:lang w:eastAsia="en-IN"/>
+        </w:rPr>
+        <w:t>0</w:t>
+      </w:r>
+      <w:r>
+        <w:rPr>
+          <w:rFonts w:ascii="Consolas" w:eastAsia="Times New Roman" w:hAnsi="Consolas" w:cs="Times New Roman"/>
+          <w:color w:val="ABB2BF"/>
+          <w:sz w:val="21"/>
+          <w:szCs w:val="21"/>
+          <w:lang w:eastAsia="en-IN"/>
+        </w:rPr>
+        <w:t>;</w:t>
+      </w:r>
+    </w:p>
+    <w:p>
+      <w:pPr>
+        <w:shd w:val="clear" w:color="auto" w:fill="282C34"/>
+        <w:spacing w:after="0" w:line="285" w:lineRule="atLeast"/>
+        <w:rPr>
+          <w:rFonts w:ascii="Consolas" w:eastAsia="Times New Roman" w:hAnsi="Consolas" w:cs="Times New Roman"/>
+          <w:color w:val="ABB2BF"/>
+          <w:sz w:val="21"/>
+          <w:szCs w:val="21"/>
+          <w:lang w:eastAsia="en-IN"/>
+        </w:rPr>
+      </w:pPr>
+      <w:r>
+        <w:rPr>
+          <w:rFonts w:ascii="Consolas" w:eastAsia="Times New Roman" w:hAnsi="Consolas" w:cs="Times New Roman"/>
+          <w:color w:val="ABB2BF"/>
+          <w:sz w:val="21"/>
+          <w:szCs w:val="21"/>
+          <w:lang w:eastAsia="en-IN"/>
+        </w:rPr>
+        <w:t xml:space="preserve">    </w:t>
+      </w:r>
+      <w:r>
+        <w:rPr>
+          <w:rFonts w:ascii="Consolas" w:eastAsia="Times New Roman" w:hAnsi="Consolas" w:cs="Times New Roman"/>
+          <w:color w:val="C678DD"/>
+          <w:sz w:val="21"/>
+          <w:szCs w:val="21"/>
+          <w:lang w:eastAsia="en-IN"/>
+        </w:rPr>
+        <w:t>int</w:t>
+      </w:r>
+      <w:r>
+        <w:rPr>
+          <w:rFonts w:ascii="Consolas" w:eastAsia="Times New Roman" w:hAnsi="Consolas" w:cs="Times New Roman"/>
+          <w:color w:val="ABB2BF"/>
+          <w:sz w:val="21"/>
+          <w:szCs w:val="21"/>
+          <w:lang w:eastAsia="en-IN"/>
+        </w:rPr>
+        <w:t xml:space="preserve"> </w:t>
+      </w:r>
+      <w:r>
+        <w:rPr>
+          <w:rFonts w:ascii="Consolas" w:eastAsia="Times New Roman" w:hAnsi="Consolas" w:cs="Times New Roman"/>
+          <w:color w:val="E06C75"/>
+          <w:sz w:val="21"/>
+          <w:szCs w:val="21"/>
+          <w:lang w:eastAsia="en-IN"/>
+        </w:rPr>
+        <w:t>j</w:t>
+      </w:r>
+      <w:r>
+        <w:rPr>
+          <w:rFonts w:ascii="Consolas" w:eastAsia="Times New Roman" w:hAnsi="Consolas" w:cs="Times New Roman"/>
+          <w:color w:val="ABB2BF"/>
+          <w:sz w:val="21"/>
+          <w:szCs w:val="21"/>
+          <w:lang w:eastAsia="en-IN"/>
+        </w:rPr>
+        <w:t xml:space="preserve"> </w:t>
+      </w:r>
+      <w:r>
+        <w:rPr>
+          <w:rFonts w:ascii="Consolas" w:eastAsia="Times New Roman" w:hAnsi="Consolas" w:cs="Times New Roman"/>
+          <w:color w:val="C678DD"/>
+          <w:sz w:val="21"/>
+          <w:szCs w:val="21"/>
+          <w:lang w:eastAsia="en-IN"/>
+        </w:rPr>
+        <w:t>=</w:t>
+      </w:r>
+      <w:r>
+        <w:rPr>
+          <w:rFonts w:ascii="Consolas" w:eastAsia="Times New Roman" w:hAnsi="Consolas" w:cs="Times New Roman"/>
+          <w:color w:val="ABB2BF"/>
+          <w:sz w:val="21"/>
+          <w:szCs w:val="21"/>
+          <w:lang w:eastAsia="en-IN"/>
+        </w:rPr>
+        <w:t xml:space="preserve"> </w:t>
+      </w:r>
+      <w:r>
+        <w:rPr>
+          <w:rFonts w:ascii="Consolas" w:eastAsia="Times New Roman" w:hAnsi="Consolas" w:cs="Times New Roman"/>
+          <w:color w:val="D19A66"/>
+          <w:sz w:val="21"/>
+          <w:szCs w:val="21"/>
+          <w:lang w:eastAsia="en-IN"/>
+        </w:rPr>
+        <w:t>0</w:t>
+      </w:r>
+      <w:r>
+        <w:rPr>
+          <w:rFonts w:ascii="Consolas" w:eastAsia="Times New Roman" w:hAnsi="Consolas" w:cs="Times New Roman"/>
+          <w:color w:val="ABB2BF"/>
+          <w:sz w:val="21"/>
+          <w:szCs w:val="21"/>
+          <w:lang w:eastAsia="en-IN"/>
+        </w:rPr>
+        <w:t>;</w:t>
+      </w:r>
+    </w:p>
+    <w:p>
+      <w:pPr>
+        <w:shd w:val="clear" w:color="auto" w:fill="282C34"/>
+        <w:spacing w:after="0" w:line="285" w:lineRule="atLeast"/>
+        <w:rPr>
+          <w:rFonts w:ascii="Consolas" w:eastAsia="Times New Roman" w:hAnsi="Consolas" w:cs="Times New Roman"/>
+          <w:color w:val="ABB2BF"/>
+          <w:sz w:val="21"/>
+          <w:szCs w:val="21"/>
+          <w:lang w:eastAsia="en-IN"/>
+        </w:rPr>
+      </w:pPr>
+    </w:p>
+    <w:p>
+      <w:pPr>
+        <w:shd w:val="clear" w:color="auto" w:fill="282C34"/>
+        <w:spacing w:after="0" w:line="285" w:lineRule="atLeast"/>
+        <w:rPr>
+          <w:rFonts w:ascii="Consolas" w:eastAsia="Times New Roman" w:hAnsi="Consolas" w:cs="Times New Roman"/>
+          <w:color w:val="ABB2BF"/>
+          <w:sz w:val="21"/>
+          <w:szCs w:val="21"/>
+          <w:lang w:eastAsia="en-IN"/>
+        </w:rPr>
+      </w:pPr>
+      <w:r>
+        <w:rPr>
+          <w:rFonts w:ascii="Consolas" w:eastAsia="Times New Roman" w:hAnsi="Consolas" w:cs="Times New Roman"/>
+          <w:color w:val="ABB2BF"/>
+          <w:sz w:val="21"/>
+          <w:szCs w:val="21"/>
+          <w:lang w:eastAsia="en-IN"/>
+        </w:rPr>
+        <w:t xml:space="preserve">    </w:t>
+      </w:r>
+      <w:proofErr w:type="gramStart"/>
+      <w:r>
+        <w:rPr>
+          <w:rFonts w:ascii="Consolas" w:eastAsia="Times New Roman" w:hAnsi="Consolas" w:cs="Times New Roman"/>
+          <w:color w:val="C678DD"/>
+          <w:sz w:val="21"/>
+          <w:szCs w:val="21"/>
+          <w:lang w:eastAsia="en-IN"/>
+        </w:rPr>
+        <w:t>while</w:t>
+      </w:r>
+      <w:r>
+        <w:rPr>
+          <w:rFonts w:ascii="Consolas" w:eastAsia="Times New Roman" w:hAnsi="Consolas" w:cs="Times New Roman"/>
+          <w:color w:val="ABB2BF"/>
+          <w:sz w:val="21"/>
+          <w:szCs w:val="21"/>
+          <w:lang w:eastAsia="en-IN"/>
+        </w:rPr>
+        <w:t>(</w:t>
+      </w:r>
+      <w:proofErr w:type="spellStart"/>
+      <w:proofErr w:type="gramEnd"/>
+      <w:r>
+        <w:rPr>
+          <w:rFonts w:ascii="Consolas" w:eastAsia="Times New Roman" w:hAnsi="Consolas" w:cs="Times New Roman"/>
+          <w:color w:val="E06C75"/>
+          <w:sz w:val="21"/>
+          <w:szCs w:val="21"/>
+          <w:lang w:eastAsia="en-IN"/>
+        </w:rPr>
+        <w:t>i</w:t>
+      </w:r>
+      <w:proofErr w:type="spellEnd"/>
+      <w:r>
+        <w:rPr>
+          <w:rFonts w:ascii="Consolas" w:eastAsia="Times New Roman" w:hAnsi="Consolas" w:cs="Times New Roman"/>
+          <w:color w:val="ABB2BF"/>
+          <w:sz w:val="21"/>
+          <w:szCs w:val="21"/>
+          <w:lang w:eastAsia="en-IN"/>
+        </w:rPr>
+        <w:t xml:space="preserve"> </w:t>
+      </w:r>
+      <w:r>
+        <w:rPr>
+          <w:rFonts w:ascii="Consolas" w:eastAsia="Times New Roman" w:hAnsi="Consolas" w:cs="Times New Roman"/>
+          <w:color w:val="C678DD"/>
+          <w:sz w:val="21"/>
+          <w:szCs w:val="21"/>
+          <w:lang w:eastAsia="en-IN"/>
+        </w:rPr>
+        <w:t>&lt;</w:t>
+      </w:r>
+      <w:r>
+        <w:rPr>
+          <w:rFonts w:ascii="Consolas" w:eastAsia="Times New Roman" w:hAnsi="Consolas" w:cs="Times New Roman"/>
+          <w:color w:val="ABB2BF"/>
+          <w:sz w:val="21"/>
+          <w:szCs w:val="21"/>
+          <w:lang w:eastAsia="en-IN"/>
+        </w:rPr>
+        <w:t xml:space="preserve"> </w:t>
+      </w:r>
+      <w:r>
+        <w:rPr>
+          <w:rFonts w:ascii="Consolas" w:eastAsia="Times New Roman" w:hAnsi="Consolas" w:cs="Times New Roman"/>
+          <w:i/>
+          <w:iCs/>
+          <w:color w:val="E06C75"/>
+          <w:sz w:val="21"/>
+          <w:szCs w:val="21"/>
+          <w:lang w:eastAsia="en-IN"/>
+        </w:rPr>
+        <w:t>n</w:t>
+      </w:r>
+      <w:r>
+        <w:rPr>
+          <w:rFonts w:ascii="Consolas" w:eastAsia="Times New Roman" w:hAnsi="Consolas" w:cs="Times New Roman"/>
+          <w:color w:val="ABB2BF"/>
+          <w:sz w:val="21"/>
+          <w:szCs w:val="21"/>
+          <w:lang w:eastAsia="en-IN"/>
+        </w:rPr>
+        <w:t xml:space="preserve"> </w:t>
+      </w:r>
+      <w:r>
+        <w:rPr>
+          <w:rFonts w:ascii="Consolas" w:eastAsia="Times New Roman" w:hAnsi="Consolas" w:cs="Times New Roman"/>
+          <w:color w:val="56B6C2"/>
+          <w:sz w:val="21"/>
+          <w:szCs w:val="21"/>
+          <w:lang w:eastAsia="en-IN"/>
+        </w:rPr>
+        <w:t>&amp;&amp;</w:t>
+      </w:r>
+      <w:r>
+        <w:rPr>
+          <w:rFonts w:ascii="Consolas" w:eastAsia="Times New Roman" w:hAnsi="Consolas" w:cs="Times New Roman"/>
+          <w:color w:val="ABB2BF"/>
+          <w:sz w:val="21"/>
+          <w:szCs w:val="21"/>
+          <w:lang w:eastAsia="en-IN"/>
+        </w:rPr>
+        <w:t xml:space="preserve"> </w:t>
+      </w:r>
+      <w:r>
+        <w:rPr>
+          <w:rFonts w:ascii="Consolas" w:eastAsia="Times New Roman" w:hAnsi="Consolas" w:cs="Times New Roman"/>
+          <w:color w:val="E06C75"/>
+          <w:sz w:val="21"/>
+          <w:szCs w:val="21"/>
+          <w:lang w:eastAsia="en-IN"/>
+        </w:rPr>
+        <w:t>j</w:t>
+      </w:r>
+      <w:r>
+        <w:rPr>
+          <w:rFonts w:ascii="Consolas" w:eastAsia="Times New Roman" w:hAnsi="Consolas" w:cs="Times New Roman"/>
+          <w:color w:val="ABB2BF"/>
+          <w:sz w:val="21"/>
+          <w:szCs w:val="21"/>
+          <w:lang w:eastAsia="en-IN"/>
+        </w:rPr>
+        <w:t xml:space="preserve"> </w:t>
+      </w:r>
+      <w:r>
+        <w:rPr>
+          <w:rFonts w:ascii="Consolas" w:eastAsia="Times New Roman" w:hAnsi="Consolas" w:cs="Times New Roman"/>
+          <w:color w:val="C678DD"/>
+          <w:sz w:val="21"/>
+          <w:szCs w:val="21"/>
+          <w:lang w:eastAsia="en-IN"/>
+        </w:rPr>
+        <w:t>&lt;</w:t>
+      </w:r>
+      <w:r>
+        <w:rPr>
+          <w:rFonts w:ascii="Consolas" w:eastAsia="Times New Roman" w:hAnsi="Consolas" w:cs="Times New Roman"/>
+          <w:color w:val="ABB2BF"/>
+          <w:sz w:val="21"/>
+          <w:szCs w:val="21"/>
+          <w:lang w:eastAsia="en-IN"/>
+        </w:rPr>
+        <w:t xml:space="preserve"> </w:t>
+      </w:r>
+      <w:r>
+        <w:rPr>
+          <w:rFonts w:ascii="Consolas" w:eastAsia="Times New Roman" w:hAnsi="Consolas" w:cs="Times New Roman"/>
+          <w:i/>
+          <w:iCs/>
+          <w:color w:val="E06C75"/>
+          <w:sz w:val="21"/>
+          <w:szCs w:val="21"/>
+          <w:lang w:eastAsia="en-IN"/>
+        </w:rPr>
+        <w:t>m</w:t>
+      </w:r>
+      <w:r>
+        <w:rPr>
+          <w:rFonts w:ascii="Consolas" w:eastAsia="Times New Roman" w:hAnsi="Consolas" w:cs="Times New Roman"/>
+          <w:color w:val="ABB2BF"/>
+          <w:sz w:val="21"/>
+          <w:szCs w:val="21"/>
+          <w:lang w:eastAsia="en-IN"/>
+        </w:rPr>
+        <w:t>){</w:t>
+      </w:r>
+    </w:p>
+    <w:p>
+      <w:pPr>
+        <w:shd w:val="clear" w:color="auto" w:fill="282C34"/>
+        <w:spacing w:after="0" w:line="285" w:lineRule="atLeast"/>
+        <w:rPr>
+          <w:rFonts w:ascii="Consolas" w:eastAsia="Times New Roman" w:hAnsi="Consolas" w:cs="Times New Roman"/>
+          <w:color w:val="ABB2BF"/>
+          <w:sz w:val="21"/>
+          <w:szCs w:val="21"/>
+          <w:lang w:eastAsia="en-IN"/>
+        </w:rPr>
+      </w:pPr>
+      <w:r>
+        <w:rPr>
+          <w:rFonts w:ascii="Consolas" w:eastAsia="Times New Roman" w:hAnsi="Consolas" w:cs="Times New Roman"/>
+          <w:color w:val="ABB2BF"/>
+          <w:sz w:val="21"/>
+          <w:szCs w:val="21"/>
+          <w:lang w:eastAsia="en-IN"/>
+        </w:rPr>
+        <w:t xml:space="preserve">        </w:t>
+      </w:r>
+      <w:r>
+        <w:rPr>
+          <w:rFonts w:ascii="Consolas" w:eastAsia="Times New Roman" w:hAnsi="Consolas" w:cs="Times New Roman"/>
+          <w:color w:val="C678DD"/>
+          <w:sz w:val="21"/>
+          <w:szCs w:val="21"/>
+          <w:lang w:eastAsia="en-IN"/>
+        </w:rPr>
+        <w:t>if</w:t>
+      </w:r>
+      <w:r>
+        <w:rPr>
+          <w:rFonts w:ascii="Consolas" w:eastAsia="Times New Roman" w:hAnsi="Consolas" w:cs="Times New Roman"/>
+          <w:color w:val="ABB2BF"/>
+          <w:sz w:val="21"/>
+          <w:szCs w:val="21"/>
+          <w:lang w:eastAsia="en-IN"/>
+        </w:rPr>
+        <w:t>(</w:t>
+      </w:r>
+      <w:r>
+        <w:rPr>
+          <w:rFonts w:ascii="Consolas" w:eastAsia="Times New Roman" w:hAnsi="Consolas" w:cs="Times New Roman"/>
+          <w:i/>
+          <w:iCs/>
+          <w:color w:val="E06C75"/>
+          <w:sz w:val="21"/>
+          <w:szCs w:val="21"/>
+          <w:lang w:eastAsia="en-IN"/>
+        </w:rPr>
+        <w:t>arr1</w:t>
+      </w:r>
+      <w:r>
+        <w:rPr>
+          <w:rFonts w:ascii="Consolas" w:eastAsia="Times New Roman" w:hAnsi="Consolas" w:cs="Times New Roman"/>
+          <w:color w:val="ABB2BF"/>
+          <w:sz w:val="21"/>
+          <w:szCs w:val="21"/>
+          <w:lang w:eastAsia="en-IN"/>
+        </w:rPr>
+        <w:t>[</w:t>
+      </w:r>
+      <w:proofErr w:type="spellStart"/>
+      <w:r>
+        <w:rPr>
+          <w:rFonts w:ascii="Consolas" w:eastAsia="Times New Roman" w:hAnsi="Consolas" w:cs="Times New Roman"/>
+          <w:color w:val="E06C75"/>
+          <w:sz w:val="21"/>
+          <w:szCs w:val="21"/>
+          <w:lang w:eastAsia="en-IN"/>
+        </w:rPr>
+        <w:t>i</w:t>
+      </w:r>
+      <w:proofErr w:type="spellEnd"/>
+      <w:r>
+        <w:rPr>
+          <w:rFonts w:ascii="Consolas" w:eastAsia="Times New Roman" w:hAnsi="Consolas" w:cs="Times New Roman"/>
+          <w:color w:val="ABB2BF"/>
+          <w:sz w:val="21"/>
+          <w:szCs w:val="21"/>
+          <w:lang w:eastAsia="en-IN"/>
+        </w:rPr>
+        <w:t xml:space="preserve">] </w:t>
+      </w:r>
+      <w:r>
+        <w:rPr>
+          <w:rFonts w:ascii="Consolas" w:eastAsia="Times New Roman" w:hAnsi="Consolas" w:cs="Times New Roman"/>
+          <w:color w:val="C678DD"/>
+          <w:sz w:val="21"/>
+          <w:szCs w:val="21"/>
+          <w:lang w:eastAsia="en-IN"/>
+        </w:rPr>
+        <w:t>&lt;</w:t>
+      </w:r>
+      <w:r>
+        <w:rPr>
+          <w:rFonts w:ascii="Consolas" w:eastAsia="Times New Roman" w:hAnsi="Consolas" w:cs="Times New Roman"/>
+          <w:color w:val="ABB2BF"/>
+          <w:sz w:val="21"/>
+          <w:szCs w:val="21"/>
+          <w:lang w:eastAsia="en-IN"/>
+        </w:rPr>
+        <w:t xml:space="preserve"> </w:t>
+      </w:r>
+      <w:r>
+        <w:rPr>
+          <w:rFonts w:ascii="Consolas" w:eastAsia="Times New Roman" w:hAnsi="Consolas" w:cs="Times New Roman"/>
+          <w:i/>
+          <w:iCs/>
+          <w:color w:val="E06C75"/>
+          <w:sz w:val="21"/>
+          <w:szCs w:val="21"/>
+          <w:lang w:eastAsia="en-IN"/>
+        </w:rPr>
+        <w:t>arr2</w:t>
+      </w:r>
+      <w:r>
+        <w:rPr>
+          <w:rFonts w:ascii="Consolas" w:eastAsia="Times New Roman" w:hAnsi="Consolas" w:cs="Times New Roman"/>
+          <w:color w:val="ABB2BF"/>
+          <w:sz w:val="21"/>
+          <w:szCs w:val="21"/>
+          <w:lang w:eastAsia="en-IN"/>
+        </w:rPr>
+        <w:t>[</w:t>
+      </w:r>
+      <w:r>
+        <w:rPr>
+          <w:rFonts w:ascii="Consolas" w:eastAsia="Times New Roman" w:hAnsi="Consolas" w:cs="Times New Roman"/>
+          <w:color w:val="E06C75"/>
+          <w:sz w:val="21"/>
+          <w:szCs w:val="21"/>
+          <w:lang w:eastAsia="en-IN"/>
+        </w:rPr>
+        <w:t>j</w:t>
+      </w:r>
+      <w:proofErr w:type="gramStart"/>
+      <w:r>
+        <w:rPr>
+          <w:rFonts w:ascii="Consolas" w:eastAsia="Times New Roman" w:hAnsi="Consolas" w:cs="Times New Roman"/>
+          <w:color w:val="ABB2BF"/>
+          <w:sz w:val="21"/>
+          <w:szCs w:val="21"/>
+          <w:lang w:eastAsia="en-IN"/>
+        </w:rPr>
+        <w:t>]){</w:t>
+      </w:r>
+      <w:proofErr w:type="gramEnd"/>
+    </w:p>
+    <w:p>
+      <w:pPr>
+        <w:shd w:val="clear" w:color="auto" w:fill="282C34"/>
+        <w:spacing w:after="0" w:line="285" w:lineRule="atLeast"/>
+        <w:rPr>
+          <w:rFonts w:ascii="Consolas" w:eastAsia="Times New Roman" w:hAnsi="Consolas" w:cs="Times New Roman"/>
+          <w:color w:val="ABB2BF"/>
+          <w:sz w:val="21"/>
+          <w:szCs w:val="21"/>
+          <w:lang w:eastAsia="en-IN"/>
+        </w:rPr>
+      </w:pPr>
+      <w:r>
+        <w:rPr>
+          <w:rFonts w:ascii="Consolas" w:eastAsia="Times New Roman" w:hAnsi="Consolas" w:cs="Times New Roman"/>
+          <w:color w:val="ABB2BF"/>
+          <w:sz w:val="21"/>
+          <w:szCs w:val="21"/>
+          <w:lang w:eastAsia="en-IN"/>
+        </w:rPr>
+        <w:t xml:space="preserve">            </w:t>
+      </w:r>
+      <w:proofErr w:type="spellStart"/>
+      <w:r>
+        <w:rPr>
+          <w:rFonts w:ascii="Consolas" w:eastAsia="Times New Roman" w:hAnsi="Consolas" w:cs="Times New Roman"/>
+          <w:color w:val="E06C75"/>
+          <w:sz w:val="21"/>
+          <w:szCs w:val="21"/>
+          <w:lang w:eastAsia="en-IN"/>
+        </w:rPr>
+        <w:t>sortedArr</w:t>
+      </w:r>
+      <w:proofErr w:type="spellEnd"/>
+      <w:r>
+        <w:rPr>
+          <w:rFonts w:ascii="Consolas" w:eastAsia="Times New Roman" w:hAnsi="Consolas" w:cs="Times New Roman"/>
+          <w:color w:val="ABB2BF"/>
+          <w:sz w:val="21"/>
+          <w:szCs w:val="21"/>
+          <w:lang w:eastAsia="en-IN"/>
+        </w:rPr>
+        <w:t>[</w:t>
+      </w:r>
+      <w:r>
+        <w:rPr>
+          <w:rFonts w:ascii="Consolas" w:eastAsia="Times New Roman" w:hAnsi="Consolas" w:cs="Times New Roman"/>
+          <w:color w:val="E06C75"/>
+          <w:sz w:val="21"/>
+          <w:szCs w:val="21"/>
+          <w:lang w:eastAsia="en-IN"/>
+        </w:rPr>
+        <w:t>k</w:t>
+      </w:r>
+      <w:r>
+        <w:rPr>
+          <w:rFonts w:ascii="Consolas" w:eastAsia="Times New Roman" w:hAnsi="Consolas" w:cs="Times New Roman"/>
+          <w:color w:val="ABB2BF"/>
+          <w:sz w:val="21"/>
+          <w:szCs w:val="21"/>
+          <w:lang w:eastAsia="en-IN"/>
+        </w:rPr>
+        <w:t xml:space="preserve">] </w:t>
+      </w:r>
+      <w:r>
+        <w:rPr>
+          <w:rFonts w:ascii="Consolas" w:eastAsia="Times New Roman" w:hAnsi="Consolas" w:cs="Times New Roman"/>
+          <w:color w:val="C678DD"/>
+          <w:sz w:val="21"/>
+          <w:szCs w:val="21"/>
+          <w:lang w:eastAsia="en-IN"/>
+        </w:rPr>
+        <w:t>=</w:t>
+      </w:r>
+      <w:r>
+        <w:rPr>
+          <w:rFonts w:ascii="Consolas" w:eastAsia="Times New Roman" w:hAnsi="Consolas" w:cs="Times New Roman"/>
+          <w:color w:val="ABB2BF"/>
+          <w:sz w:val="21"/>
+          <w:szCs w:val="21"/>
+          <w:lang w:eastAsia="en-IN"/>
+        </w:rPr>
+        <w:t xml:space="preserve"> </w:t>
+      </w:r>
+      <w:r>
+        <w:rPr>
+          <w:rFonts w:ascii="Consolas" w:eastAsia="Times New Roman" w:hAnsi="Consolas" w:cs="Times New Roman"/>
+          <w:i/>
+          <w:iCs/>
+          <w:color w:val="E06C75"/>
+          <w:sz w:val="21"/>
+          <w:szCs w:val="21"/>
+          <w:lang w:eastAsia="en-IN"/>
+        </w:rPr>
+        <w:t>arr1</w:t>
+      </w:r>
+      <w:r>
+        <w:rPr>
+          <w:rFonts w:ascii="Consolas" w:eastAsia="Times New Roman" w:hAnsi="Consolas" w:cs="Times New Roman"/>
+          <w:color w:val="ABB2BF"/>
+          <w:sz w:val="21"/>
+          <w:szCs w:val="21"/>
+          <w:lang w:eastAsia="en-IN"/>
+        </w:rPr>
+        <w:t>[</w:t>
+      </w:r>
+      <w:proofErr w:type="spellStart"/>
+      <w:r>
+        <w:rPr>
+          <w:rFonts w:ascii="Consolas" w:eastAsia="Times New Roman" w:hAnsi="Consolas" w:cs="Times New Roman"/>
+          <w:color w:val="E06C75"/>
+          <w:sz w:val="21"/>
+          <w:szCs w:val="21"/>
+          <w:lang w:eastAsia="en-IN"/>
+        </w:rPr>
+        <w:t>i</w:t>
+      </w:r>
+      <w:proofErr w:type="spellEnd"/>
+      <w:r>
+        <w:rPr>
+          <w:rFonts w:ascii="Consolas" w:eastAsia="Times New Roman" w:hAnsi="Consolas" w:cs="Times New Roman"/>
+          <w:color w:val="ABB2BF"/>
+          <w:sz w:val="21"/>
+          <w:szCs w:val="21"/>
+          <w:lang w:eastAsia="en-IN"/>
+        </w:rPr>
+        <w:t>];</w:t>
+      </w:r>
+    </w:p>
+    <w:p>
+      <w:pPr>
+        <w:shd w:val="clear" w:color="auto" w:fill="282C34"/>
+        <w:spacing w:after="0" w:line="285" w:lineRule="atLeast"/>
+        <w:rPr>
+          <w:rFonts w:ascii="Consolas" w:eastAsia="Times New Roman" w:hAnsi="Consolas" w:cs="Times New Roman"/>
+          <w:color w:val="ABB2BF"/>
+          <w:sz w:val="21"/>
+          <w:szCs w:val="21"/>
+          <w:lang w:eastAsia="en-IN"/>
+        </w:rPr>
+      </w:pPr>
+      <w:r>
+        <w:rPr>
+          <w:rFonts w:ascii="Consolas" w:eastAsia="Times New Roman" w:hAnsi="Consolas" w:cs="Times New Roman"/>
+          <w:color w:val="ABB2BF"/>
+          <w:sz w:val="21"/>
+          <w:szCs w:val="21"/>
+          <w:lang w:eastAsia="en-IN"/>
+        </w:rPr>
+        <w:t xml:space="preserve">            </w:t>
+      </w:r>
+      <w:proofErr w:type="spellStart"/>
+      <w:r>
+        <w:rPr>
+          <w:rFonts w:ascii="Consolas" w:eastAsia="Times New Roman" w:hAnsi="Consolas" w:cs="Times New Roman"/>
+          <w:color w:val="E06C75"/>
+          <w:sz w:val="21"/>
+          <w:szCs w:val="21"/>
+          <w:lang w:eastAsia="en-IN"/>
+        </w:rPr>
+        <w:t>i</w:t>
+      </w:r>
+      <w:proofErr w:type="spellEnd"/>
+      <w:r>
+        <w:rPr>
+          <w:rFonts w:ascii="Consolas" w:eastAsia="Times New Roman" w:hAnsi="Consolas" w:cs="Times New Roman"/>
+          <w:color w:val="C678DD"/>
+          <w:sz w:val="21"/>
+          <w:szCs w:val="21"/>
+          <w:lang w:eastAsia="en-IN"/>
+        </w:rPr>
+        <w:t>++</w:t>
+      </w:r>
+      <w:r>
+        <w:rPr>
+          <w:rFonts w:ascii="Consolas" w:eastAsia="Times New Roman" w:hAnsi="Consolas" w:cs="Times New Roman"/>
+          <w:color w:val="ABB2BF"/>
+          <w:sz w:val="21"/>
+          <w:szCs w:val="21"/>
+          <w:lang w:eastAsia="en-IN"/>
+        </w:rPr>
+        <w:t>;</w:t>
+      </w:r>
+    </w:p>
+    <w:p>
+      <w:pPr>
+        <w:shd w:val="clear" w:color="auto" w:fill="282C34"/>
+        <w:spacing w:after="0" w:line="285" w:lineRule="atLeast"/>
+        <w:rPr>
+          <w:rFonts w:ascii="Consolas" w:eastAsia="Times New Roman" w:hAnsi="Consolas" w:cs="Times New Roman"/>
+          <w:color w:val="ABB2BF"/>
+          <w:sz w:val="21"/>
+          <w:szCs w:val="21"/>
+          <w:lang w:eastAsia="en-IN"/>
+        </w:rPr>
+      </w:pPr>
+      <w:r>
+        <w:rPr>
+          <w:rFonts w:ascii="Consolas" w:eastAsia="Times New Roman" w:hAnsi="Consolas" w:cs="Times New Roman"/>
+          <w:color w:val="ABB2BF"/>
+          <w:sz w:val="21"/>
+          <w:szCs w:val="21"/>
+          <w:lang w:eastAsia="en-IN"/>
+        </w:rPr>
+        <w:t xml:space="preserve">        } </w:t>
+      </w:r>
+      <w:proofErr w:type="gramStart"/>
+      <w:r>
+        <w:rPr>
+          <w:rFonts w:ascii="Consolas" w:eastAsia="Times New Roman" w:hAnsi="Consolas" w:cs="Times New Roman"/>
+          <w:color w:val="C678DD"/>
+          <w:sz w:val="21"/>
+          <w:szCs w:val="21"/>
+          <w:lang w:eastAsia="en-IN"/>
+        </w:rPr>
+        <w:t>else</w:t>
+      </w:r>
+      <w:r>
+        <w:rPr>
+          <w:rFonts w:ascii="Consolas" w:eastAsia="Times New Roman" w:hAnsi="Consolas" w:cs="Times New Roman"/>
+          <w:color w:val="ABB2BF"/>
+          <w:sz w:val="21"/>
+          <w:szCs w:val="21"/>
+          <w:lang w:eastAsia="en-IN"/>
+        </w:rPr>
+        <w:t>{</w:t>
+      </w:r>
+      <w:proofErr w:type="gramEnd"/>
+    </w:p>
+    <w:p>
+      <w:pPr>
+        <w:shd w:val="clear" w:color="auto" w:fill="282C34"/>
+        <w:spacing w:after="0" w:line="285" w:lineRule="atLeast"/>
+        <w:rPr>
+          <w:rFonts w:ascii="Consolas" w:eastAsia="Times New Roman" w:hAnsi="Consolas" w:cs="Times New Roman"/>
+          <w:color w:val="ABB2BF"/>
+          <w:sz w:val="21"/>
+          <w:szCs w:val="21"/>
+          <w:lang w:eastAsia="en-IN"/>
+        </w:rPr>
+      </w:pPr>
+      <w:r>
+        <w:rPr>
+          <w:rFonts w:ascii="Consolas" w:eastAsia="Times New Roman" w:hAnsi="Consolas" w:cs="Times New Roman"/>
+          <w:color w:val="ABB2BF"/>
+          <w:sz w:val="21"/>
+          <w:szCs w:val="21"/>
+          <w:lang w:eastAsia="en-IN"/>
+        </w:rPr>
+        <w:t xml:space="preserve">            </w:t>
+      </w:r>
+      <w:proofErr w:type="spellStart"/>
+      <w:r>
+        <w:rPr>
+          <w:rFonts w:ascii="Consolas" w:eastAsia="Times New Roman" w:hAnsi="Consolas" w:cs="Times New Roman"/>
+          <w:color w:val="E06C75"/>
+          <w:sz w:val="21"/>
+          <w:szCs w:val="21"/>
+          <w:lang w:eastAsia="en-IN"/>
+        </w:rPr>
+        <w:t>sortedArr</w:t>
+      </w:r>
+      <w:proofErr w:type="spellEnd"/>
+      <w:r>
+        <w:rPr>
+          <w:rFonts w:ascii="Consolas" w:eastAsia="Times New Roman" w:hAnsi="Consolas" w:cs="Times New Roman"/>
+          <w:color w:val="ABB2BF"/>
+          <w:sz w:val="21"/>
+          <w:szCs w:val="21"/>
+          <w:lang w:eastAsia="en-IN"/>
+        </w:rPr>
+        <w:t>[</w:t>
+      </w:r>
+      <w:r>
+        <w:rPr>
+          <w:rFonts w:ascii="Consolas" w:eastAsia="Times New Roman" w:hAnsi="Consolas" w:cs="Times New Roman"/>
+          <w:color w:val="E06C75"/>
+          <w:sz w:val="21"/>
+          <w:szCs w:val="21"/>
+          <w:lang w:eastAsia="en-IN"/>
+        </w:rPr>
+        <w:t>k</w:t>
+      </w:r>
+      <w:r>
+        <w:rPr>
+          <w:rFonts w:ascii="Consolas" w:eastAsia="Times New Roman" w:hAnsi="Consolas" w:cs="Times New Roman"/>
+          <w:color w:val="ABB2BF"/>
+          <w:sz w:val="21"/>
+          <w:szCs w:val="21"/>
+          <w:lang w:eastAsia="en-IN"/>
+        </w:rPr>
+        <w:t xml:space="preserve">] </w:t>
+      </w:r>
+      <w:r>
+        <w:rPr>
+          <w:rFonts w:ascii="Consolas" w:eastAsia="Times New Roman" w:hAnsi="Consolas" w:cs="Times New Roman"/>
+          <w:color w:val="C678DD"/>
+          <w:sz w:val="21"/>
+          <w:szCs w:val="21"/>
+          <w:lang w:eastAsia="en-IN"/>
+        </w:rPr>
+        <w:t>=</w:t>
+      </w:r>
+      <w:r>
+        <w:rPr>
+          <w:rFonts w:ascii="Consolas" w:eastAsia="Times New Roman" w:hAnsi="Consolas" w:cs="Times New Roman"/>
+          <w:color w:val="ABB2BF"/>
+          <w:sz w:val="21"/>
+          <w:szCs w:val="21"/>
+          <w:lang w:eastAsia="en-IN"/>
+        </w:rPr>
+        <w:t xml:space="preserve"> </w:t>
+      </w:r>
+      <w:r>
+        <w:rPr>
+          <w:rFonts w:ascii="Consolas" w:eastAsia="Times New Roman" w:hAnsi="Consolas" w:cs="Times New Roman"/>
+          <w:i/>
+          <w:iCs/>
+          <w:color w:val="E06C75"/>
+          <w:sz w:val="21"/>
+          <w:szCs w:val="21"/>
+          <w:lang w:eastAsia="en-IN"/>
+        </w:rPr>
+        <w:t>arr2</w:t>
+      </w:r>
+      <w:r>
+        <w:rPr>
+          <w:rFonts w:ascii="Consolas" w:eastAsia="Times New Roman" w:hAnsi="Consolas" w:cs="Times New Roman"/>
+          <w:color w:val="ABB2BF"/>
+          <w:sz w:val="21"/>
+          <w:szCs w:val="21"/>
+          <w:lang w:eastAsia="en-IN"/>
+        </w:rPr>
+        <w:t>[</w:t>
+      </w:r>
+      <w:r>
+        <w:rPr>
+          <w:rFonts w:ascii="Consolas" w:eastAsia="Times New Roman" w:hAnsi="Consolas" w:cs="Times New Roman"/>
+          <w:color w:val="E06C75"/>
+          <w:sz w:val="21"/>
+          <w:szCs w:val="21"/>
+          <w:lang w:eastAsia="en-IN"/>
+        </w:rPr>
+        <w:t>j</w:t>
+      </w:r>
+      <w:r>
+        <w:rPr>
+          <w:rFonts w:ascii="Consolas" w:eastAsia="Times New Roman" w:hAnsi="Consolas" w:cs="Times New Roman"/>
+          <w:color w:val="ABB2BF"/>
+          <w:sz w:val="21"/>
+          <w:szCs w:val="21"/>
+          <w:lang w:eastAsia="en-IN"/>
+        </w:rPr>
+        <w:t>];</w:t>
+      </w:r>
+    </w:p>
+    <w:p>
+      <w:pPr>
+        <w:shd w:val="clear" w:color="auto" w:fill="282C34"/>
+        <w:spacing w:after="0" w:line="285" w:lineRule="atLeast"/>
+        <w:rPr>
+          <w:rFonts w:ascii="Consolas" w:eastAsia="Times New Roman" w:hAnsi="Consolas" w:cs="Times New Roman"/>
+          <w:color w:val="ABB2BF"/>
+          <w:sz w:val="21"/>
+          <w:szCs w:val="21"/>
+          <w:lang w:eastAsia="en-IN"/>
+        </w:rPr>
+      </w:pPr>
+      <w:r>
+        <w:rPr>
+          <w:rFonts w:ascii="Consolas" w:eastAsia="Times New Roman" w:hAnsi="Consolas" w:cs="Times New Roman"/>
+          <w:color w:val="ABB2BF"/>
+          <w:sz w:val="21"/>
+          <w:szCs w:val="21"/>
+          <w:lang w:eastAsia="en-IN"/>
+        </w:rPr>
+        <w:t xml:space="preserve">            </w:t>
+      </w:r>
+      <w:proofErr w:type="spellStart"/>
+      <w:r>
+        <w:rPr>
+          <w:rFonts w:ascii="Consolas" w:eastAsia="Times New Roman" w:hAnsi="Consolas" w:cs="Times New Roman"/>
+          <w:color w:val="E06C75"/>
+          <w:sz w:val="21"/>
+          <w:szCs w:val="21"/>
+          <w:lang w:eastAsia="en-IN"/>
+        </w:rPr>
+        <w:t>j</w:t>
+      </w:r>
+      <w:r>
+        <w:rPr>
+          <w:rFonts w:ascii="Consolas" w:eastAsia="Times New Roman" w:hAnsi="Consolas" w:cs="Times New Roman"/>
+          <w:color w:val="C678DD"/>
+          <w:sz w:val="21"/>
+          <w:szCs w:val="21"/>
+          <w:lang w:eastAsia="en-IN"/>
+        </w:rPr>
+        <w:t>++</w:t>
+      </w:r>
+      <w:proofErr w:type="spellEnd"/>
+      <w:r>
+        <w:rPr>
+          <w:rFonts w:ascii="Consolas" w:eastAsia="Times New Roman" w:hAnsi="Consolas" w:cs="Times New Roman"/>
+          <w:color w:val="ABB2BF"/>
+          <w:sz w:val="21"/>
+          <w:szCs w:val="21"/>
+          <w:lang w:eastAsia="en-IN"/>
+        </w:rPr>
+        <w:t>;</w:t>
+      </w:r>
+    </w:p>
+    <w:p>
+      <w:pPr>
+        <w:shd w:val="clear" w:color="auto" w:fill="282C34"/>
+        <w:spacing w:after="0" w:line="285" w:lineRule="atLeast"/>
+        <w:rPr>
+          <w:rFonts w:ascii="Consolas" w:eastAsia="Times New Roman" w:hAnsi="Consolas" w:cs="Times New Roman"/>
+          <w:color w:val="ABB2BF"/>
+          <w:sz w:val="21"/>
+          <w:szCs w:val="21"/>
+          <w:lang w:eastAsia="en-IN"/>
+        </w:rPr>
+      </w:pPr>
+      <w:r>
+        <w:rPr>
+          <w:rFonts w:ascii="Consolas" w:eastAsia="Times New Roman" w:hAnsi="Consolas" w:cs="Times New Roman"/>
+          <w:color w:val="ABB2BF"/>
+          <w:sz w:val="21"/>
+          <w:szCs w:val="21"/>
+          <w:lang w:eastAsia="en-IN"/>
+        </w:rPr>
+        <w:t>        }</w:t>
+      </w:r>
+    </w:p>
+    <w:p>
+      <w:pPr>
+        <w:shd w:val="clear" w:color="auto" w:fill="282C34"/>
+        <w:spacing w:after="0" w:line="285" w:lineRule="atLeast"/>
+        <w:rPr>
+          <w:rFonts w:ascii="Consolas" w:eastAsia="Times New Roman" w:hAnsi="Consolas" w:cs="Times New Roman"/>
+          <w:color w:val="ABB2BF"/>
+          <w:sz w:val="21"/>
+          <w:szCs w:val="21"/>
+          <w:lang w:eastAsia="en-IN"/>
+        </w:rPr>
+      </w:pPr>
+    </w:p>
+    <w:p>
+      <w:pPr>
+        <w:shd w:val="clear" w:color="auto" w:fill="282C34"/>
+        <w:spacing w:after="0" w:line="285" w:lineRule="atLeast"/>
+        <w:rPr>
+          <w:rFonts w:ascii="Consolas" w:eastAsia="Times New Roman" w:hAnsi="Consolas" w:cs="Times New Roman"/>
+          <w:color w:val="ABB2BF"/>
+          <w:sz w:val="21"/>
+          <w:szCs w:val="21"/>
+          <w:lang w:eastAsia="en-IN"/>
+        </w:rPr>
+      </w:pPr>
+      <w:r>
+        <w:rPr>
+          <w:rFonts w:ascii="Consolas" w:eastAsia="Times New Roman" w:hAnsi="Consolas" w:cs="Times New Roman"/>
+          <w:color w:val="ABB2BF"/>
+          <w:sz w:val="21"/>
+          <w:szCs w:val="21"/>
+          <w:lang w:eastAsia="en-IN"/>
+        </w:rPr>
+        <w:t xml:space="preserve">        </w:t>
+      </w:r>
+      <w:r>
+        <w:rPr>
+          <w:rFonts w:ascii="Consolas" w:eastAsia="Times New Roman" w:hAnsi="Consolas" w:cs="Times New Roman"/>
+          <w:color w:val="E06C75"/>
+          <w:sz w:val="21"/>
+          <w:szCs w:val="21"/>
+          <w:lang w:eastAsia="en-IN"/>
+        </w:rPr>
+        <w:t>k</w:t>
+      </w:r>
+      <w:r>
+        <w:rPr>
+          <w:rFonts w:ascii="Consolas" w:eastAsia="Times New Roman" w:hAnsi="Consolas" w:cs="Times New Roman"/>
+          <w:color w:val="C678DD"/>
+          <w:sz w:val="21"/>
+          <w:szCs w:val="21"/>
+          <w:lang w:eastAsia="en-IN"/>
+        </w:rPr>
+        <w:t>++</w:t>
+      </w:r>
+      <w:r>
+        <w:rPr>
+          <w:rFonts w:ascii="Consolas" w:eastAsia="Times New Roman" w:hAnsi="Consolas" w:cs="Times New Roman"/>
+          <w:color w:val="ABB2BF"/>
+          <w:sz w:val="21"/>
+          <w:szCs w:val="21"/>
+          <w:lang w:eastAsia="en-IN"/>
+        </w:rPr>
+        <w:t>;</w:t>
+      </w:r>
+    </w:p>
+    <w:p>
+      <w:pPr>
+        <w:shd w:val="clear" w:color="auto" w:fill="282C34"/>
+        <w:spacing w:after="0" w:line="285" w:lineRule="atLeast"/>
+        <w:rPr>
+          <w:rFonts w:ascii="Consolas" w:eastAsia="Times New Roman" w:hAnsi="Consolas" w:cs="Times New Roman"/>
+          <w:color w:val="ABB2BF"/>
+          <w:sz w:val="21"/>
+          <w:szCs w:val="21"/>
+          <w:lang w:eastAsia="en-IN"/>
+        </w:rPr>
+      </w:pPr>
+      <w:r>
+        <w:rPr>
+          <w:rFonts w:ascii="Consolas" w:eastAsia="Times New Roman" w:hAnsi="Consolas" w:cs="Times New Roman"/>
+          <w:color w:val="ABB2BF"/>
+          <w:sz w:val="21"/>
+          <w:szCs w:val="21"/>
+          <w:lang w:eastAsia="en-IN"/>
+        </w:rPr>
+        <w:t>    }</w:t>
+      </w:r>
+    </w:p>
+    <w:p>
+      <w:pPr>
+        <w:shd w:val="clear" w:color="auto" w:fill="282C34"/>
+        <w:spacing w:after="0" w:line="285" w:lineRule="atLeast"/>
+        <w:rPr>
+          <w:rFonts w:ascii="Consolas" w:eastAsia="Times New Roman" w:hAnsi="Consolas" w:cs="Times New Roman"/>
+          <w:color w:val="ABB2BF"/>
+          <w:sz w:val="21"/>
+          <w:szCs w:val="21"/>
+          <w:lang w:eastAsia="en-IN"/>
+        </w:rPr>
+      </w:pPr>
+    </w:p>
+    <w:p>
+      <w:pPr>
+        <w:shd w:val="clear" w:color="auto" w:fill="282C34"/>
+        <w:spacing w:after="0" w:line="285" w:lineRule="atLeast"/>
+        <w:rPr>
+          <w:rFonts w:ascii="Consolas" w:eastAsia="Times New Roman" w:hAnsi="Consolas" w:cs="Times New Roman"/>
+          <w:color w:val="ABB2BF"/>
+          <w:sz w:val="21"/>
+          <w:szCs w:val="21"/>
+          <w:lang w:eastAsia="en-IN"/>
+        </w:rPr>
+      </w:pPr>
+      <w:r>
+        <w:rPr>
+          <w:rFonts w:ascii="Consolas" w:eastAsia="Times New Roman" w:hAnsi="Consolas" w:cs="Times New Roman"/>
+          <w:color w:val="ABB2BF"/>
+          <w:sz w:val="21"/>
+          <w:szCs w:val="21"/>
+          <w:lang w:eastAsia="en-IN"/>
+        </w:rPr>
+        <w:t xml:space="preserve">    </w:t>
+      </w:r>
+      <w:proofErr w:type="gramStart"/>
+      <w:r>
+        <w:rPr>
+          <w:rFonts w:ascii="Consolas" w:eastAsia="Times New Roman" w:hAnsi="Consolas" w:cs="Times New Roman"/>
+          <w:color w:val="C678DD"/>
+          <w:sz w:val="21"/>
+          <w:szCs w:val="21"/>
+          <w:lang w:eastAsia="en-IN"/>
+        </w:rPr>
+        <w:t>while</w:t>
+      </w:r>
+      <w:r>
+        <w:rPr>
+          <w:rFonts w:ascii="Consolas" w:eastAsia="Times New Roman" w:hAnsi="Consolas" w:cs="Times New Roman"/>
+          <w:color w:val="ABB2BF"/>
+          <w:sz w:val="21"/>
+          <w:szCs w:val="21"/>
+          <w:lang w:eastAsia="en-IN"/>
+        </w:rPr>
+        <w:t>(</w:t>
+      </w:r>
+      <w:proofErr w:type="spellStart"/>
+      <w:proofErr w:type="gramEnd"/>
+      <w:r>
+        <w:rPr>
+          <w:rFonts w:ascii="Consolas" w:eastAsia="Times New Roman" w:hAnsi="Consolas" w:cs="Times New Roman"/>
+          <w:color w:val="E06C75"/>
+          <w:sz w:val="21"/>
+          <w:szCs w:val="21"/>
+          <w:lang w:eastAsia="en-IN"/>
+        </w:rPr>
+        <w:t>i</w:t>
+      </w:r>
+      <w:proofErr w:type="spellEnd"/>
+      <w:r>
+        <w:rPr>
+          <w:rFonts w:ascii="Consolas" w:eastAsia="Times New Roman" w:hAnsi="Consolas" w:cs="Times New Roman"/>
+          <w:color w:val="ABB2BF"/>
+          <w:sz w:val="21"/>
+          <w:szCs w:val="21"/>
+          <w:lang w:eastAsia="en-IN"/>
+        </w:rPr>
+        <w:t xml:space="preserve"> </w:t>
+      </w:r>
+      <w:r>
+        <w:rPr>
+          <w:rFonts w:ascii="Consolas" w:eastAsia="Times New Roman" w:hAnsi="Consolas" w:cs="Times New Roman"/>
+          <w:color w:val="C678DD"/>
+          <w:sz w:val="21"/>
+          <w:szCs w:val="21"/>
+          <w:lang w:eastAsia="en-IN"/>
+        </w:rPr>
+        <w:t>&lt;</w:t>
+      </w:r>
+      <w:r>
+        <w:rPr>
+          <w:rFonts w:ascii="Consolas" w:eastAsia="Times New Roman" w:hAnsi="Consolas" w:cs="Times New Roman"/>
+          <w:color w:val="ABB2BF"/>
+          <w:sz w:val="21"/>
+          <w:szCs w:val="21"/>
+          <w:lang w:eastAsia="en-IN"/>
+        </w:rPr>
+        <w:t xml:space="preserve"> </w:t>
+      </w:r>
+      <w:r>
+        <w:rPr>
+          <w:rFonts w:ascii="Consolas" w:eastAsia="Times New Roman" w:hAnsi="Consolas" w:cs="Times New Roman"/>
+          <w:i/>
+          <w:iCs/>
+          <w:color w:val="E06C75"/>
+          <w:sz w:val="21"/>
+          <w:szCs w:val="21"/>
+          <w:lang w:eastAsia="en-IN"/>
+        </w:rPr>
+        <w:t>n</w:t>
+      </w:r>
+      <w:r>
+        <w:rPr>
+          <w:rFonts w:ascii="Consolas" w:eastAsia="Times New Roman" w:hAnsi="Consolas" w:cs="Times New Roman"/>
+          <w:color w:val="ABB2BF"/>
+          <w:sz w:val="21"/>
+          <w:szCs w:val="21"/>
+          <w:lang w:eastAsia="en-IN"/>
+        </w:rPr>
+        <w:t>){</w:t>
+      </w:r>
+    </w:p>
+    <w:p>
+      <w:pPr>
+        <w:shd w:val="clear" w:color="auto" w:fill="282C34"/>
+        <w:spacing w:after="0" w:line="285" w:lineRule="atLeast"/>
+        <w:rPr>
+          <w:rFonts w:ascii="Consolas" w:eastAsia="Times New Roman" w:hAnsi="Consolas" w:cs="Times New Roman"/>
+          <w:color w:val="ABB2BF"/>
+          <w:sz w:val="21"/>
+          <w:szCs w:val="21"/>
+          <w:lang w:eastAsia="en-IN"/>
+        </w:rPr>
+      </w:pPr>
+      <w:r>
+        <w:rPr>
+          <w:rFonts w:ascii="Consolas" w:eastAsia="Times New Roman" w:hAnsi="Consolas" w:cs="Times New Roman"/>
+          <w:color w:val="ABB2BF"/>
+          <w:sz w:val="21"/>
+          <w:szCs w:val="21"/>
+          <w:lang w:eastAsia="en-IN"/>
+        </w:rPr>
+        <w:t xml:space="preserve">        </w:t>
+      </w:r>
+      <w:proofErr w:type="spellStart"/>
+      <w:r>
+        <w:rPr>
+          <w:rFonts w:ascii="Consolas" w:eastAsia="Times New Roman" w:hAnsi="Consolas" w:cs="Times New Roman"/>
+          <w:color w:val="E06C75"/>
+          <w:sz w:val="21"/>
+          <w:szCs w:val="21"/>
+          <w:lang w:eastAsia="en-IN"/>
+        </w:rPr>
+        <w:t>sortedArr</w:t>
+      </w:r>
+      <w:proofErr w:type="spellEnd"/>
+      <w:r>
+        <w:rPr>
+          <w:rFonts w:ascii="Consolas" w:eastAsia="Times New Roman" w:hAnsi="Consolas" w:cs="Times New Roman"/>
+          <w:color w:val="ABB2BF"/>
+          <w:sz w:val="21"/>
+          <w:szCs w:val="21"/>
+          <w:lang w:eastAsia="en-IN"/>
+        </w:rPr>
+        <w:t>[</w:t>
+      </w:r>
+      <w:r>
+        <w:rPr>
+          <w:rFonts w:ascii="Consolas" w:eastAsia="Times New Roman" w:hAnsi="Consolas" w:cs="Times New Roman"/>
+          <w:color w:val="E06C75"/>
+          <w:sz w:val="21"/>
+          <w:szCs w:val="21"/>
+          <w:lang w:eastAsia="en-IN"/>
+        </w:rPr>
+        <w:t>k</w:t>
+      </w:r>
+      <w:r>
+        <w:rPr>
+          <w:rFonts w:ascii="Consolas" w:eastAsia="Times New Roman" w:hAnsi="Consolas" w:cs="Times New Roman"/>
+          <w:color w:val="ABB2BF"/>
+          <w:sz w:val="21"/>
+          <w:szCs w:val="21"/>
+          <w:lang w:eastAsia="en-IN"/>
+        </w:rPr>
+        <w:t xml:space="preserve">] </w:t>
+      </w:r>
+      <w:r>
+        <w:rPr>
+          <w:rFonts w:ascii="Consolas" w:eastAsia="Times New Roman" w:hAnsi="Consolas" w:cs="Times New Roman"/>
+          <w:color w:val="C678DD"/>
+          <w:sz w:val="21"/>
+          <w:szCs w:val="21"/>
+          <w:lang w:eastAsia="en-IN"/>
+        </w:rPr>
+        <w:t>=</w:t>
+      </w:r>
+      <w:r>
+        <w:rPr>
+          <w:rFonts w:ascii="Consolas" w:eastAsia="Times New Roman" w:hAnsi="Consolas" w:cs="Times New Roman"/>
+          <w:color w:val="ABB2BF"/>
+          <w:sz w:val="21"/>
+          <w:szCs w:val="21"/>
+          <w:lang w:eastAsia="en-IN"/>
+        </w:rPr>
+        <w:t xml:space="preserve"> </w:t>
+      </w:r>
+      <w:r>
+        <w:rPr>
+          <w:rFonts w:ascii="Consolas" w:eastAsia="Times New Roman" w:hAnsi="Consolas" w:cs="Times New Roman"/>
+          <w:i/>
+          <w:iCs/>
+          <w:color w:val="E06C75"/>
+          <w:sz w:val="21"/>
+          <w:szCs w:val="21"/>
+          <w:lang w:eastAsia="en-IN"/>
+        </w:rPr>
+        <w:t>arr1</w:t>
+      </w:r>
+      <w:r>
+        <w:rPr>
+          <w:rFonts w:ascii="Consolas" w:eastAsia="Times New Roman" w:hAnsi="Consolas" w:cs="Times New Roman"/>
+          <w:color w:val="ABB2BF"/>
+          <w:sz w:val="21"/>
+          <w:szCs w:val="21"/>
+          <w:lang w:eastAsia="en-IN"/>
+        </w:rPr>
+        <w:t>[</w:t>
+      </w:r>
+      <w:proofErr w:type="spellStart"/>
+      <w:r>
+        <w:rPr>
+          <w:rFonts w:ascii="Consolas" w:eastAsia="Times New Roman" w:hAnsi="Consolas" w:cs="Times New Roman"/>
+          <w:color w:val="E06C75"/>
+          <w:sz w:val="21"/>
+          <w:szCs w:val="21"/>
+          <w:lang w:eastAsia="en-IN"/>
+        </w:rPr>
+        <w:t>i</w:t>
+      </w:r>
+      <w:proofErr w:type="spellEnd"/>
+      <w:r>
+        <w:rPr>
+          <w:rFonts w:ascii="Consolas" w:eastAsia="Times New Roman" w:hAnsi="Consolas" w:cs="Times New Roman"/>
+          <w:color w:val="ABB2BF"/>
+          <w:sz w:val="21"/>
+          <w:szCs w:val="21"/>
+          <w:lang w:eastAsia="en-IN"/>
+        </w:rPr>
+        <w:t>];</w:t>
+      </w:r>
+    </w:p>
+    <w:p>
+      <w:pPr>
+        <w:shd w:val="clear" w:color="auto" w:fill="282C34"/>
+        <w:spacing w:after="0" w:line="285" w:lineRule="atLeast"/>
+        <w:rPr>
+          <w:rFonts w:ascii="Consolas" w:eastAsia="Times New Roman" w:hAnsi="Consolas" w:cs="Times New Roman"/>
+          <w:color w:val="ABB2BF"/>
+          <w:sz w:val="21"/>
+          <w:szCs w:val="21"/>
+          <w:lang w:eastAsia="en-IN"/>
+        </w:rPr>
+      </w:pPr>
+      <w:r>
+        <w:rPr>
+          <w:rFonts w:ascii="Consolas" w:eastAsia="Times New Roman" w:hAnsi="Consolas" w:cs="Times New Roman"/>
+          <w:color w:val="ABB2BF"/>
+          <w:sz w:val="21"/>
+          <w:szCs w:val="21"/>
+          <w:lang w:eastAsia="en-IN"/>
+        </w:rPr>
+        <w:t xml:space="preserve">        </w:t>
+      </w:r>
+      <w:proofErr w:type="spellStart"/>
+      <w:r>
+        <w:rPr>
+          <w:rFonts w:ascii="Consolas" w:eastAsia="Times New Roman" w:hAnsi="Consolas" w:cs="Times New Roman"/>
+          <w:color w:val="E06C75"/>
+          <w:sz w:val="21"/>
+          <w:szCs w:val="21"/>
+          <w:lang w:eastAsia="en-IN"/>
+        </w:rPr>
+        <w:t>i</w:t>
+      </w:r>
+      <w:proofErr w:type="spellEnd"/>
+      <w:r>
+        <w:rPr>
+          <w:rFonts w:ascii="Consolas" w:eastAsia="Times New Roman" w:hAnsi="Consolas" w:cs="Times New Roman"/>
+          <w:color w:val="C678DD"/>
+          <w:sz w:val="21"/>
+          <w:szCs w:val="21"/>
+          <w:lang w:eastAsia="en-IN"/>
+        </w:rPr>
+        <w:t>++</w:t>
+      </w:r>
+      <w:r>
+        <w:rPr>
+          <w:rFonts w:ascii="Consolas" w:eastAsia="Times New Roman" w:hAnsi="Consolas" w:cs="Times New Roman"/>
+          <w:color w:val="ABB2BF"/>
+          <w:sz w:val="21"/>
+          <w:szCs w:val="21"/>
+          <w:lang w:eastAsia="en-IN"/>
+        </w:rPr>
+        <w:t xml:space="preserve">; </w:t>
+      </w:r>
+      <w:r>
+        <w:rPr>
+          <w:rFonts w:ascii="Consolas" w:eastAsia="Times New Roman" w:hAnsi="Consolas" w:cs="Times New Roman"/>
+          <w:color w:val="E06C75"/>
+          <w:sz w:val="21"/>
+          <w:szCs w:val="21"/>
+          <w:lang w:eastAsia="en-IN"/>
+        </w:rPr>
+        <w:t>k</w:t>
+      </w:r>
+      <w:r>
+        <w:rPr>
+          <w:rFonts w:ascii="Consolas" w:eastAsia="Times New Roman" w:hAnsi="Consolas" w:cs="Times New Roman"/>
+          <w:color w:val="C678DD"/>
+          <w:sz w:val="21"/>
+          <w:szCs w:val="21"/>
+          <w:lang w:eastAsia="en-IN"/>
+        </w:rPr>
+        <w:t>++</w:t>
+      </w:r>
+      <w:r>
+        <w:rPr>
+          <w:rFonts w:ascii="Consolas" w:eastAsia="Times New Roman" w:hAnsi="Consolas" w:cs="Times New Roman"/>
+          <w:color w:val="ABB2BF"/>
+          <w:sz w:val="21"/>
+          <w:szCs w:val="21"/>
+          <w:lang w:eastAsia="en-IN"/>
+        </w:rPr>
+        <w:t>;</w:t>
+      </w:r>
+    </w:p>
+    <w:p>
+      <w:pPr>
+        <w:shd w:val="clear" w:color="auto" w:fill="282C34"/>
+        <w:spacing w:after="0" w:line="285" w:lineRule="atLeast"/>
+        <w:rPr>
+          <w:rFonts w:ascii="Consolas" w:eastAsia="Times New Roman" w:hAnsi="Consolas" w:cs="Times New Roman"/>
+          <w:color w:val="ABB2BF"/>
+          <w:sz w:val="21"/>
+          <w:szCs w:val="21"/>
+          <w:lang w:eastAsia="en-IN"/>
+        </w:rPr>
+      </w:pPr>
+      <w:r>
+        <w:rPr>
+          <w:rFonts w:ascii="Consolas" w:eastAsia="Times New Roman" w:hAnsi="Consolas" w:cs="Times New Roman"/>
+          <w:color w:val="ABB2BF"/>
+          <w:sz w:val="21"/>
+          <w:szCs w:val="21"/>
+          <w:lang w:eastAsia="en-IN"/>
+        </w:rPr>
+        <w:t>    }</w:t>
+      </w:r>
+    </w:p>
+    <w:p>
+      <w:pPr>
+        <w:shd w:val="clear" w:color="auto" w:fill="282C34"/>
+        <w:spacing w:after="0" w:line="285" w:lineRule="atLeast"/>
+        <w:rPr>
+          <w:rFonts w:ascii="Consolas" w:eastAsia="Times New Roman" w:hAnsi="Consolas" w:cs="Times New Roman"/>
+          <w:color w:val="ABB2BF"/>
+          <w:sz w:val="21"/>
+          <w:szCs w:val="21"/>
+          <w:lang w:eastAsia="en-IN"/>
+        </w:rPr>
+      </w:pPr>
+    </w:p>
+    <w:p>
+      <w:pPr>
+        <w:shd w:val="clear" w:color="auto" w:fill="282C34"/>
+        <w:spacing w:after="0" w:line="285" w:lineRule="atLeast"/>
+        <w:rPr>
+          <w:rFonts w:ascii="Consolas" w:eastAsia="Times New Roman" w:hAnsi="Consolas" w:cs="Times New Roman"/>
+          <w:color w:val="ABB2BF"/>
+          <w:sz w:val="21"/>
+          <w:szCs w:val="21"/>
+          <w:lang w:eastAsia="en-IN"/>
+        </w:rPr>
+      </w:pPr>
+      <w:r>
+        <w:rPr>
+          <w:rFonts w:ascii="Consolas" w:eastAsia="Times New Roman" w:hAnsi="Consolas" w:cs="Times New Roman"/>
+          <w:color w:val="ABB2BF"/>
+          <w:sz w:val="21"/>
+          <w:szCs w:val="21"/>
+          <w:lang w:eastAsia="en-IN"/>
+        </w:rPr>
+        <w:t xml:space="preserve">    </w:t>
+      </w:r>
+      <w:proofErr w:type="gramStart"/>
+      <w:r>
+        <w:rPr>
+          <w:rFonts w:ascii="Consolas" w:eastAsia="Times New Roman" w:hAnsi="Consolas" w:cs="Times New Roman"/>
+          <w:color w:val="C678DD"/>
+          <w:sz w:val="21"/>
+          <w:szCs w:val="21"/>
+          <w:lang w:eastAsia="en-IN"/>
+        </w:rPr>
+        <w:t>while</w:t>
+      </w:r>
+      <w:r>
+        <w:rPr>
+          <w:rFonts w:ascii="Consolas" w:eastAsia="Times New Roman" w:hAnsi="Consolas" w:cs="Times New Roman"/>
+          <w:color w:val="ABB2BF"/>
+          <w:sz w:val="21"/>
+          <w:szCs w:val="21"/>
+          <w:lang w:eastAsia="en-IN"/>
+        </w:rPr>
+        <w:t>(</w:t>
+      </w:r>
+      <w:proofErr w:type="gramEnd"/>
+      <w:r>
+        <w:rPr>
+          <w:rFonts w:ascii="Consolas" w:eastAsia="Times New Roman" w:hAnsi="Consolas" w:cs="Times New Roman"/>
+          <w:color w:val="E06C75"/>
+          <w:sz w:val="21"/>
+          <w:szCs w:val="21"/>
+          <w:lang w:eastAsia="en-IN"/>
+        </w:rPr>
+        <w:t>j</w:t>
+      </w:r>
+      <w:r>
+        <w:rPr>
+          <w:rFonts w:ascii="Consolas" w:eastAsia="Times New Roman" w:hAnsi="Consolas" w:cs="Times New Roman"/>
+          <w:color w:val="ABB2BF"/>
+          <w:sz w:val="21"/>
+          <w:szCs w:val="21"/>
+          <w:lang w:eastAsia="en-IN"/>
+        </w:rPr>
+        <w:t xml:space="preserve"> </w:t>
+      </w:r>
+      <w:r>
+        <w:rPr>
+          <w:rFonts w:ascii="Consolas" w:eastAsia="Times New Roman" w:hAnsi="Consolas" w:cs="Times New Roman"/>
+          <w:color w:val="C678DD"/>
+          <w:sz w:val="21"/>
+          <w:szCs w:val="21"/>
+          <w:lang w:eastAsia="en-IN"/>
+        </w:rPr>
+        <w:t>&lt;</w:t>
+      </w:r>
+      <w:r>
+        <w:rPr>
+          <w:rFonts w:ascii="Consolas" w:eastAsia="Times New Roman" w:hAnsi="Consolas" w:cs="Times New Roman"/>
+          <w:color w:val="ABB2BF"/>
+          <w:sz w:val="21"/>
+          <w:szCs w:val="21"/>
+          <w:lang w:eastAsia="en-IN"/>
+        </w:rPr>
+        <w:t xml:space="preserve"> </w:t>
+      </w:r>
+      <w:r>
+        <w:rPr>
+          <w:rFonts w:ascii="Consolas" w:eastAsia="Times New Roman" w:hAnsi="Consolas" w:cs="Times New Roman"/>
+          <w:i/>
+          <w:iCs/>
+          <w:color w:val="E06C75"/>
+          <w:sz w:val="21"/>
+          <w:szCs w:val="21"/>
+          <w:lang w:eastAsia="en-IN"/>
+        </w:rPr>
+        <w:t>m</w:t>
+      </w:r>
+      <w:r>
+        <w:rPr>
+          <w:rFonts w:ascii="Consolas" w:eastAsia="Times New Roman" w:hAnsi="Consolas" w:cs="Times New Roman"/>
+          <w:color w:val="ABB2BF"/>
+          <w:sz w:val="21"/>
+          <w:szCs w:val="21"/>
+          <w:lang w:eastAsia="en-IN"/>
+        </w:rPr>
+        <w:t>){</w:t>
+      </w:r>
+    </w:p>
+    <w:p>
+      <w:pPr>
+        <w:shd w:val="clear" w:color="auto" w:fill="282C34"/>
+        <w:spacing w:after="0" w:line="285" w:lineRule="atLeast"/>
+        <w:rPr>
+          <w:rFonts w:ascii="Consolas" w:eastAsia="Times New Roman" w:hAnsi="Consolas" w:cs="Times New Roman"/>
+          <w:color w:val="ABB2BF"/>
+          <w:sz w:val="21"/>
+          <w:szCs w:val="21"/>
+          <w:lang w:eastAsia="en-IN"/>
+        </w:rPr>
+      </w:pPr>
+      <w:r>
+        <w:rPr>
+          <w:rFonts w:ascii="Consolas" w:eastAsia="Times New Roman" w:hAnsi="Consolas" w:cs="Times New Roman"/>
+          <w:color w:val="ABB2BF"/>
+          <w:sz w:val="21"/>
+          <w:szCs w:val="21"/>
+          <w:lang w:eastAsia="en-IN"/>
+        </w:rPr>
+        <w:t xml:space="preserve">        </w:t>
+      </w:r>
+      <w:proofErr w:type="spellStart"/>
+      <w:r>
+        <w:rPr>
+          <w:rFonts w:ascii="Consolas" w:eastAsia="Times New Roman" w:hAnsi="Consolas" w:cs="Times New Roman"/>
+          <w:color w:val="E06C75"/>
+          <w:sz w:val="21"/>
+          <w:szCs w:val="21"/>
+          <w:lang w:eastAsia="en-IN"/>
+        </w:rPr>
+        <w:t>sortedArr</w:t>
+      </w:r>
+      <w:proofErr w:type="spellEnd"/>
+      <w:r>
+        <w:rPr>
+          <w:rFonts w:ascii="Consolas" w:eastAsia="Times New Roman" w:hAnsi="Consolas" w:cs="Times New Roman"/>
+          <w:color w:val="ABB2BF"/>
+          <w:sz w:val="21"/>
+          <w:szCs w:val="21"/>
+          <w:lang w:eastAsia="en-IN"/>
+        </w:rPr>
+        <w:t>[</w:t>
+      </w:r>
+      <w:r>
+        <w:rPr>
+          <w:rFonts w:ascii="Consolas" w:eastAsia="Times New Roman" w:hAnsi="Consolas" w:cs="Times New Roman"/>
+          <w:color w:val="E06C75"/>
+          <w:sz w:val="21"/>
+          <w:szCs w:val="21"/>
+          <w:lang w:eastAsia="en-IN"/>
+        </w:rPr>
+        <w:t>k</w:t>
+      </w:r>
+      <w:r>
+        <w:rPr>
+          <w:rFonts w:ascii="Consolas" w:eastAsia="Times New Roman" w:hAnsi="Consolas" w:cs="Times New Roman"/>
+          <w:color w:val="ABB2BF"/>
+          <w:sz w:val="21"/>
+          <w:szCs w:val="21"/>
+          <w:lang w:eastAsia="en-IN"/>
+        </w:rPr>
+        <w:t xml:space="preserve">] </w:t>
+      </w:r>
+      <w:r>
+        <w:rPr>
+          <w:rFonts w:ascii="Consolas" w:eastAsia="Times New Roman" w:hAnsi="Consolas" w:cs="Times New Roman"/>
+          <w:color w:val="C678DD"/>
+          <w:sz w:val="21"/>
+          <w:szCs w:val="21"/>
+          <w:lang w:eastAsia="en-IN"/>
+        </w:rPr>
+        <w:t>=</w:t>
+      </w:r>
+      <w:r>
+        <w:rPr>
+          <w:rFonts w:ascii="Consolas" w:eastAsia="Times New Roman" w:hAnsi="Consolas" w:cs="Times New Roman"/>
+          <w:color w:val="ABB2BF"/>
+          <w:sz w:val="21"/>
+          <w:szCs w:val="21"/>
+          <w:lang w:eastAsia="en-IN"/>
+        </w:rPr>
+        <w:t xml:space="preserve"> </w:t>
+      </w:r>
+      <w:r>
+        <w:rPr>
+          <w:rFonts w:ascii="Consolas" w:eastAsia="Times New Roman" w:hAnsi="Consolas" w:cs="Times New Roman"/>
+          <w:i/>
+          <w:iCs/>
+          <w:color w:val="E06C75"/>
+          <w:sz w:val="21"/>
+          <w:szCs w:val="21"/>
+          <w:lang w:eastAsia="en-IN"/>
+        </w:rPr>
+        <w:t>arr2</w:t>
+      </w:r>
+      <w:r>
+        <w:rPr>
+          <w:rFonts w:ascii="Consolas" w:eastAsia="Times New Roman" w:hAnsi="Consolas" w:cs="Times New Roman"/>
+          <w:color w:val="ABB2BF"/>
+          <w:sz w:val="21"/>
+          <w:szCs w:val="21"/>
+          <w:lang w:eastAsia="en-IN"/>
+        </w:rPr>
+        <w:t>[</w:t>
+      </w:r>
+      <w:r>
+        <w:rPr>
+          <w:rFonts w:ascii="Consolas" w:eastAsia="Times New Roman" w:hAnsi="Consolas" w:cs="Times New Roman"/>
+          <w:color w:val="E06C75"/>
+          <w:sz w:val="21"/>
+          <w:szCs w:val="21"/>
+          <w:lang w:eastAsia="en-IN"/>
+        </w:rPr>
+        <w:t>j</w:t>
+      </w:r>
+      <w:r>
+        <w:rPr>
+          <w:rFonts w:ascii="Consolas" w:eastAsia="Times New Roman" w:hAnsi="Consolas" w:cs="Times New Roman"/>
+          <w:color w:val="ABB2BF"/>
+          <w:sz w:val="21"/>
+          <w:szCs w:val="21"/>
+          <w:lang w:eastAsia="en-IN"/>
+        </w:rPr>
+        <w:t>];</w:t>
+      </w:r>
+    </w:p>
+    <w:p>
+      <w:pPr>
+        <w:shd w:val="clear" w:color="auto" w:fill="282C34"/>
+        <w:spacing w:after="0" w:line="285" w:lineRule="atLeast"/>
+        <w:rPr>
+          <w:rFonts w:ascii="Consolas" w:eastAsia="Times New Roman" w:hAnsi="Consolas" w:cs="Times New Roman"/>
+          <w:color w:val="ABB2BF"/>
+          <w:sz w:val="21"/>
+          <w:szCs w:val="21"/>
+          <w:lang w:eastAsia="en-IN"/>
+        </w:rPr>
+      </w:pPr>
+      <w:r>
+        <w:rPr>
+          <w:rFonts w:ascii="Consolas" w:eastAsia="Times New Roman" w:hAnsi="Consolas" w:cs="Times New Roman"/>
+          <w:color w:val="ABB2BF"/>
+          <w:sz w:val="21"/>
+          <w:szCs w:val="21"/>
+          <w:lang w:eastAsia="en-IN"/>
+        </w:rPr>
+        <w:t xml:space="preserve">        </w:t>
+      </w:r>
+      <w:proofErr w:type="spellStart"/>
+      <w:r>
+        <w:rPr>
+          <w:rFonts w:ascii="Consolas" w:eastAsia="Times New Roman" w:hAnsi="Consolas" w:cs="Times New Roman"/>
+          <w:color w:val="E06C75"/>
+          <w:sz w:val="21"/>
+          <w:szCs w:val="21"/>
+          <w:lang w:eastAsia="en-IN"/>
+        </w:rPr>
+        <w:t>j</w:t>
+      </w:r>
+      <w:r>
+        <w:rPr>
+          <w:rFonts w:ascii="Consolas" w:eastAsia="Times New Roman" w:hAnsi="Consolas" w:cs="Times New Roman"/>
+          <w:color w:val="C678DD"/>
+          <w:sz w:val="21"/>
+          <w:szCs w:val="21"/>
+          <w:lang w:eastAsia="en-IN"/>
+        </w:rPr>
+        <w:t>++</w:t>
+      </w:r>
+      <w:proofErr w:type="spellEnd"/>
+      <w:r>
+        <w:rPr>
+          <w:rFonts w:ascii="Consolas" w:eastAsia="Times New Roman" w:hAnsi="Consolas" w:cs="Times New Roman"/>
+          <w:color w:val="ABB2BF"/>
+          <w:sz w:val="21"/>
+          <w:szCs w:val="21"/>
+          <w:lang w:eastAsia="en-IN"/>
+        </w:rPr>
+        <w:t xml:space="preserve">; </w:t>
+      </w:r>
+      <w:r>
+        <w:rPr>
+          <w:rFonts w:ascii="Consolas" w:eastAsia="Times New Roman" w:hAnsi="Consolas" w:cs="Times New Roman"/>
+          <w:color w:val="E06C75"/>
+          <w:sz w:val="21"/>
+          <w:szCs w:val="21"/>
+          <w:lang w:eastAsia="en-IN"/>
+        </w:rPr>
+        <w:t>k</w:t>
+      </w:r>
+      <w:r>
+        <w:rPr>
+          <w:rFonts w:ascii="Consolas" w:eastAsia="Times New Roman" w:hAnsi="Consolas" w:cs="Times New Roman"/>
+          <w:color w:val="C678DD"/>
+          <w:sz w:val="21"/>
+          <w:szCs w:val="21"/>
+          <w:lang w:eastAsia="en-IN"/>
+        </w:rPr>
+        <w:t>++</w:t>
+      </w:r>
+      <w:r>
+        <w:rPr>
+          <w:rFonts w:ascii="Consolas" w:eastAsia="Times New Roman" w:hAnsi="Consolas" w:cs="Times New Roman"/>
+          <w:color w:val="ABB2BF"/>
+          <w:sz w:val="21"/>
+          <w:szCs w:val="21"/>
+          <w:lang w:eastAsia="en-IN"/>
+        </w:rPr>
+        <w:t>;</w:t>
+      </w:r>
+    </w:p>
+    <w:p>
+      <w:pPr>
+        <w:shd w:val="clear" w:color="auto" w:fill="282C34"/>
+        <w:spacing w:after="0" w:line="285" w:lineRule="atLeast"/>
+        <w:rPr>
+          <w:rFonts w:ascii="Consolas" w:eastAsia="Times New Roman" w:hAnsi="Consolas" w:cs="Times New Roman"/>
+          <w:color w:val="ABB2BF"/>
+          <w:sz w:val="21"/>
+          <w:szCs w:val="21"/>
+          <w:lang w:eastAsia="en-IN"/>
+        </w:rPr>
+      </w:pPr>
+      <w:r>
+        <w:rPr>
+          <w:rFonts w:ascii="Consolas" w:eastAsia="Times New Roman" w:hAnsi="Consolas" w:cs="Times New Roman"/>
+          <w:color w:val="ABB2BF"/>
+          <w:sz w:val="21"/>
+          <w:szCs w:val="21"/>
+          <w:lang w:eastAsia="en-IN"/>
+        </w:rPr>
+        <w:t>    }</w:t>
+      </w:r>
+    </w:p>
+    <w:p>
+      <w:pPr>
+        <w:shd w:val="clear" w:color="auto" w:fill="282C34"/>
+        <w:spacing w:after="0" w:line="285" w:lineRule="atLeast"/>
+        <w:rPr>
+          <w:rFonts w:ascii="Consolas" w:eastAsia="Times New Roman" w:hAnsi="Consolas" w:cs="Times New Roman"/>
+          <w:color w:val="ABB2BF"/>
+          <w:sz w:val="21"/>
+          <w:szCs w:val="21"/>
+          <w:lang w:eastAsia="en-IN"/>
+        </w:rPr>
+      </w:pPr>
+    </w:p>
+    <w:p>
+      <w:pPr>
+        <w:shd w:val="clear" w:color="auto" w:fill="282C34"/>
+        <w:spacing w:after="0" w:line="285" w:lineRule="atLeast"/>
+        <w:rPr>
+          <w:rFonts w:ascii="Consolas" w:eastAsia="Times New Roman" w:hAnsi="Consolas" w:cs="Times New Roman"/>
+          <w:color w:val="ABB2BF"/>
+          <w:sz w:val="21"/>
+          <w:szCs w:val="21"/>
+          <w:lang w:eastAsia="en-IN"/>
+        </w:rPr>
+      </w:pPr>
+      <w:r>
+        <w:rPr>
+          <w:rFonts w:ascii="Consolas" w:eastAsia="Times New Roman" w:hAnsi="Consolas" w:cs="Times New Roman"/>
+          <w:color w:val="ABB2BF"/>
+          <w:sz w:val="21"/>
+          <w:szCs w:val="21"/>
+          <w:lang w:eastAsia="en-IN"/>
+        </w:rPr>
+        <w:t xml:space="preserve">    </w:t>
+      </w:r>
+      <w:r>
+        <w:rPr>
+          <w:rFonts w:ascii="Consolas" w:eastAsia="Times New Roman" w:hAnsi="Consolas" w:cs="Times New Roman"/>
+          <w:color w:val="C678DD"/>
+          <w:sz w:val="21"/>
+          <w:szCs w:val="21"/>
+          <w:lang w:eastAsia="en-IN"/>
+        </w:rPr>
+        <w:t>return</w:t>
+      </w:r>
+      <w:r>
+        <w:rPr>
+          <w:rFonts w:ascii="Consolas" w:eastAsia="Times New Roman" w:hAnsi="Consolas" w:cs="Times New Roman"/>
+          <w:color w:val="ABB2BF"/>
+          <w:sz w:val="21"/>
+          <w:szCs w:val="21"/>
+          <w:lang w:eastAsia="en-IN"/>
+        </w:rPr>
+        <w:t xml:space="preserve"> </w:t>
+      </w:r>
+      <w:proofErr w:type="spellStart"/>
+      <w:r>
+        <w:rPr>
+          <w:rFonts w:ascii="Consolas" w:eastAsia="Times New Roman" w:hAnsi="Consolas" w:cs="Times New Roman"/>
+          <w:color w:val="E06C75"/>
+          <w:sz w:val="21"/>
+          <w:szCs w:val="21"/>
+          <w:lang w:eastAsia="en-IN"/>
+        </w:rPr>
+        <w:t>sortedArr</w:t>
+      </w:r>
+      <w:proofErr w:type="spellEnd"/>
+      <w:r>
+        <w:rPr>
+          <w:rFonts w:ascii="Consolas" w:eastAsia="Times New Roman" w:hAnsi="Consolas" w:cs="Times New Roman"/>
+          <w:color w:val="ABB2BF"/>
+          <w:sz w:val="21"/>
+          <w:szCs w:val="21"/>
+          <w:lang w:eastAsia="en-IN"/>
+        </w:rPr>
+        <w:t>;</w:t>
+      </w:r>
+    </w:p>
+    <w:p>
+      <w:pPr>
+        <w:shd w:val="clear" w:color="auto" w:fill="282C34"/>
+        <w:spacing w:after="0" w:line="285" w:lineRule="atLeast"/>
+        <w:rPr>
+          <w:rFonts w:ascii="Consolas" w:eastAsia="Times New Roman" w:hAnsi="Consolas" w:cs="Times New Roman"/>
+          <w:color w:val="ABB2BF"/>
+          <w:sz w:val="21"/>
+          <w:szCs w:val="21"/>
+          <w:lang w:eastAsia="en-IN"/>
+        </w:rPr>
+      </w:pPr>
+      <w:r>
+        <w:rPr>
+          <w:rFonts w:ascii="Consolas" w:eastAsia="Times New Roman" w:hAnsi="Consolas" w:cs="Times New Roman"/>
+          <w:color w:val="ABB2BF"/>
+          <w:sz w:val="21"/>
+          <w:szCs w:val="21"/>
+          <w:lang w:eastAsia="en-IN"/>
+        </w:rPr>
+        <w:t>}</w:t>
+      </w:r>
+    </w:p>
+    <w:p>
+      <w:pPr>
+        <w:rPr>
+          <w:rFonts w:ascii="Times New Roman" w:hAnsi="Times New Roman" w:cs="Times New Roman"/>
+          <w:bCs/>
+          <w:sz w:val="26"/>
+          <w:szCs w:val="26"/>
           <w:lang w:val="en-US"/>
         </w:rPr>
       </w:pPr>

</xml_diff>

<commit_message>
Revised Matrix Search - DS01
</commit_message>
<xml_diff>
--- a/DS01/DS 01.docx
+++ b/DS01/DS 01.docx
@@ -15116,16 +15116,7 @@
           <w:sz w:val="28"/>
           <w:szCs w:val="28"/>
         </w:rPr>
-        <w:t>12. Check if two arrays are equal or not</w:t>
-      </w:r>
-      <w:r>
-        <w:rPr>
-          <w:rFonts w:ascii="Times New Roman" w:hAnsi="Times New Roman" w:cs="Times New Roman"/>
-          <w:b/>
-          <w:sz w:val="28"/>
-          <w:szCs w:val="28"/>
-        </w:rPr>
-        <w:t>.</w:t>
+        <w:t>12. Check if two arrays are equal or not.</w:t>
       </w:r>
     </w:p>
     <w:p>
@@ -21195,6 +21186,2952 @@
           <w:lang w:eastAsia="en-IN"/>
         </w:rPr>
       </w:pPr>
+    </w:p>
+    <w:p>
+      <w:pPr>
+        <w:rPr>
+          <w:rFonts w:ascii="Times New Roman" w:hAnsi="Times New Roman" w:cs="Times New Roman"/>
+          <w:bCs/>
+          <w:sz w:val="26"/>
+          <w:szCs w:val="26"/>
+        </w:rPr>
+      </w:pPr>
+    </w:p>
+    <w:p>
+      <w:pPr>
+        <w:rPr>
+          <w:rFonts w:ascii="Times New Roman" w:hAnsi="Times New Roman" w:cs="Times New Roman"/>
+          <w:b/>
+          <w:sz w:val="28"/>
+          <w:szCs w:val="28"/>
+        </w:rPr>
+      </w:pPr>
+      <w:r>
+        <w:rPr>
+          <w:rFonts w:ascii="Times New Roman" w:hAnsi="Times New Roman" w:cs="Times New Roman"/>
+          <w:b/>
+          <w:sz w:val="28"/>
+          <w:szCs w:val="28"/>
+        </w:rPr>
+        <w:lastRenderedPageBreak/>
+        <w:t>15. Sorting the Sentence</w:t>
+      </w:r>
+      <w:r>
+        <w:rPr>
+          <w:rFonts w:ascii="Times New Roman" w:hAnsi="Times New Roman" w:cs="Times New Roman"/>
+          <w:b/>
+          <w:sz w:val="28"/>
+          <w:szCs w:val="28"/>
+        </w:rPr>
+        <w:t>.</w:t>
+      </w:r>
+    </w:p>
+    <w:p>
+      <w:pPr>
+        <w:rPr>
+          <w:rFonts w:ascii="Times New Roman" w:hAnsi="Times New Roman" w:cs="Times New Roman"/>
+          <w:bCs/>
+          <w:sz w:val="26"/>
+          <w:szCs w:val="26"/>
+          <w:lang w:val="en-US"/>
+        </w:rPr>
+      </w:pPr>
+      <w:r>
+        <w:rPr>
+          <w:rFonts w:ascii="Times New Roman" w:hAnsi="Times New Roman" w:cs="Times New Roman"/>
+          <w:bCs/>
+          <w:sz w:val="26"/>
+          <w:szCs w:val="26"/>
+        </w:rPr>
+        <w:t>A sentence is a list of words that are separated by a single space with no leading or trailing spaces. Each word consists of lowercase and uppercase English letters. A sentence can be shuffled by appending the 1-indexed word position to each word then rearranging the words in the sentence. For example, the sentence "This is a sentence" can be shuffled as "sentence4 a3 is2 This1" or "is2 sentence4 This1 a3". Given a shuffled sentence containing no more than 9 words, reconstruct and return the original sentence.</w:t>
+      </w:r>
+    </w:p>
+    <w:p>
+      <w:pPr>
+        <w:shd w:val="clear" w:color="auto" w:fill="282C34"/>
+        <w:spacing w:after="0" w:line="285" w:lineRule="atLeast"/>
+        <w:rPr>
+          <w:rFonts w:ascii="Consolas" w:eastAsia="Times New Roman" w:hAnsi="Consolas" w:cs="Times New Roman"/>
+          <w:color w:val="ABB2BF"/>
+          <w:sz w:val="21"/>
+          <w:szCs w:val="21"/>
+          <w:lang w:eastAsia="en-IN"/>
+        </w:rPr>
+      </w:pPr>
+      <w:r>
+        <w:rPr>
+          <w:rFonts w:ascii="Consolas" w:eastAsia="Times New Roman" w:hAnsi="Consolas" w:cs="Times New Roman"/>
+          <w:color w:val="C678DD"/>
+          <w:sz w:val="21"/>
+          <w:szCs w:val="21"/>
+          <w:lang w:eastAsia="en-IN"/>
+        </w:rPr>
+        <w:t>#include</w:t>
+      </w:r>
+      <w:r>
+        <w:rPr>
+          <w:rFonts w:ascii="Consolas" w:eastAsia="Times New Roman" w:hAnsi="Consolas" w:cs="Times New Roman"/>
+          <w:color w:val="ABB2BF"/>
+          <w:sz w:val="21"/>
+          <w:szCs w:val="21"/>
+          <w:lang w:eastAsia="en-IN"/>
+        </w:rPr>
+        <w:t xml:space="preserve"> </w:t>
+      </w:r>
+      <w:r>
+        <w:rPr>
+          <w:rFonts w:ascii="Consolas" w:eastAsia="Times New Roman" w:hAnsi="Consolas" w:cs="Times New Roman"/>
+          <w:color w:val="98C379"/>
+          <w:sz w:val="21"/>
+          <w:szCs w:val="21"/>
+          <w:lang w:eastAsia="en-IN"/>
+        </w:rPr>
+        <w:t>&lt;</w:t>
+      </w:r>
+      <w:proofErr w:type="spellStart"/>
+      <w:r>
+        <w:rPr>
+          <w:rFonts w:ascii="Consolas" w:eastAsia="Times New Roman" w:hAnsi="Consolas" w:cs="Times New Roman"/>
+          <w:color w:val="98C379"/>
+          <w:sz w:val="21"/>
+          <w:szCs w:val="21"/>
+          <w:lang w:eastAsia="en-IN"/>
+        </w:rPr>
+        <w:t>stdio.h</w:t>
+      </w:r>
+      <w:proofErr w:type="spellEnd"/>
+      <w:r>
+        <w:rPr>
+          <w:rFonts w:ascii="Consolas" w:eastAsia="Times New Roman" w:hAnsi="Consolas" w:cs="Times New Roman"/>
+          <w:color w:val="98C379"/>
+          <w:sz w:val="21"/>
+          <w:szCs w:val="21"/>
+          <w:lang w:eastAsia="en-IN"/>
+        </w:rPr>
+        <w:t>&gt;</w:t>
+      </w:r>
+    </w:p>
+    <w:p>
+      <w:pPr>
+        <w:shd w:val="clear" w:color="auto" w:fill="282C34"/>
+        <w:spacing w:after="0" w:line="285" w:lineRule="atLeast"/>
+        <w:rPr>
+          <w:rFonts w:ascii="Consolas" w:eastAsia="Times New Roman" w:hAnsi="Consolas" w:cs="Times New Roman"/>
+          <w:color w:val="ABB2BF"/>
+          <w:sz w:val="21"/>
+          <w:szCs w:val="21"/>
+          <w:lang w:eastAsia="en-IN"/>
+        </w:rPr>
+      </w:pPr>
+      <w:r>
+        <w:rPr>
+          <w:rFonts w:ascii="Consolas" w:eastAsia="Times New Roman" w:hAnsi="Consolas" w:cs="Times New Roman"/>
+          <w:color w:val="C678DD"/>
+          <w:sz w:val="21"/>
+          <w:szCs w:val="21"/>
+          <w:lang w:eastAsia="en-IN"/>
+        </w:rPr>
+        <w:t>#include</w:t>
+      </w:r>
+      <w:r>
+        <w:rPr>
+          <w:rFonts w:ascii="Consolas" w:eastAsia="Times New Roman" w:hAnsi="Consolas" w:cs="Times New Roman"/>
+          <w:color w:val="ABB2BF"/>
+          <w:sz w:val="21"/>
+          <w:szCs w:val="21"/>
+          <w:lang w:eastAsia="en-IN"/>
+        </w:rPr>
+        <w:t xml:space="preserve"> </w:t>
+      </w:r>
+      <w:r>
+        <w:rPr>
+          <w:rFonts w:ascii="Consolas" w:eastAsia="Times New Roman" w:hAnsi="Consolas" w:cs="Times New Roman"/>
+          <w:color w:val="98C379"/>
+          <w:sz w:val="21"/>
+          <w:szCs w:val="21"/>
+          <w:lang w:eastAsia="en-IN"/>
+        </w:rPr>
+        <w:t>&lt;</w:t>
+      </w:r>
+      <w:proofErr w:type="spellStart"/>
+      <w:r>
+        <w:rPr>
+          <w:rFonts w:ascii="Consolas" w:eastAsia="Times New Roman" w:hAnsi="Consolas" w:cs="Times New Roman"/>
+          <w:color w:val="98C379"/>
+          <w:sz w:val="21"/>
+          <w:szCs w:val="21"/>
+          <w:lang w:eastAsia="en-IN"/>
+        </w:rPr>
+        <w:t>stdlib.h</w:t>
+      </w:r>
+      <w:proofErr w:type="spellEnd"/>
+      <w:r>
+        <w:rPr>
+          <w:rFonts w:ascii="Consolas" w:eastAsia="Times New Roman" w:hAnsi="Consolas" w:cs="Times New Roman"/>
+          <w:color w:val="98C379"/>
+          <w:sz w:val="21"/>
+          <w:szCs w:val="21"/>
+          <w:lang w:eastAsia="en-IN"/>
+        </w:rPr>
+        <w:t>&gt;</w:t>
+      </w:r>
+    </w:p>
+    <w:p>
+      <w:pPr>
+        <w:shd w:val="clear" w:color="auto" w:fill="282C34"/>
+        <w:spacing w:after="0" w:line="285" w:lineRule="atLeast"/>
+        <w:rPr>
+          <w:rFonts w:ascii="Consolas" w:eastAsia="Times New Roman" w:hAnsi="Consolas" w:cs="Times New Roman"/>
+          <w:color w:val="ABB2BF"/>
+          <w:sz w:val="21"/>
+          <w:szCs w:val="21"/>
+          <w:lang w:eastAsia="en-IN"/>
+        </w:rPr>
+      </w:pPr>
+      <w:r>
+        <w:rPr>
+          <w:rFonts w:ascii="Consolas" w:eastAsia="Times New Roman" w:hAnsi="Consolas" w:cs="Times New Roman"/>
+          <w:color w:val="C678DD"/>
+          <w:sz w:val="21"/>
+          <w:szCs w:val="21"/>
+          <w:lang w:eastAsia="en-IN"/>
+        </w:rPr>
+        <w:t>#include</w:t>
+      </w:r>
+      <w:r>
+        <w:rPr>
+          <w:rFonts w:ascii="Consolas" w:eastAsia="Times New Roman" w:hAnsi="Consolas" w:cs="Times New Roman"/>
+          <w:color w:val="ABB2BF"/>
+          <w:sz w:val="21"/>
+          <w:szCs w:val="21"/>
+          <w:lang w:eastAsia="en-IN"/>
+        </w:rPr>
+        <w:t xml:space="preserve"> </w:t>
+      </w:r>
+      <w:r>
+        <w:rPr>
+          <w:rFonts w:ascii="Consolas" w:eastAsia="Times New Roman" w:hAnsi="Consolas" w:cs="Times New Roman"/>
+          <w:color w:val="98C379"/>
+          <w:sz w:val="21"/>
+          <w:szCs w:val="21"/>
+          <w:lang w:eastAsia="en-IN"/>
+        </w:rPr>
+        <w:t>&lt;</w:t>
+      </w:r>
+      <w:proofErr w:type="spellStart"/>
+      <w:r>
+        <w:rPr>
+          <w:rFonts w:ascii="Consolas" w:eastAsia="Times New Roman" w:hAnsi="Consolas" w:cs="Times New Roman"/>
+          <w:color w:val="98C379"/>
+          <w:sz w:val="21"/>
+          <w:szCs w:val="21"/>
+          <w:lang w:eastAsia="en-IN"/>
+        </w:rPr>
+        <w:t>string.h</w:t>
+      </w:r>
+      <w:proofErr w:type="spellEnd"/>
+      <w:r>
+        <w:rPr>
+          <w:rFonts w:ascii="Consolas" w:eastAsia="Times New Roman" w:hAnsi="Consolas" w:cs="Times New Roman"/>
+          <w:color w:val="98C379"/>
+          <w:sz w:val="21"/>
+          <w:szCs w:val="21"/>
+          <w:lang w:eastAsia="en-IN"/>
+        </w:rPr>
+        <w:t>&gt;</w:t>
+      </w:r>
+    </w:p>
+    <w:p>
+      <w:pPr>
+        <w:shd w:val="clear" w:color="auto" w:fill="282C34"/>
+        <w:spacing w:after="0" w:line="285" w:lineRule="atLeast"/>
+        <w:rPr>
+          <w:rFonts w:ascii="Consolas" w:eastAsia="Times New Roman" w:hAnsi="Consolas" w:cs="Times New Roman"/>
+          <w:color w:val="ABB2BF"/>
+          <w:sz w:val="21"/>
+          <w:szCs w:val="21"/>
+          <w:lang w:eastAsia="en-IN"/>
+        </w:rPr>
+      </w:pPr>
+    </w:p>
+    <w:p>
+      <w:pPr>
+        <w:shd w:val="clear" w:color="auto" w:fill="282C34"/>
+        <w:spacing w:after="0" w:line="285" w:lineRule="atLeast"/>
+        <w:rPr>
+          <w:rFonts w:ascii="Consolas" w:eastAsia="Times New Roman" w:hAnsi="Consolas" w:cs="Times New Roman"/>
+          <w:color w:val="ABB2BF"/>
+          <w:sz w:val="21"/>
+          <w:szCs w:val="21"/>
+          <w:lang w:eastAsia="en-IN"/>
+        </w:rPr>
+      </w:pPr>
+      <w:r>
+        <w:rPr>
+          <w:rFonts w:ascii="Consolas" w:eastAsia="Times New Roman" w:hAnsi="Consolas" w:cs="Times New Roman"/>
+          <w:color w:val="C678DD"/>
+          <w:sz w:val="21"/>
+          <w:szCs w:val="21"/>
+          <w:lang w:eastAsia="en-IN"/>
+        </w:rPr>
+        <w:t>void</w:t>
+      </w:r>
+      <w:r>
+        <w:rPr>
+          <w:rFonts w:ascii="Consolas" w:eastAsia="Times New Roman" w:hAnsi="Consolas" w:cs="Times New Roman"/>
+          <w:color w:val="ABB2BF"/>
+          <w:sz w:val="21"/>
+          <w:szCs w:val="21"/>
+          <w:lang w:eastAsia="en-IN"/>
+        </w:rPr>
+        <w:t xml:space="preserve"> </w:t>
+      </w:r>
+      <w:proofErr w:type="gramStart"/>
+      <w:r>
+        <w:rPr>
+          <w:rFonts w:ascii="Consolas" w:eastAsia="Times New Roman" w:hAnsi="Consolas" w:cs="Times New Roman"/>
+          <w:color w:val="61AFEF"/>
+          <w:sz w:val="21"/>
+          <w:szCs w:val="21"/>
+          <w:lang w:eastAsia="en-IN"/>
+        </w:rPr>
+        <w:t>split</w:t>
+      </w:r>
+      <w:r>
+        <w:rPr>
+          <w:rFonts w:ascii="Consolas" w:eastAsia="Times New Roman" w:hAnsi="Consolas" w:cs="Times New Roman"/>
+          <w:color w:val="ABB2BF"/>
+          <w:sz w:val="21"/>
+          <w:szCs w:val="21"/>
+          <w:lang w:eastAsia="en-IN"/>
+        </w:rPr>
+        <w:t>(</w:t>
+      </w:r>
+      <w:proofErr w:type="gramEnd"/>
+      <w:r>
+        <w:rPr>
+          <w:rFonts w:ascii="Consolas" w:eastAsia="Times New Roman" w:hAnsi="Consolas" w:cs="Times New Roman"/>
+          <w:color w:val="C678DD"/>
+          <w:sz w:val="21"/>
+          <w:szCs w:val="21"/>
+          <w:lang w:eastAsia="en-IN"/>
+        </w:rPr>
+        <w:t>char</w:t>
+      </w:r>
+      <w:r>
+        <w:rPr>
+          <w:rFonts w:ascii="Consolas" w:eastAsia="Times New Roman" w:hAnsi="Consolas" w:cs="Times New Roman"/>
+          <w:color w:val="E06C75"/>
+          <w:sz w:val="21"/>
+          <w:szCs w:val="21"/>
+          <w:lang w:eastAsia="en-IN"/>
+        </w:rPr>
+        <w:t xml:space="preserve"> </w:t>
+      </w:r>
+      <w:r>
+        <w:rPr>
+          <w:rFonts w:ascii="Consolas" w:eastAsia="Times New Roman" w:hAnsi="Consolas" w:cs="Times New Roman"/>
+          <w:color w:val="C678DD"/>
+          <w:sz w:val="21"/>
+          <w:szCs w:val="21"/>
+          <w:lang w:eastAsia="en-IN"/>
+        </w:rPr>
+        <w:t>*</w:t>
+      </w:r>
+      <w:r>
+        <w:rPr>
+          <w:rFonts w:ascii="Consolas" w:eastAsia="Times New Roman" w:hAnsi="Consolas" w:cs="Times New Roman"/>
+          <w:i/>
+          <w:iCs/>
+          <w:color w:val="E06C75"/>
+          <w:sz w:val="21"/>
+          <w:szCs w:val="21"/>
+          <w:lang w:eastAsia="en-IN"/>
+        </w:rPr>
+        <w:t>str</w:t>
+      </w:r>
+      <w:r>
+        <w:rPr>
+          <w:rFonts w:ascii="Consolas" w:eastAsia="Times New Roman" w:hAnsi="Consolas" w:cs="Times New Roman"/>
+          <w:color w:val="ABB2BF"/>
+          <w:sz w:val="21"/>
+          <w:szCs w:val="21"/>
+          <w:lang w:eastAsia="en-IN"/>
+        </w:rPr>
+        <w:t>){</w:t>
+      </w:r>
+    </w:p>
+    <w:p>
+      <w:pPr>
+        <w:shd w:val="clear" w:color="auto" w:fill="282C34"/>
+        <w:spacing w:after="0" w:line="285" w:lineRule="atLeast"/>
+        <w:rPr>
+          <w:rFonts w:ascii="Consolas" w:eastAsia="Times New Roman" w:hAnsi="Consolas" w:cs="Times New Roman"/>
+          <w:color w:val="ABB2BF"/>
+          <w:sz w:val="21"/>
+          <w:szCs w:val="21"/>
+          <w:lang w:eastAsia="en-IN"/>
+        </w:rPr>
+      </w:pPr>
+      <w:r>
+        <w:rPr>
+          <w:rFonts w:ascii="Consolas" w:eastAsia="Times New Roman" w:hAnsi="Consolas" w:cs="Times New Roman"/>
+          <w:color w:val="ABB2BF"/>
+          <w:sz w:val="21"/>
+          <w:szCs w:val="21"/>
+          <w:lang w:eastAsia="en-IN"/>
+        </w:rPr>
+        <w:t xml:space="preserve">    </w:t>
+      </w:r>
+      <w:r>
+        <w:rPr>
+          <w:rFonts w:ascii="Consolas" w:eastAsia="Times New Roman" w:hAnsi="Consolas" w:cs="Times New Roman"/>
+          <w:color w:val="C678DD"/>
+          <w:sz w:val="21"/>
+          <w:szCs w:val="21"/>
+          <w:lang w:eastAsia="en-IN"/>
+        </w:rPr>
+        <w:t>char</w:t>
+      </w:r>
+      <w:r>
+        <w:rPr>
+          <w:rFonts w:ascii="Consolas" w:eastAsia="Times New Roman" w:hAnsi="Consolas" w:cs="Times New Roman"/>
+          <w:color w:val="ABB2BF"/>
+          <w:sz w:val="21"/>
+          <w:szCs w:val="21"/>
+          <w:lang w:eastAsia="en-IN"/>
+        </w:rPr>
+        <w:t xml:space="preserve"> </w:t>
+      </w:r>
+      <w:r>
+        <w:rPr>
+          <w:rFonts w:ascii="Consolas" w:eastAsia="Times New Roman" w:hAnsi="Consolas" w:cs="Times New Roman"/>
+          <w:color w:val="C678DD"/>
+          <w:sz w:val="21"/>
+          <w:szCs w:val="21"/>
+          <w:lang w:eastAsia="en-IN"/>
+        </w:rPr>
+        <w:t>*</w:t>
+      </w:r>
+      <w:proofErr w:type="spellStart"/>
+      <w:r>
+        <w:rPr>
+          <w:rFonts w:ascii="Consolas" w:eastAsia="Times New Roman" w:hAnsi="Consolas" w:cs="Times New Roman"/>
+          <w:color w:val="E06C75"/>
+          <w:sz w:val="21"/>
+          <w:szCs w:val="21"/>
+          <w:lang w:eastAsia="en-IN"/>
+        </w:rPr>
+        <w:t>subString</w:t>
+      </w:r>
+      <w:proofErr w:type="spellEnd"/>
+      <w:r>
+        <w:rPr>
+          <w:rFonts w:ascii="Consolas" w:eastAsia="Times New Roman" w:hAnsi="Consolas" w:cs="Times New Roman"/>
+          <w:color w:val="ABB2BF"/>
+          <w:sz w:val="21"/>
+          <w:szCs w:val="21"/>
+          <w:lang w:eastAsia="en-IN"/>
+        </w:rPr>
+        <w:t>;</w:t>
+      </w:r>
+    </w:p>
+    <w:p>
+      <w:pPr>
+        <w:shd w:val="clear" w:color="auto" w:fill="282C34"/>
+        <w:spacing w:after="0" w:line="285" w:lineRule="atLeast"/>
+        <w:rPr>
+          <w:rFonts w:ascii="Consolas" w:eastAsia="Times New Roman" w:hAnsi="Consolas" w:cs="Times New Roman"/>
+          <w:color w:val="ABB2BF"/>
+          <w:sz w:val="21"/>
+          <w:szCs w:val="21"/>
+          <w:lang w:eastAsia="en-IN"/>
+        </w:rPr>
+      </w:pPr>
+      <w:r>
+        <w:rPr>
+          <w:rFonts w:ascii="Consolas" w:eastAsia="Times New Roman" w:hAnsi="Consolas" w:cs="Times New Roman"/>
+          <w:color w:val="ABB2BF"/>
+          <w:sz w:val="21"/>
+          <w:szCs w:val="21"/>
+          <w:lang w:eastAsia="en-IN"/>
+        </w:rPr>
+        <w:t xml:space="preserve">    </w:t>
+      </w:r>
+      <w:r>
+        <w:rPr>
+          <w:rFonts w:ascii="Consolas" w:eastAsia="Times New Roman" w:hAnsi="Consolas" w:cs="Times New Roman"/>
+          <w:color w:val="C678DD"/>
+          <w:sz w:val="21"/>
+          <w:szCs w:val="21"/>
+          <w:lang w:eastAsia="en-IN"/>
+        </w:rPr>
+        <w:t>char</w:t>
+      </w:r>
+      <w:r>
+        <w:rPr>
+          <w:rFonts w:ascii="Consolas" w:eastAsia="Times New Roman" w:hAnsi="Consolas" w:cs="Times New Roman"/>
+          <w:color w:val="ABB2BF"/>
+          <w:sz w:val="21"/>
+          <w:szCs w:val="21"/>
+          <w:lang w:eastAsia="en-IN"/>
+        </w:rPr>
+        <w:t xml:space="preserve"> </w:t>
+      </w:r>
+      <w:r>
+        <w:rPr>
+          <w:rFonts w:ascii="Consolas" w:eastAsia="Times New Roman" w:hAnsi="Consolas" w:cs="Times New Roman"/>
+          <w:color w:val="C678DD"/>
+          <w:sz w:val="21"/>
+          <w:szCs w:val="21"/>
+          <w:lang w:eastAsia="en-IN"/>
+        </w:rPr>
+        <w:t>*</w:t>
+      </w:r>
+      <w:proofErr w:type="spellStart"/>
+      <w:proofErr w:type="gramStart"/>
+      <w:r>
+        <w:rPr>
+          <w:rFonts w:ascii="Consolas" w:eastAsia="Times New Roman" w:hAnsi="Consolas" w:cs="Times New Roman"/>
+          <w:color w:val="E06C75"/>
+          <w:sz w:val="21"/>
+          <w:szCs w:val="21"/>
+          <w:lang w:eastAsia="en-IN"/>
+        </w:rPr>
+        <w:t>subStringArr</w:t>
+      </w:r>
+      <w:proofErr w:type="spellEnd"/>
+      <w:r>
+        <w:rPr>
+          <w:rFonts w:ascii="Consolas" w:eastAsia="Times New Roman" w:hAnsi="Consolas" w:cs="Times New Roman"/>
+          <w:color w:val="ABB2BF"/>
+          <w:sz w:val="21"/>
+          <w:szCs w:val="21"/>
+          <w:lang w:eastAsia="en-IN"/>
+        </w:rPr>
+        <w:t>[</w:t>
+      </w:r>
+      <w:proofErr w:type="gramEnd"/>
+      <w:r>
+        <w:rPr>
+          <w:rFonts w:ascii="Consolas" w:eastAsia="Times New Roman" w:hAnsi="Consolas" w:cs="Times New Roman"/>
+          <w:color w:val="D19A66"/>
+          <w:sz w:val="21"/>
+          <w:szCs w:val="21"/>
+          <w:lang w:eastAsia="en-IN"/>
+        </w:rPr>
+        <w:t>9</w:t>
+      </w:r>
+      <w:r>
+        <w:rPr>
+          <w:rFonts w:ascii="Consolas" w:eastAsia="Times New Roman" w:hAnsi="Consolas" w:cs="Times New Roman"/>
+          <w:color w:val="ABB2BF"/>
+          <w:sz w:val="21"/>
+          <w:szCs w:val="21"/>
+          <w:lang w:eastAsia="en-IN"/>
+        </w:rPr>
+        <w:t>];</w:t>
+      </w:r>
+    </w:p>
+    <w:p>
+      <w:pPr>
+        <w:shd w:val="clear" w:color="auto" w:fill="282C34"/>
+        <w:spacing w:after="0" w:line="285" w:lineRule="atLeast"/>
+        <w:rPr>
+          <w:rFonts w:ascii="Consolas" w:eastAsia="Times New Roman" w:hAnsi="Consolas" w:cs="Times New Roman"/>
+          <w:color w:val="ABB2BF"/>
+          <w:sz w:val="21"/>
+          <w:szCs w:val="21"/>
+          <w:lang w:eastAsia="en-IN"/>
+        </w:rPr>
+      </w:pPr>
+      <w:r>
+        <w:rPr>
+          <w:rFonts w:ascii="Consolas" w:eastAsia="Times New Roman" w:hAnsi="Consolas" w:cs="Times New Roman"/>
+          <w:color w:val="ABB2BF"/>
+          <w:sz w:val="21"/>
+          <w:szCs w:val="21"/>
+          <w:lang w:eastAsia="en-IN"/>
+        </w:rPr>
+        <w:t xml:space="preserve">    </w:t>
+      </w:r>
+      <w:r>
+        <w:rPr>
+          <w:rFonts w:ascii="Consolas" w:eastAsia="Times New Roman" w:hAnsi="Consolas" w:cs="Times New Roman"/>
+          <w:color w:val="C678DD"/>
+          <w:sz w:val="21"/>
+          <w:szCs w:val="21"/>
+          <w:lang w:eastAsia="en-IN"/>
+        </w:rPr>
+        <w:t>int</w:t>
+      </w:r>
+      <w:r>
+        <w:rPr>
+          <w:rFonts w:ascii="Consolas" w:eastAsia="Times New Roman" w:hAnsi="Consolas" w:cs="Times New Roman"/>
+          <w:color w:val="ABB2BF"/>
+          <w:sz w:val="21"/>
+          <w:szCs w:val="21"/>
+          <w:lang w:eastAsia="en-IN"/>
+        </w:rPr>
+        <w:t xml:space="preserve"> </w:t>
+      </w:r>
+      <w:proofErr w:type="spellStart"/>
+      <w:r>
+        <w:rPr>
+          <w:rFonts w:ascii="Consolas" w:eastAsia="Times New Roman" w:hAnsi="Consolas" w:cs="Times New Roman"/>
+          <w:color w:val="E06C75"/>
+          <w:sz w:val="21"/>
+          <w:szCs w:val="21"/>
+          <w:lang w:eastAsia="en-IN"/>
+        </w:rPr>
+        <w:t>len</w:t>
+      </w:r>
+      <w:proofErr w:type="spellEnd"/>
+      <w:r>
+        <w:rPr>
+          <w:rFonts w:ascii="Consolas" w:eastAsia="Times New Roman" w:hAnsi="Consolas" w:cs="Times New Roman"/>
+          <w:color w:val="ABB2BF"/>
+          <w:sz w:val="21"/>
+          <w:szCs w:val="21"/>
+          <w:lang w:eastAsia="en-IN"/>
+        </w:rPr>
+        <w:t xml:space="preserve"> </w:t>
+      </w:r>
+      <w:r>
+        <w:rPr>
+          <w:rFonts w:ascii="Consolas" w:eastAsia="Times New Roman" w:hAnsi="Consolas" w:cs="Times New Roman"/>
+          <w:color w:val="C678DD"/>
+          <w:sz w:val="21"/>
+          <w:szCs w:val="21"/>
+          <w:lang w:eastAsia="en-IN"/>
+        </w:rPr>
+        <w:t>=</w:t>
+      </w:r>
+      <w:r>
+        <w:rPr>
+          <w:rFonts w:ascii="Consolas" w:eastAsia="Times New Roman" w:hAnsi="Consolas" w:cs="Times New Roman"/>
+          <w:color w:val="ABB2BF"/>
+          <w:sz w:val="21"/>
+          <w:szCs w:val="21"/>
+          <w:lang w:eastAsia="en-IN"/>
+        </w:rPr>
+        <w:t xml:space="preserve"> </w:t>
+      </w:r>
+      <w:r>
+        <w:rPr>
+          <w:rFonts w:ascii="Consolas" w:eastAsia="Times New Roman" w:hAnsi="Consolas" w:cs="Times New Roman"/>
+          <w:color w:val="D19A66"/>
+          <w:sz w:val="21"/>
+          <w:szCs w:val="21"/>
+          <w:lang w:eastAsia="en-IN"/>
+        </w:rPr>
+        <w:t>0</w:t>
+      </w:r>
+      <w:r>
+        <w:rPr>
+          <w:rFonts w:ascii="Consolas" w:eastAsia="Times New Roman" w:hAnsi="Consolas" w:cs="Times New Roman"/>
+          <w:color w:val="ABB2BF"/>
+          <w:sz w:val="21"/>
+          <w:szCs w:val="21"/>
+          <w:lang w:eastAsia="en-IN"/>
+        </w:rPr>
+        <w:t>;</w:t>
+      </w:r>
+    </w:p>
+    <w:p>
+      <w:pPr>
+        <w:shd w:val="clear" w:color="auto" w:fill="282C34"/>
+        <w:spacing w:after="0" w:line="285" w:lineRule="atLeast"/>
+        <w:rPr>
+          <w:rFonts w:ascii="Consolas" w:eastAsia="Times New Roman" w:hAnsi="Consolas" w:cs="Times New Roman"/>
+          <w:color w:val="ABB2BF"/>
+          <w:sz w:val="21"/>
+          <w:szCs w:val="21"/>
+          <w:lang w:eastAsia="en-IN"/>
+        </w:rPr>
+      </w:pPr>
+    </w:p>
+    <w:p>
+      <w:pPr>
+        <w:shd w:val="clear" w:color="auto" w:fill="282C34"/>
+        <w:spacing w:after="0" w:line="285" w:lineRule="atLeast"/>
+        <w:rPr>
+          <w:rFonts w:ascii="Consolas" w:eastAsia="Times New Roman" w:hAnsi="Consolas" w:cs="Times New Roman"/>
+          <w:color w:val="ABB2BF"/>
+          <w:sz w:val="21"/>
+          <w:szCs w:val="21"/>
+          <w:lang w:eastAsia="en-IN"/>
+        </w:rPr>
+      </w:pPr>
+      <w:r>
+        <w:rPr>
+          <w:rFonts w:ascii="Consolas" w:eastAsia="Times New Roman" w:hAnsi="Consolas" w:cs="Times New Roman"/>
+          <w:color w:val="ABB2BF"/>
+          <w:sz w:val="21"/>
+          <w:szCs w:val="21"/>
+          <w:lang w:eastAsia="en-IN"/>
+        </w:rPr>
+        <w:t xml:space="preserve">    </w:t>
+      </w:r>
+      <w:proofErr w:type="spellStart"/>
+      <w:r>
+        <w:rPr>
+          <w:rFonts w:ascii="Consolas" w:eastAsia="Times New Roman" w:hAnsi="Consolas" w:cs="Times New Roman"/>
+          <w:color w:val="E06C75"/>
+          <w:sz w:val="21"/>
+          <w:szCs w:val="21"/>
+          <w:lang w:eastAsia="en-IN"/>
+        </w:rPr>
+        <w:t>subString</w:t>
+      </w:r>
+      <w:proofErr w:type="spellEnd"/>
+      <w:r>
+        <w:rPr>
+          <w:rFonts w:ascii="Consolas" w:eastAsia="Times New Roman" w:hAnsi="Consolas" w:cs="Times New Roman"/>
+          <w:color w:val="ABB2BF"/>
+          <w:sz w:val="21"/>
+          <w:szCs w:val="21"/>
+          <w:lang w:eastAsia="en-IN"/>
+        </w:rPr>
+        <w:t xml:space="preserve"> </w:t>
+      </w:r>
+      <w:r>
+        <w:rPr>
+          <w:rFonts w:ascii="Consolas" w:eastAsia="Times New Roman" w:hAnsi="Consolas" w:cs="Times New Roman"/>
+          <w:color w:val="C678DD"/>
+          <w:sz w:val="21"/>
+          <w:szCs w:val="21"/>
+          <w:lang w:eastAsia="en-IN"/>
+        </w:rPr>
+        <w:t>=</w:t>
+      </w:r>
+      <w:r>
+        <w:rPr>
+          <w:rFonts w:ascii="Consolas" w:eastAsia="Times New Roman" w:hAnsi="Consolas" w:cs="Times New Roman"/>
+          <w:color w:val="ABB2BF"/>
+          <w:sz w:val="21"/>
+          <w:szCs w:val="21"/>
+          <w:lang w:eastAsia="en-IN"/>
+        </w:rPr>
+        <w:t xml:space="preserve"> </w:t>
+      </w:r>
+      <w:proofErr w:type="spellStart"/>
+      <w:proofErr w:type="gramStart"/>
+      <w:r>
+        <w:rPr>
+          <w:rFonts w:ascii="Consolas" w:eastAsia="Times New Roman" w:hAnsi="Consolas" w:cs="Times New Roman"/>
+          <w:color w:val="61AFEF"/>
+          <w:sz w:val="21"/>
+          <w:szCs w:val="21"/>
+          <w:lang w:eastAsia="en-IN"/>
+        </w:rPr>
+        <w:t>strtok</w:t>
+      </w:r>
+      <w:proofErr w:type="spellEnd"/>
+      <w:r>
+        <w:rPr>
+          <w:rFonts w:ascii="Consolas" w:eastAsia="Times New Roman" w:hAnsi="Consolas" w:cs="Times New Roman"/>
+          <w:color w:val="ABB2BF"/>
+          <w:sz w:val="21"/>
+          <w:szCs w:val="21"/>
+          <w:lang w:eastAsia="en-IN"/>
+        </w:rPr>
+        <w:t>(</w:t>
+      </w:r>
+      <w:proofErr w:type="gramEnd"/>
+      <w:r>
+        <w:rPr>
+          <w:rFonts w:ascii="Consolas" w:eastAsia="Times New Roman" w:hAnsi="Consolas" w:cs="Times New Roman"/>
+          <w:i/>
+          <w:iCs/>
+          <w:color w:val="E06C75"/>
+          <w:sz w:val="21"/>
+          <w:szCs w:val="21"/>
+          <w:lang w:eastAsia="en-IN"/>
+        </w:rPr>
+        <w:t>str</w:t>
+      </w:r>
+      <w:r>
+        <w:rPr>
+          <w:rFonts w:ascii="Consolas" w:eastAsia="Times New Roman" w:hAnsi="Consolas" w:cs="Times New Roman"/>
+          <w:color w:val="ABB2BF"/>
+          <w:sz w:val="21"/>
+          <w:szCs w:val="21"/>
+          <w:lang w:eastAsia="en-IN"/>
+        </w:rPr>
+        <w:t xml:space="preserve">, </w:t>
+      </w:r>
+      <w:r>
+        <w:rPr>
+          <w:rFonts w:ascii="Consolas" w:eastAsia="Times New Roman" w:hAnsi="Consolas" w:cs="Times New Roman"/>
+          <w:color w:val="98C379"/>
+          <w:sz w:val="21"/>
+          <w:szCs w:val="21"/>
+          <w:lang w:eastAsia="en-IN"/>
+        </w:rPr>
+        <w:t>" "</w:t>
+      </w:r>
+      <w:r>
+        <w:rPr>
+          <w:rFonts w:ascii="Consolas" w:eastAsia="Times New Roman" w:hAnsi="Consolas" w:cs="Times New Roman"/>
+          <w:color w:val="ABB2BF"/>
+          <w:sz w:val="21"/>
+          <w:szCs w:val="21"/>
+          <w:lang w:eastAsia="en-IN"/>
+        </w:rPr>
+        <w:t>);</w:t>
+      </w:r>
+    </w:p>
+    <w:p>
+      <w:pPr>
+        <w:shd w:val="clear" w:color="auto" w:fill="282C34"/>
+        <w:spacing w:after="0" w:line="285" w:lineRule="atLeast"/>
+        <w:rPr>
+          <w:rFonts w:ascii="Consolas" w:eastAsia="Times New Roman" w:hAnsi="Consolas" w:cs="Times New Roman"/>
+          <w:color w:val="ABB2BF"/>
+          <w:sz w:val="21"/>
+          <w:szCs w:val="21"/>
+          <w:lang w:eastAsia="en-IN"/>
+        </w:rPr>
+      </w:pPr>
+      <w:r>
+        <w:rPr>
+          <w:rFonts w:ascii="Consolas" w:eastAsia="Times New Roman" w:hAnsi="Consolas" w:cs="Times New Roman"/>
+          <w:color w:val="ABB2BF"/>
+          <w:sz w:val="21"/>
+          <w:szCs w:val="21"/>
+          <w:lang w:eastAsia="en-IN"/>
+        </w:rPr>
+        <w:t xml:space="preserve">    </w:t>
+      </w:r>
+      <w:r>
+        <w:rPr>
+          <w:rFonts w:ascii="Consolas" w:eastAsia="Times New Roman" w:hAnsi="Consolas" w:cs="Times New Roman"/>
+          <w:color w:val="C678DD"/>
+          <w:sz w:val="21"/>
+          <w:szCs w:val="21"/>
+          <w:lang w:eastAsia="en-IN"/>
+        </w:rPr>
+        <w:t>while</w:t>
+      </w:r>
+      <w:r>
+        <w:rPr>
+          <w:rFonts w:ascii="Consolas" w:eastAsia="Times New Roman" w:hAnsi="Consolas" w:cs="Times New Roman"/>
+          <w:color w:val="ABB2BF"/>
+          <w:sz w:val="21"/>
+          <w:szCs w:val="21"/>
+          <w:lang w:eastAsia="en-IN"/>
+        </w:rPr>
+        <w:t xml:space="preserve"> (</w:t>
+      </w:r>
+      <w:proofErr w:type="spellStart"/>
+      <w:proofErr w:type="gramStart"/>
+      <w:r>
+        <w:rPr>
+          <w:rFonts w:ascii="Consolas" w:eastAsia="Times New Roman" w:hAnsi="Consolas" w:cs="Times New Roman"/>
+          <w:color w:val="E06C75"/>
+          <w:sz w:val="21"/>
+          <w:szCs w:val="21"/>
+          <w:lang w:eastAsia="en-IN"/>
+        </w:rPr>
+        <w:t>subString</w:t>
+      </w:r>
+      <w:proofErr w:type="spellEnd"/>
+      <w:r>
+        <w:rPr>
+          <w:rFonts w:ascii="Consolas" w:eastAsia="Times New Roman" w:hAnsi="Consolas" w:cs="Times New Roman"/>
+          <w:color w:val="ABB2BF"/>
+          <w:sz w:val="21"/>
+          <w:szCs w:val="21"/>
+          <w:lang w:eastAsia="en-IN"/>
+        </w:rPr>
+        <w:t xml:space="preserve"> </w:t>
+      </w:r>
+      <w:r>
+        <w:rPr>
+          <w:rFonts w:ascii="Consolas" w:eastAsia="Times New Roman" w:hAnsi="Consolas" w:cs="Times New Roman"/>
+          <w:color w:val="C678DD"/>
+          <w:sz w:val="21"/>
+          <w:szCs w:val="21"/>
+          <w:lang w:eastAsia="en-IN"/>
+        </w:rPr>
+        <w:t>!</w:t>
+      </w:r>
+      <w:proofErr w:type="gramEnd"/>
+      <w:r>
+        <w:rPr>
+          <w:rFonts w:ascii="Consolas" w:eastAsia="Times New Roman" w:hAnsi="Consolas" w:cs="Times New Roman"/>
+          <w:color w:val="C678DD"/>
+          <w:sz w:val="21"/>
+          <w:szCs w:val="21"/>
+          <w:lang w:eastAsia="en-IN"/>
+        </w:rPr>
+        <w:t>=</w:t>
+      </w:r>
+      <w:r>
+        <w:rPr>
+          <w:rFonts w:ascii="Consolas" w:eastAsia="Times New Roman" w:hAnsi="Consolas" w:cs="Times New Roman"/>
+          <w:color w:val="ABB2BF"/>
+          <w:sz w:val="21"/>
+          <w:szCs w:val="21"/>
+          <w:lang w:eastAsia="en-IN"/>
+        </w:rPr>
+        <w:t xml:space="preserve"> </w:t>
+      </w:r>
+      <w:r>
+        <w:rPr>
+          <w:rFonts w:ascii="Consolas" w:eastAsia="Times New Roman" w:hAnsi="Consolas" w:cs="Times New Roman"/>
+          <w:color w:val="D19A66"/>
+          <w:sz w:val="21"/>
+          <w:szCs w:val="21"/>
+          <w:lang w:eastAsia="en-IN"/>
+        </w:rPr>
+        <w:t>NULL</w:t>
+      </w:r>
+      <w:r>
+        <w:rPr>
+          <w:rFonts w:ascii="Consolas" w:eastAsia="Times New Roman" w:hAnsi="Consolas" w:cs="Times New Roman"/>
+          <w:color w:val="ABB2BF"/>
+          <w:sz w:val="21"/>
+          <w:szCs w:val="21"/>
+          <w:lang w:eastAsia="en-IN"/>
+        </w:rPr>
+        <w:t>){</w:t>
+      </w:r>
+    </w:p>
+    <w:p>
+      <w:pPr>
+        <w:shd w:val="clear" w:color="auto" w:fill="282C34"/>
+        <w:spacing w:after="0" w:line="285" w:lineRule="atLeast"/>
+        <w:rPr>
+          <w:rFonts w:ascii="Consolas" w:eastAsia="Times New Roman" w:hAnsi="Consolas" w:cs="Times New Roman"/>
+          <w:color w:val="ABB2BF"/>
+          <w:sz w:val="21"/>
+          <w:szCs w:val="21"/>
+          <w:lang w:eastAsia="en-IN"/>
+        </w:rPr>
+      </w:pPr>
+      <w:r>
+        <w:rPr>
+          <w:rFonts w:ascii="Consolas" w:eastAsia="Times New Roman" w:hAnsi="Consolas" w:cs="Times New Roman"/>
+          <w:color w:val="ABB2BF"/>
+          <w:sz w:val="21"/>
+          <w:szCs w:val="21"/>
+          <w:lang w:eastAsia="en-IN"/>
+        </w:rPr>
+        <w:t xml:space="preserve">        </w:t>
+      </w:r>
+      <w:proofErr w:type="spellStart"/>
+      <w:r>
+        <w:rPr>
+          <w:rFonts w:ascii="Consolas" w:eastAsia="Times New Roman" w:hAnsi="Consolas" w:cs="Times New Roman"/>
+          <w:color w:val="E06C75"/>
+          <w:sz w:val="21"/>
+          <w:szCs w:val="21"/>
+          <w:lang w:eastAsia="en-IN"/>
+        </w:rPr>
+        <w:t>subStringArr</w:t>
+      </w:r>
+      <w:proofErr w:type="spellEnd"/>
+      <w:r>
+        <w:rPr>
+          <w:rFonts w:ascii="Consolas" w:eastAsia="Times New Roman" w:hAnsi="Consolas" w:cs="Times New Roman"/>
+          <w:color w:val="ABB2BF"/>
+          <w:sz w:val="21"/>
+          <w:szCs w:val="21"/>
+          <w:lang w:eastAsia="en-IN"/>
+        </w:rPr>
+        <w:t>[</w:t>
+      </w:r>
+      <w:proofErr w:type="spellStart"/>
+      <w:r>
+        <w:rPr>
+          <w:rFonts w:ascii="Consolas" w:eastAsia="Times New Roman" w:hAnsi="Consolas" w:cs="Times New Roman"/>
+          <w:color w:val="E06C75"/>
+          <w:sz w:val="21"/>
+          <w:szCs w:val="21"/>
+          <w:lang w:eastAsia="en-IN"/>
+        </w:rPr>
+        <w:t>len</w:t>
+      </w:r>
+      <w:proofErr w:type="spellEnd"/>
+      <w:r>
+        <w:rPr>
+          <w:rFonts w:ascii="Consolas" w:eastAsia="Times New Roman" w:hAnsi="Consolas" w:cs="Times New Roman"/>
+          <w:color w:val="C678DD"/>
+          <w:sz w:val="21"/>
+          <w:szCs w:val="21"/>
+          <w:lang w:eastAsia="en-IN"/>
+        </w:rPr>
+        <w:t>++</w:t>
+      </w:r>
+      <w:r>
+        <w:rPr>
+          <w:rFonts w:ascii="Consolas" w:eastAsia="Times New Roman" w:hAnsi="Consolas" w:cs="Times New Roman"/>
+          <w:color w:val="ABB2BF"/>
+          <w:sz w:val="21"/>
+          <w:szCs w:val="21"/>
+          <w:lang w:eastAsia="en-IN"/>
+        </w:rPr>
+        <w:t xml:space="preserve">] </w:t>
+      </w:r>
+      <w:r>
+        <w:rPr>
+          <w:rFonts w:ascii="Consolas" w:eastAsia="Times New Roman" w:hAnsi="Consolas" w:cs="Times New Roman"/>
+          <w:color w:val="C678DD"/>
+          <w:sz w:val="21"/>
+          <w:szCs w:val="21"/>
+          <w:lang w:eastAsia="en-IN"/>
+        </w:rPr>
+        <w:t>=</w:t>
+      </w:r>
+      <w:r>
+        <w:rPr>
+          <w:rFonts w:ascii="Consolas" w:eastAsia="Times New Roman" w:hAnsi="Consolas" w:cs="Times New Roman"/>
+          <w:color w:val="ABB2BF"/>
+          <w:sz w:val="21"/>
+          <w:szCs w:val="21"/>
+          <w:lang w:eastAsia="en-IN"/>
+        </w:rPr>
+        <w:t xml:space="preserve"> </w:t>
+      </w:r>
+      <w:proofErr w:type="spellStart"/>
+      <w:r>
+        <w:rPr>
+          <w:rFonts w:ascii="Consolas" w:eastAsia="Times New Roman" w:hAnsi="Consolas" w:cs="Times New Roman"/>
+          <w:color w:val="E06C75"/>
+          <w:sz w:val="21"/>
+          <w:szCs w:val="21"/>
+          <w:lang w:eastAsia="en-IN"/>
+        </w:rPr>
+        <w:t>subString</w:t>
+      </w:r>
+      <w:proofErr w:type="spellEnd"/>
+      <w:r>
+        <w:rPr>
+          <w:rFonts w:ascii="Consolas" w:eastAsia="Times New Roman" w:hAnsi="Consolas" w:cs="Times New Roman"/>
+          <w:color w:val="ABB2BF"/>
+          <w:sz w:val="21"/>
+          <w:szCs w:val="21"/>
+          <w:lang w:eastAsia="en-IN"/>
+        </w:rPr>
+        <w:t>;</w:t>
+      </w:r>
+    </w:p>
+    <w:p>
+      <w:pPr>
+        <w:shd w:val="clear" w:color="auto" w:fill="282C34"/>
+        <w:spacing w:after="0" w:line="285" w:lineRule="atLeast"/>
+        <w:rPr>
+          <w:rFonts w:ascii="Consolas" w:eastAsia="Times New Roman" w:hAnsi="Consolas" w:cs="Times New Roman"/>
+          <w:color w:val="ABB2BF"/>
+          <w:sz w:val="21"/>
+          <w:szCs w:val="21"/>
+          <w:lang w:eastAsia="en-IN"/>
+        </w:rPr>
+      </w:pPr>
+      <w:r>
+        <w:rPr>
+          <w:rFonts w:ascii="Consolas" w:eastAsia="Times New Roman" w:hAnsi="Consolas" w:cs="Times New Roman"/>
+          <w:color w:val="ABB2BF"/>
+          <w:sz w:val="21"/>
+          <w:szCs w:val="21"/>
+          <w:lang w:eastAsia="en-IN"/>
+        </w:rPr>
+        <w:t xml:space="preserve">        </w:t>
+      </w:r>
+      <w:proofErr w:type="spellStart"/>
+      <w:r>
+        <w:rPr>
+          <w:rFonts w:ascii="Consolas" w:eastAsia="Times New Roman" w:hAnsi="Consolas" w:cs="Times New Roman"/>
+          <w:color w:val="E06C75"/>
+          <w:sz w:val="21"/>
+          <w:szCs w:val="21"/>
+          <w:lang w:eastAsia="en-IN"/>
+        </w:rPr>
+        <w:t>subString</w:t>
+      </w:r>
+      <w:proofErr w:type="spellEnd"/>
+      <w:r>
+        <w:rPr>
+          <w:rFonts w:ascii="Consolas" w:eastAsia="Times New Roman" w:hAnsi="Consolas" w:cs="Times New Roman"/>
+          <w:color w:val="ABB2BF"/>
+          <w:sz w:val="21"/>
+          <w:szCs w:val="21"/>
+          <w:lang w:eastAsia="en-IN"/>
+        </w:rPr>
+        <w:t xml:space="preserve"> </w:t>
+      </w:r>
+      <w:r>
+        <w:rPr>
+          <w:rFonts w:ascii="Consolas" w:eastAsia="Times New Roman" w:hAnsi="Consolas" w:cs="Times New Roman"/>
+          <w:color w:val="C678DD"/>
+          <w:sz w:val="21"/>
+          <w:szCs w:val="21"/>
+          <w:lang w:eastAsia="en-IN"/>
+        </w:rPr>
+        <w:t>=</w:t>
+      </w:r>
+      <w:r>
+        <w:rPr>
+          <w:rFonts w:ascii="Consolas" w:eastAsia="Times New Roman" w:hAnsi="Consolas" w:cs="Times New Roman"/>
+          <w:color w:val="ABB2BF"/>
+          <w:sz w:val="21"/>
+          <w:szCs w:val="21"/>
+          <w:lang w:eastAsia="en-IN"/>
+        </w:rPr>
+        <w:t xml:space="preserve"> </w:t>
+      </w:r>
+      <w:proofErr w:type="spellStart"/>
+      <w:proofErr w:type="gramStart"/>
+      <w:r>
+        <w:rPr>
+          <w:rFonts w:ascii="Consolas" w:eastAsia="Times New Roman" w:hAnsi="Consolas" w:cs="Times New Roman"/>
+          <w:color w:val="61AFEF"/>
+          <w:sz w:val="21"/>
+          <w:szCs w:val="21"/>
+          <w:lang w:eastAsia="en-IN"/>
+        </w:rPr>
+        <w:t>strtok</w:t>
+      </w:r>
+      <w:proofErr w:type="spellEnd"/>
+      <w:r>
+        <w:rPr>
+          <w:rFonts w:ascii="Consolas" w:eastAsia="Times New Roman" w:hAnsi="Consolas" w:cs="Times New Roman"/>
+          <w:color w:val="ABB2BF"/>
+          <w:sz w:val="21"/>
+          <w:szCs w:val="21"/>
+          <w:lang w:eastAsia="en-IN"/>
+        </w:rPr>
+        <w:t>(</w:t>
+      </w:r>
+      <w:proofErr w:type="gramEnd"/>
+      <w:r>
+        <w:rPr>
+          <w:rFonts w:ascii="Consolas" w:eastAsia="Times New Roman" w:hAnsi="Consolas" w:cs="Times New Roman"/>
+          <w:color w:val="D19A66"/>
+          <w:sz w:val="21"/>
+          <w:szCs w:val="21"/>
+          <w:lang w:eastAsia="en-IN"/>
+        </w:rPr>
+        <w:t>NULL</w:t>
+      </w:r>
+      <w:r>
+        <w:rPr>
+          <w:rFonts w:ascii="Consolas" w:eastAsia="Times New Roman" w:hAnsi="Consolas" w:cs="Times New Roman"/>
+          <w:color w:val="ABB2BF"/>
+          <w:sz w:val="21"/>
+          <w:szCs w:val="21"/>
+          <w:lang w:eastAsia="en-IN"/>
+        </w:rPr>
+        <w:t xml:space="preserve">, </w:t>
+      </w:r>
+      <w:r>
+        <w:rPr>
+          <w:rFonts w:ascii="Consolas" w:eastAsia="Times New Roman" w:hAnsi="Consolas" w:cs="Times New Roman"/>
+          <w:color w:val="98C379"/>
+          <w:sz w:val="21"/>
+          <w:szCs w:val="21"/>
+          <w:lang w:eastAsia="en-IN"/>
+        </w:rPr>
+        <w:t>" "</w:t>
+      </w:r>
+      <w:r>
+        <w:rPr>
+          <w:rFonts w:ascii="Consolas" w:eastAsia="Times New Roman" w:hAnsi="Consolas" w:cs="Times New Roman"/>
+          <w:color w:val="ABB2BF"/>
+          <w:sz w:val="21"/>
+          <w:szCs w:val="21"/>
+          <w:lang w:eastAsia="en-IN"/>
+        </w:rPr>
+        <w:t>);</w:t>
+      </w:r>
+    </w:p>
+    <w:p>
+      <w:pPr>
+        <w:shd w:val="clear" w:color="auto" w:fill="282C34"/>
+        <w:spacing w:after="0" w:line="285" w:lineRule="atLeast"/>
+        <w:rPr>
+          <w:rFonts w:ascii="Consolas" w:eastAsia="Times New Roman" w:hAnsi="Consolas" w:cs="Times New Roman"/>
+          <w:color w:val="ABB2BF"/>
+          <w:sz w:val="21"/>
+          <w:szCs w:val="21"/>
+          <w:lang w:eastAsia="en-IN"/>
+        </w:rPr>
+      </w:pPr>
+      <w:r>
+        <w:rPr>
+          <w:rFonts w:ascii="Consolas" w:eastAsia="Times New Roman" w:hAnsi="Consolas" w:cs="Times New Roman"/>
+          <w:color w:val="ABB2BF"/>
+          <w:sz w:val="21"/>
+          <w:szCs w:val="21"/>
+          <w:lang w:eastAsia="en-IN"/>
+        </w:rPr>
+        <w:t>    }</w:t>
+      </w:r>
+    </w:p>
+    <w:p>
+      <w:pPr>
+        <w:shd w:val="clear" w:color="auto" w:fill="282C34"/>
+        <w:spacing w:after="0" w:line="285" w:lineRule="atLeast"/>
+        <w:rPr>
+          <w:rFonts w:ascii="Consolas" w:eastAsia="Times New Roman" w:hAnsi="Consolas" w:cs="Times New Roman"/>
+          <w:color w:val="ABB2BF"/>
+          <w:sz w:val="21"/>
+          <w:szCs w:val="21"/>
+          <w:lang w:eastAsia="en-IN"/>
+        </w:rPr>
+      </w:pPr>
+    </w:p>
+    <w:p>
+      <w:pPr>
+        <w:shd w:val="clear" w:color="auto" w:fill="282C34"/>
+        <w:spacing w:after="0" w:line="285" w:lineRule="atLeast"/>
+        <w:rPr>
+          <w:rFonts w:ascii="Consolas" w:eastAsia="Times New Roman" w:hAnsi="Consolas" w:cs="Times New Roman"/>
+          <w:color w:val="ABB2BF"/>
+          <w:sz w:val="21"/>
+          <w:szCs w:val="21"/>
+          <w:lang w:eastAsia="en-IN"/>
+        </w:rPr>
+      </w:pPr>
+      <w:r>
+        <w:rPr>
+          <w:rFonts w:ascii="Consolas" w:eastAsia="Times New Roman" w:hAnsi="Consolas" w:cs="Times New Roman"/>
+          <w:color w:val="ABB2BF"/>
+          <w:sz w:val="21"/>
+          <w:szCs w:val="21"/>
+          <w:lang w:eastAsia="en-IN"/>
+        </w:rPr>
+        <w:t xml:space="preserve">    </w:t>
+      </w:r>
+      <w:r>
+        <w:rPr>
+          <w:rFonts w:ascii="Consolas" w:eastAsia="Times New Roman" w:hAnsi="Consolas" w:cs="Times New Roman"/>
+          <w:color w:val="C678DD"/>
+          <w:sz w:val="21"/>
+          <w:szCs w:val="21"/>
+          <w:lang w:eastAsia="en-IN"/>
+        </w:rPr>
+        <w:t>char</w:t>
+      </w:r>
+      <w:r>
+        <w:rPr>
+          <w:rFonts w:ascii="Consolas" w:eastAsia="Times New Roman" w:hAnsi="Consolas" w:cs="Times New Roman"/>
+          <w:color w:val="ABB2BF"/>
+          <w:sz w:val="21"/>
+          <w:szCs w:val="21"/>
+          <w:lang w:eastAsia="en-IN"/>
+        </w:rPr>
+        <w:t xml:space="preserve"> </w:t>
+      </w:r>
+      <w:r>
+        <w:rPr>
+          <w:rFonts w:ascii="Consolas" w:eastAsia="Times New Roman" w:hAnsi="Consolas" w:cs="Times New Roman"/>
+          <w:color w:val="C678DD"/>
+          <w:sz w:val="21"/>
+          <w:szCs w:val="21"/>
+          <w:lang w:eastAsia="en-IN"/>
+        </w:rPr>
+        <w:t>*</w:t>
+      </w:r>
+      <w:proofErr w:type="spellStart"/>
+      <w:r>
+        <w:rPr>
+          <w:rFonts w:ascii="Consolas" w:eastAsia="Times New Roman" w:hAnsi="Consolas" w:cs="Times New Roman"/>
+          <w:color w:val="E06C75"/>
+          <w:sz w:val="21"/>
+          <w:szCs w:val="21"/>
+          <w:lang w:eastAsia="en-IN"/>
+        </w:rPr>
+        <w:t>sortedString</w:t>
+      </w:r>
+      <w:proofErr w:type="spellEnd"/>
+      <w:r>
+        <w:rPr>
+          <w:rFonts w:ascii="Consolas" w:eastAsia="Times New Roman" w:hAnsi="Consolas" w:cs="Times New Roman"/>
+          <w:color w:val="ABB2BF"/>
+          <w:sz w:val="21"/>
+          <w:szCs w:val="21"/>
+          <w:lang w:eastAsia="en-IN"/>
+        </w:rPr>
+        <w:t>[</w:t>
+      </w:r>
+      <w:proofErr w:type="spellStart"/>
+      <w:r>
+        <w:rPr>
+          <w:rFonts w:ascii="Consolas" w:eastAsia="Times New Roman" w:hAnsi="Consolas" w:cs="Times New Roman"/>
+          <w:color w:val="E06C75"/>
+          <w:sz w:val="21"/>
+          <w:szCs w:val="21"/>
+          <w:lang w:eastAsia="en-IN"/>
+        </w:rPr>
+        <w:t>len</w:t>
+      </w:r>
+      <w:proofErr w:type="spellEnd"/>
+      <w:r>
+        <w:rPr>
+          <w:rFonts w:ascii="Consolas" w:eastAsia="Times New Roman" w:hAnsi="Consolas" w:cs="Times New Roman"/>
+          <w:color w:val="ABB2BF"/>
+          <w:sz w:val="21"/>
+          <w:szCs w:val="21"/>
+          <w:lang w:eastAsia="en-IN"/>
+        </w:rPr>
+        <w:t>];</w:t>
+      </w:r>
+    </w:p>
+    <w:p>
+      <w:pPr>
+        <w:shd w:val="clear" w:color="auto" w:fill="282C34"/>
+        <w:spacing w:after="0" w:line="285" w:lineRule="atLeast"/>
+        <w:rPr>
+          <w:rFonts w:ascii="Consolas" w:eastAsia="Times New Roman" w:hAnsi="Consolas" w:cs="Times New Roman"/>
+          <w:color w:val="ABB2BF"/>
+          <w:sz w:val="21"/>
+          <w:szCs w:val="21"/>
+          <w:lang w:eastAsia="en-IN"/>
+        </w:rPr>
+      </w:pPr>
+    </w:p>
+    <w:p>
+      <w:pPr>
+        <w:shd w:val="clear" w:color="auto" w:fill="282C34"/>
+        <w:spacing w:after="0" w:line="285" w:lineRule="atLeast"/>
+        <w:rPr>
+          <w:rFonts w:ascii="Consolas" w:eastAsia="Times New Roman" w:hAnsi="Consolas" w:cs="Times New Roman"/>
+          <w:color w:val="ABB2BF"/>
+          <w:sz w:val="21"/>
+          <w:szCs w:val="21"/>
+          <w:lang w:eastAsia="en-IN"/>
+        </w:rPr>
+      </w:pPr>
+      <w:r>
+        <w:rPr>
+          <w:rFonts w:ascii="Consolas" w:eastAsia="Times New Roman" w:hAnsi="Consolas" w:cs="Times New Roman"/>
+          <w:color w:val="ABB2BF"/>
+          <w:sz w:val="21"/>
+          <w:szCs w:val="21"/>
+          <w:lang w:eastAsia="en-IN"/>
+        </w:rPr>
+        <w:t xml:space="preserve">    </w:t>
+      </w:r>
+      <w:proofErr w:type="gramStart"/>
+      <w:r>
+        <w:rPr>
+          <w:rFonts w:ascii="Consolas" w:eastAsia="Times New Roman" w:hAnsi="Consolas" w:cs="Times New Roman"/>
+          <w:color w:val="C678DD"/>
+          <w:sz w:val="21"/>
+          <w:szCs w:val="21"/>
+          <w:lang w:eastAsia="en-IN"/>
+        </w:rPr>
+        <w:t>for</w:t>
+      </w:r>
+      <w:r>
+        <w:rPr>
+          <w:rFonts w:ascii="Consolas" w:eastAsia="Times New Roman" w:hAnsi="Consolas" w:cs="Times New Roman"/>
+          <w:color w:val="ABB2BF"/>
+          <w:sz w:val="21"/>
+          <w:szCs w:val="21"/>
+          <w:lang w:eastAsia="en-IN"/>
+        </w:rPr>
+        <w:t>(</w:t>
+      </w:r>
+      <w:proofErr w:type="gramEnd"/>
+      <w:r>
+        <w:rPr>
+          <w:rFonts w:ascii="Consolas" w:eastAsia="Times New Roman" w:hAnsi="Consolas" w:cs="Times New Roman"/>
+          <w:color w:val="C678DD"/>
+          <w:sz w:val="21"/>
+          <w:szCs w:val="21"/>
+          <w:lang w:eastAsia="en-IN"/>
+        </w:rPr>
+        <w:t>int</w:t>
+      </w:r>
+      <w:r>
+        <w:rPr>
+          <w:rFonts w:ascii="Consolas" w:eastAsia="Times New Roman" w:hAnsi="Consolas" w:cs="Times New Roman"/>
+          <w:color w:val="ABB2BF"/>
+          <w:sz w:val="21"/>
+          <w:szCs w:val="21"/>
+          <w:lang w:eastAsia="en-IN"/>
+        </w:rPr>
+        <w:t xml:space="preserve"> </w:t>
+      </w:r>
+      <w:proofErr w:type="spellStart"/>
+      <w:r>
+        <w:rPr>
+          <w:rFonts w:ascii="Consolas" w:eastAsia="Times New Roman" w:hAnsi="Consolas" w:cs="Times New Roman"/>
+          <w:color w:val="E06C75"/>
+          <w:sz w:val="21"/>
+          <w:szCs w:val="21"/>
+          <w:lang w:eastAsia="en-IN"/>
+        </w:rPr>
+        <w:t>i</w:t>
+      </w:r>
+      <w:proofErr w:type="spellEnd"/>
+      <w:r>
+        <w:rPr>
+          <w:rFonts w:ascii="Consolas" w:eastAsia="Times New Roman" w:hAnsi="Consolas" w:cs="Times New Roman"/>
+          <w:color w:val="ABB2BF"/>
+          <w:sz w:val="21"/>
+          <w:szCs w:val="21"/>
+          <w:lang w:eastAsia="en-IN"/>
+        </w:rPr>
+        <w:t xml:space="preserve"> </w:t>
+      </w:r>
+      <w:r>
+        <w:rPr>
+          <w:rFonts w:ascii="Consolas" w:eastAsia="Times New Roman" w:hAnsi="Consolas" w:cs="Times New Roman"/>
+          <w:color w:val="C678DD"/>
+          <w:sz w:val="21"/>
+          <w:szCs w:val="21"/>
+          <w:lang w:eastAsia="en-IN"/>
+        </w:rPr>
+        <w:t>=</w:t>
+      </w:r>
+      <w:r>
+        <w:rPr>
+          <w:rFonts w:ascii="Consolas" w:eastAsia="Times New Roman" w:hAnsi="Consolas" w:cs="Times New Roman"/>
+          <w:color w:val="ABB2BF"/>
+          <w:sz w:val="21"/>
+          <w:szCs w:val="21"/>
+          <w:lang w:eastAsia="en-IN"/>
+        </w:rPr>
+        <w:t xml:space="preserve"> </w:t>
+      </w:r>
+      <w:r>
+        <w:rPr>
+          <w:rFonts w:ascii="Consolas" w:eastAsia="Times New Roman" w:hAnsi="Consolas" w:cs="Times New Roman"/>
+          <w:color w:val="D19A66"/>
+          <w:sz w:val="21"/>
+          <w:szCs w:val="21"/>
+          <w:lang w:eastAsia="en-IN"/>
+        </w:rPr>
+        <w:t>0</w:t>
+      </w:r>
+      <w:r>
+        <w:rPr>
+          <w:rFonts w:ascii="Consolas" w:eastAsia="Times New Roman" w:hAnsi="Consolas" w:cs="Times New Roman"/>
+          <w:color w:val="ABB2BF"/>
+          <w:sz w:val="21"/>
+          <w:szCs w:val="21"/>
+          <w:lang w:eastAsia="en-IN"/>
+        </w:rPr>
+        <w:t xml:space="preserve">; </w:t>
+      </w:r>
+      <w:proofErr w:type="spellStart"/>
+      <w:r>
+        <w:rPr>
+          <w:rFonts w:ascii="Consolas" w:eastAsia="Times New Roman" w:hAnsi="Consolas" w:cs="Times New Roman"/>
+          <w:color w:val="E06C75"/>
+          <w:sz w:val="21"/>
+          <w:szCs w:val="21"/>
+          <w:lang w:eastAsia="en-IN"/>
+        </w:rPr>
+        <w:t>i</w:t>
+      </w:r>
+      <w:proofErr w:type="spellEnd"/>
+      <w:r>
+        <w:rPr>
+          <w:rFonts w:ascii="Consolas" w:eastAsia="Times New Roman" w:hAnsi="Consolas" w:cs="Times New Roman"/>
+          <w:color w:val="ABB2BF"/>
+          <w:sz w:val="21"/>
+          <w:szCs w:val="21"/>
+          <w:lang w:eastAsia="en-IN"/>
+        </w:rPr>
+        <w:t xml:space="preserve"> </w:t>
+      </w:r>
+      <w:r>
+        <w:rPr>
+          <w:rFonts w:ascii="Consolas" w:eastAsia="Times New Roman" w:hAnsi="Consolas" w:cs="Times New Roman"/>
+          <w:color w:val="C678DD"/>
+          <w:sz w:val="21"/>
+          <w:szCs w:val="21"/>
+          <w:lang w:eastAsia="en-IN"/>
+        </w:rPr>
+        <w:t>&lt;</w:t>
+      </w:r>
+      <w:r>
+        <w:rPr>
+          <w:rFonts w:ascii="Consolas" w:eastAsia="Times New Roman" w:hAnsi="Consolas" w:cs="Times New Roman"/>
+          <w:color w:val="ABB2BF"/>
+          <w:sz w:val="21"/>
+          <w:szCs w:val="21"/>
+          <w:lang w:eastAsia="en-IN"/>
+        </w:rPr>
+        <w:t xml:space="preserve"> </w:t>
+      </w:r>
+      <w:proofErr w:type="spellStart"/>
+      <w:r>
+        <w:rPr>
+          <w:rFonts w:ascii="Consolas" w:eastAsia="Times New Roman" w:hAnsi="Consolas" w:cs="Times New Roman"/>
+          <w:color w:val="E06C75"/>
+          <w:sz w:val="21"/>
+          <w:szCs w:val="21"/>
+          <w:lang w:eastAsia="en-IN"/>
+        </w:rPr>
+        <w:t>len</w:t>
+      </w:r>
+      <w:proofErr w:type="spellEnd"/>
+      <w:r>
+        <w:rPr>
+          <w:rFonts w:ascii="Consolas" w:eastAsia="Times New Roman" w:hAnsi="Consolas" w:cs="Times New Roman"/>
+          <w:color w:val="ABB2BF"/>
+          <w:sz w:val="21"/>
+          <w:szCs w:val="21"/>
+          <w:lang w:eastAsia="en-IN"/>
+        </w:rPr>
+        <w:t xml:space="preserve">; </w:t>
+      </w:r>
+      <w:proofErr w:type="spellStart"/>
+      <w:r>
+        <w:rPr>
+          <w:rFonts w:ascii="Consolas" w:eastAsia="Times New Roman" w:hAnsi="Consolas" w:cs="Times New Roman"/>
+          <w:color w:val="E06C75"/>
+          <w:sz w:val="21"/>
+          <w:szCs w:val="21"/>
+          <w:lang w:eastAsia="en-IN"/>
+        </w:rPr>
+        <w:t>i</w:t>
+      </w:r>
+      <w:proofErr w:type="spellEnd"/>
+      <w:r>
+        <w:rPr>
+          <w:rFonts w:ascii="Consolas" w:eastAsia="Times New Roman" w:hAnsi="Consolas" w:cs="Times New Roman"/>
+          <w:color w:val="C678DD"/>
+          <w:sz w:val="21"/>
+          <w:szCs w:val="21"/>
+          <w:lang w:eastAsia="en-IN"/>
+        </w:rPr>
+        <w:t>++</w:t>
+      </w:r>
+      <w:r>
+        <w:rPr>
+          <w:rFonts w:ascii="Consolas" w:eastAsia="Times New Roman" w:hAnsi="Consolas" w:cs="Times New Roman"/>
+          <w:color w:val="ABB2BF"/>
+          <w:sz w:val="21"/>
+          <w:szCs w:val="21"/>
+          <w:lang w:eastAsia="en-IN"/>
+        </w:rPr>
+        <w:t>){</w:t>
+      </w:r>
+    </w:p>
+    <w:p>
+      <w:pPr>
+        <w:shd w:val="clear" w:color="auto" w:fill="282C34"/>
+        <w:spacing w:after="0" w:line="285" w:lineRule="atLeast"/>
+        <w:rPr>
+          <w:rFonts w:ascii="Consolas" w:eastAsia="Times New Roman" w:hAnsi="Consolas" w:cs="Times New Roman"/>
+          <w:color w:val="ABB2BF"/>
+          <w:sz w:val="21"/>
+          <w:szCs w:val="21"/>
+          <w:lang w:eastAsia="en-IN"/>
+        </w:rPr>
+      </w:pPr>
+      <w:r>
+        <w:rPr>
+          <w:rFonts w:ascii="Consolas" w:eastAsia="Times New Roman" w:hAnsi="Consolas" w:cs="Times New Roman"/>
+          <w:color w:val="ABB2BF"/>
+          <w:sz w:val="21"/>
+          <w:szCs w:val="21"/>
+          <w:lang w:eastAsia="en-IN"/>
+        </w:rPr>
+        <w:t xml:space="preserve">        </w:t>
+      </w:r>
+      <w:r>
+        <w:rPr>
+          <w:rFonts w:ascii="Consolas" w:eastAsia="Times New Roman" w:hAnsi="Consolas" w:cs="Times New Roman"/>
+          <w:color w:val="C678DD"/>
+          <w:sz w:val="21"/>
+          <w:szCs w:val="21"/>
+          <w:lang w:eastAsia="en-IN"/>
+        </w:rPr>
+        <w:t>char</w:t>
+      </w:r>
+      <w:r>
+        <w:rPr>
+          <w:rFonts w:ascii="Consolas" w:eastAsia="Times New Roman" w:hAnsi="Consolas" w:cs="Times New Roman"/>
+          <w:color w:val="ABB2BF"/>
+          <w:sz w:val="21"/>
+          <w:szCs w:val="21"/>
+          <w:lang w:eastAsia="en-IN"/>
+        </w:rPr>
+        <w:t xml:space="preserve"> </w:t>
+      </w:r>
+      <w:r>
+        <w:rPr>
+          <w:rFonts w:ascii="Consolas" w:eastAsia="Times New Roman" w:hAnsi="Consolas" w:cs="Times New Roman"/>
+          <w:color w:val="C678DD"/>
+          <w:sz w:val="21"/>
+          <w:szCs w:val="21"/>
+          <w:lang w:eastAsia="en-IN"/>
+        </w:rPr>
+        <w:t>*</w:t>
+      </w:r>
+      <w:r>
+        <w:rPr>
+          <w:rFonts w:ascii="Consolas" w:eastAsia="Times New Roman" w:hAnsi="Consolas" w:cs="Times New Roman"/>
+          <w:color w:val="E06C75"/>
+          <w:sz w:val="21"/>
+          <w:szCs w:val="21"/>
+          <w:lang w:eastAsia="en-IN"/>
+        </w:rPr>
+        <w:t>word</w:t>
+      </w:r>
+      <w:r>
+        <w:rPr>
+          <w:rFonts w:ascii="Consolas" w:eastAsia="Times New Roman" w:hAnsi="Consolas" w:cs="Times New Roman"/>
+          <w:color w:val="ABB2BF"/>
+          <w:sz w:val="21"/>
+          <w:szCs w:val="21"/>
+          <w:lang w:eastAsia="en-IN"/>
+        </w:rPr>
+        <w:t xml:space="preserve"> </w:t>
+      </w:r>
+      <w:r>
+        <w:rPr>
+          <w:rFonts w:ascii="Consolas" w:eastAsia="Times New Roman" w:hAnsi="Consolas" w:cs="Times New Roman"/>
+          <w:color w:val="C678DD"/>
+          <w:sz w:val="21"/>
+          <w:szCs w:val="21"/>
+          <w:lang w:eastAsia="en-IN"/>
+        </w:rPr>
+        <w:t>=</w:t>
+      </w:r>
+      <w:r>
+        <w:rPr>
+          <w:rFonts w:ascii="Consolas" w:eastAsia="Times New Roman" w:hAnsi="Consolas" w:cs="Times New Roman"/>
+          <w:color w:val="ABB2BF"/>
+          <w:sz w:val="21"/>
+          <w:szCs w:val="21"/>
+          <w:lang w:eastAsia="en-IN"/>
+        </w:rPr>
+        <w:t xml:space="preserve"> </w:t>
+      </w:r>
+      <w:proofErr w:type="spellStart"/>
+      <w:r>
+        <w:rPr>
+          <w:rFonts w:ascii="Consolas" w:eastAsia="Times New Roman" w:hAnsi="Consolas" w:cs="Times New Roman"/>
+          <w:color w:val="E06C75"/>
+          <w:sz w:val="21"/>
+          <w:szCs w:val="21"/>
+          <w:lang w:eastAsia="en-IN"/>
+        </w:rPr>
+        <w:t>subStringArr</w:t>
+      </w:r>
+      <w:proofErr w:type="spellEnd"/>
+      <w:r>
+        <w:rPr>
+          <w:rFonts w:ascii="Consolas" w:eastAsia="Times New Roman" w:hAnsi="Consolas" w:cs="Times New Roman"/>
+          <w:color w:val="ABB2BF"/>
+          <w:sz w:val="21"/>
+          <w:szCs w:val="21"/>
+          <w:lang w:eastAsia="en-IN"/>
+        </w:rPr>
+        <w:t>[</w:t>
+      </w:r>
+      <w:proofErr w:type="spellStart"/>
+      <w:r>
+        <w:rPr>
+          <w:rFonts w:ascii="Consolas" w:eastAsia="Times New Roman" w:hAnsi="Consolas" w:cs="Times New Roman"/>
+          <w:color w:val="E06C75"/>
+          <w:sz w:val="21"/>
+          <w:szCs w:val="21"/>
+          <w:lang w:eastAsia="en-IN"/>
+        </w:rPr>
+        <w:t>i</w:t>
+      </w:r>
+      <w:proofErr w:type="spellEnd"/>
+      <w:r>
+        <w:rPr>
+          <w:rFonts w:ascii="Consolas" w:eastAsia="Times New Roman" w:hAnsi="Consolas" w:cs="Times New Roman"/>
+          <w:color w:val="ABB2BF"/>
+          <w:sz w:val="21"/>
+          <w:szCs w:val="21"/>
+          <w:lang w:eastAsia="en-IN"/>
+        </w:rPr>
+        <w:t>];</w:t>
+      </w:r>
+    </w:p>
+    <w:p>
+      <w:pPr>
+        <w:shd w:val="clear" w:color="auto" w:fill="282C34"/>
+        <w:spacing w:after="0" w:line="285" w:lineRule="atLeast"/>
+        <w:rPr>
+          <w:rFonts w:ascii="Consolas" w:eastAsia="Times New Roman" w:hAnsi="Consolas" w:cs="Times New Roman"/>
+          <w:color w:val="ABB2BF"/>
+          <w:sz w:val="21"/>
+          <w:szCs w:val="21"/>
+          <w:lang w:eastAsia="en-IN"/>
+        </w:rPr>
+      </w:pPr>
+      <w:r>
+        <w:rPr>
+          <w:rFonts w:ascii="Consolas" w:eastAsia="Times New Roman" w:hAnsi="Consolas" w:cs="Times New Roman"/>
+          <w:color w:val="ABB2BF"/>
+          <w:sz w:val="21"/>
+          <w:szCs w:val="21"/>
+          <w:lang w:eastAsia="en-IN"/>
+        </w:rPr>
+        <w:t xml:space="preserve">        </w:t>
+      </w:r>
+      <w:r>
+        <w:rPr>
+          <w:rFonts w:ascii="Consolas" w:eastAsia="Times New Roman" w:hAnsi="Consolas" w:cs="Times New Roman"/>
+          <w:color w:val="C678DD"/>
+          <w:sz w:val="21"/>
+          <w:szCs w:val="21"/>
+          <w:lang w:eastAsia="en-IN"/>
+        </w:rPr>
+        <w:t>int</w:t>
+      </w:r>
+      <w:r>
+        <w:rPr>
+          <w:rFonts w:ascii="Consolas" w:eastAsia="Times New Roman" w:hAnsi="Consolas" w:cs="Times New Roman"/>
+          <w:color w:val="ABB2BF"/>
+          <w:sz w:val="21"/>
+          <w:szCs w:val="21"/>
+          <w:lang w:eastAsia="en-IN"/>
+        </w:rPr>
+        <w:t xml:space="preserve"> </w:t>
+      </w:r>
+      <w:r>
+        <w:rPr>
+          <w:rFonts w:ascii="Consolas" w:eastAsia="Times New Roman" w:hAnsi="Consolas" w:cs="Times New Roman"/>
+          <w:color w:val="E06C75"/>
+          <w:sz w:val="21"/>
+          <w:szCs w:val="21"/>
+          <w:lang w:eastAsia="en-IN"/>
+        </w:rPr>
+        <w:t>index</w:t>
+      </w:r>
+      <w:r>
+        <w:rPr>
+          <w:rFonts w:ascii="Consolas" w:eastAsia="Times New Roman" w:hAnsi="Consolas" w:cs="Times New Roman"/>
+          <w:color w:val="ABB2BF"/>
+          <w:sz w:val="21"/>
+          <w:szCs w:val="21"/>
+          <w:lang w:eastAsia="en-IN"/>
+        </w:rPr>
+        <w:t xml:space="preserve"> </w:t>
+      </w:r>
+      <w:r>
+        <w:rPr>
+          <w:rFonts w:ascii="Consolas" w:eastAsia="Times New Roman" w:hAnsi="Consolas" w:cs="Times New Roman"/>
+          <w:color w:val="C678DD"/>
+          <w:sz w:val="21"/>
+          <w:szCs w:val="21"/>
+          <w:lang w:eastAsia="en-IN"/>
+        </w:rPr>
+        <w:t>=</w:t>
+      </w:r>
+      <w:r>
+        <w:rPr>
+          <w:rFonts w:ascii="Consolas" w:eastAsia="Times New Roman" w:hAnsi="Consolas" w:cs="Times New Roman"/>
+          <w:color w:val="ABB2BF"/>
+          <w:sz w:val="21"/>
+          <w:szCs w:val="21"/>
+          <w:lang w:eastAsia="en-IN"/>
+        </w:rPr>
+        <w:t xml:space="preserve"> </w:t>
+      </w:r>
+      <w:r>
+        <w:rPr>
+          <w:rFonts w:ascii="Consolas" w:eastAsia="Times New Roman" w:hAnsi="Consolas" w:cs="Times New Roman"/>
+          <w:color w:val="E06C75"/>
+          <w:sz w:val="21"/>
+          <w:szCs w:val="21"/>
+          <w:lang w:eastAsia="en-IN"/>
+        </w:rPr>
+        <w:t>word</w:t>
+      </w:r>
+      <w:r>
+        <w:rPr>
+          <w:rFonts w:ascii="Consolas" w:eastAsia="Times New Roman" w:hAnsi="Consolas" w:cs="Times New Roman"/>
+          <w:color w:val="ABB2BF"/>
+          <w:sz w:val="21"/>
+          <w:szCs w:val="21"/>
+          <w:lang w:eastAsia="en-IN"/>
+        </w:rPr>
+        <w:t>[</w:t>
+      </w:r>
+      <w:proofErr w:type="spellStart"/>
+      <w:r>
+        <w:rPr>
+          <w:rFonts w:ascii="Consolas" w:eastAsia="Times New Roman" w:hAnsi="Consolas" w:cs="Times New Roman"/>
+          <w:color w:val="61AFEF"/>
+          <w:sz w:val="21"/>
+          <w:szCs w:val="21"/>
+          <w:lang w:eastAsia="en-IN"/>
+        </w:rPr>
+        <w:t>strlen</w:t>
+      </w:r>
+      <w:proofErr w:type="spellEnd"/>
+      <w:r>
+        <w:rPr>
+          <w:rFonts w:ascii="Consolas" w:eastAsia="Times New Roman" w:hAnsi="Consolas" w:cs="Times New Roman"/>
+          <w:color w:val="ABB2BF"/>
+          <w:sz w:val="21"/>
+          <w:szCs w:val="21"/>
+          <w:lang w:eastAsia="en-IN"/>
+        </w:rPr>
+        <w:t>(</w:t>
+      </w:r>
+      <w:r>
+        <w:rPr>
+          <w:rFonts w:ascii="Consolas" w:eastAsia="Times New Roman" w:hAnsi="Consolas" w:cs="Times New Roman"/>
+          <w:color w:val="E06C75"/>
+          <w:sz w:val="21"/>
+          <w:szCs w:val="21"/>
+          <w:lang w:eastAsia="en-IN"/>
+        </w:rPr>
+        <w:t>word</w:t>
+      </w:r>
+      <w:r>
+        <w:rPr>
+          <w:rFonts w:ascii="Consolas" w:eastAsia="Times New Roman" w:hAnsi="Consolas" w:cs="Times New Roman"/>
+          <w:color w:val="ABB2BF"/>
+          <w:sz w:val="21"/>
+          <w:szCs w:val="21"/>
+          <w:lang w:eastAsia="en-IN"/>
+        </w:rPr>
+        <w:t xml:space="preserve">) </w:t>
+      </w:r>
+      <w:r>
+        <w:rPr>
+          <w:rFonts w:ascii="Consolas" w:eastAsia="Times New Roman" w:hAnsi="Consolas" w:cs="Times New Roman"/>
+          <w:color w:val="C678DD"/>
+          <w:sz w:val="21"/>
+          <w:szCs w:val="21"/>
+          <w:lang w:eastAsia="en-IN"/>
+        </w:rPr>
+        <w:t>-</w:t>
+      </w:r>
+      <w:r>
+        <w:rPr>
+          <w:rFonts w:ascii="Consolas" w:eastAsia="Times New Roman" w:hAnsi="Consolas" w:cs="Times New Roman"/>
+          <w:color w:val="ABB2BF"/>
+          <w:sz w:val="21"/>
+          <w:szCs w:val="21"/>
+          <w:lang w:eastAsia="en-IN"/>
+        </w:rPr>
+        <w:t xml:space="preserve"> </w:t>
+      </w:r>
+      <w:r>
+        <w:rPr>
+          <w:rFonts w:ascii="Consolas" w:eastAsia="Times New Roman" w:hAnsi="Consolas" w:cs="Times New Roman"/>
+          <w:color w:val="D19A66"/>
+          <w:sz w:val="21"/>
+          <w:szCs w:val="21"/>
+          <w:lang w:eastAsia="en-IN"/>
+        </w:rPr>
+        <w:t>1</w:t>
+      </w:r>
+      <w:r>
+        <w:rPr>
+          <w:rFonts w:ascii="Consolas" w:eastAsia="Times New Roman" w:hAnsi="Consolas" w:cs="Times New Roman"/>
+          <w:color w:val="ABB2BF"/>
+          <w:sz w:val="21"/>
+          <w:szCs w:val="21"/>
+          <w:lang w:eastAsia="en-IN"/>
+        </w:rPr>
+        <w:t xml:space="preserve">] </w:t>
+      </w:r>
+      <w:r>
+        <w:rPr>
+          <w:rFonts w:ascii="Consolas" w:eastAsia="Times New Roman" w:hAnsi="Consolas" w:cs="Times New Roman"/>
+          <w:color w:val="C678DD"/>
+          <w:sz w:val="21"/>
+          <w:szCs w:val="21"/>
+          <w:lang w:eastAsia="en-IN"/>
+        </w:rPr>
+        <w:t>-</w:t>
+      </w:r>
+      <w:r>
+        <w:rPr>
+          <w:rFonts w:ascii="Consolas" w:eastAsia="Times New Roman" w:hAnsi="Consolas" w:cs="Times New Roman"/>
+          <w:color w:val="ABB2BF"/>
+          <w:sz w:val="21"/>
+          <w:szCs w:val="21"/>
+          <w:lang w:eastAsia="en-IN"/>
+        </w:rPr>
+        <w:t xml:space="preserve"> </w:t>
+      </w:r>
+      <w:r>
+        <w:rPr>
+          <w:rFonts w:ascii="Consolas" w:eastAsia="Times New Roman" w:hAnsi="Consolas" w:cs="Times New Roman"/>
+          <w:color w:val="98C379"/>
+          <w:sz w:val="21"/>
+          <w:szCs w:val="21"/>
+          <w:lang w:eastAsia="en-IN"/>
+        </w:rPr>
+        <w:t>'0'</w:t>
+      </w:r>
+      <w:r>
+        <w:rPr>
+          <w:rFonts w:ascii="Consolas" w:eastAsia="Times New Roman" w:hAnsi="Consolas" w:cs="Times New Roman"/>
+          <w:color w:val="ABB2BF"/>
+          <w:sz w:val="21"/>
+          <w:szCs w:val="21"/>
+          <w:lang w:eastAsia="en-IN"/>
+        </w:rPr>
+        <w:t xml:space="preserve"> </w:t>
+      </w:r>
+      <w:r>
+        <w:rPr>
+          <w:rFonts w:ascii="Consolas" w:eastAsia="Times New Roman" w:hAnsi="Consolas" w:cs="Times New Roman"/>
+          <w:color w:val="C678DD"/>
+          <w:sz w:val="21"/>
+          <w:szCs w:val="21"/>
+          <w:lang w:eastAsia="en-IN"/>
+        </w:rPr>
+        <w:t>-</w:t>
+      </w:r>
+      <w:r>
+        <w:rPr>
+          <w:rFonts w:ascii="Consolas" w:eastAsia="Times New Roman" w:hAnsi="Consolas" w:cs="Times New Roman"/>
+          <w:color w:val="ABB2BF"/>
+          <w:sz w:val="21"/>
+          <w:szCs w:val="21"/>
+          <w:lang w:eastAsia="en-IN"/>
+        </w:rPr>
+        <w:t xml:space="preserve"> </w:t>
+      </w:r>
+      <w:r>
+        <w:rPr>
+          <w:rFonts w:ascii="Consolas" w:eastAsia="Times New Roman" w:hAnsi="Consolas" w:cs="Times New Roman"/>
+          <w:color w:val="D19A66"/>
+          <w:sz w:val="21"/>
+          <w:szCs w:val="21"/>
+          <w:lang w:eastAsia="en-IN"/>
+        </w:rPr>
+        <w:t>1</w:t>
+      </w:r>
+      <w:r>
+        <w:rPr>
+          <w:rFonts w:ascii="Consolas" w:eastAsia="Times New Roman" w:hAnsi="Consolas" w:cs="Times New Roman"/>
+          <w:color w:val="ABB2BF"/>
+          <w:sz w:val="21"/>
+          <w:szCs w:val="21"/>
+          <w:lang w:eastAsia="en-IN"/>
+        </w:rPr>
+        <w:t>;</w:t>
+      </w:r>
+    </w:p>
+    <w:p>
+      <w:pPr>
+        <w:shd w:val="clear" w:color="auto" w:fill="282C34"/>
+        <w:spacing w:after="0" w:line="285" w:lineRule="atLeast"/>
+        <w:rPr>
+          <w:rFonts w:ascii="Consolas" w:eastAsia="Times New Roman" w:hAnsi="Consolas" w:cs="Times New Roman"/>
+          <w:color w:val="ABB2BF"/>
+          <w:sz w:val="21"/>
+          <w:szCs w:val="21"/>
+          <w:lang w:eastAsia="en-IN"/>
+        </w:rPr>
+      </w:pPr>
+      <w:r>
+        <w:rPr>
+          <w:rFonts w:ascii="Consolas" w:eastAsia="Times New Roman" w:hAnsi="Consolas" w:cs="Times New Roman"/>
+          <w:color w:val="ABB2BF"/>
+          <w:sz w:val="21"/>
+          <w:szCs w:val="21"/>
+          <w:lang w:eastAsia="en-IN"/>
+        </w:rPr>
+        <w:t xml:space="preserve">        </w:t>
+      </w:r>
+      <w:r>
+        <w:rPr>
+          <w:rFonts w:ascii="Consolas" w:eastAsia="Times New Roman" w:hAnsi="Consolas" w:cs="Times New Roman"/>
+          <w:color w:val="E06C75"/>
+          <w:sz w:val="21"/>
+          <w:szCs w:val="21"/>
+          <w:lang w:eastAsia="en-IN"/>
+        </w:rPr>
+        <w:t>word</w:t>
+      </w:r>
+      <w:r>
+        <w:rPr>
+          <w:rFonts w:ascii="Consolas" w:eastAsia="Times New Roman" w:hAnsi="Consolas" w:cs="Times New Roman"/>
+          <w:color w:val="ABB2BF"/>
+          <w:sz w:val="21"/>
+          <w:szCs w:val="21"/>
+          <w:lang w:eastAsia="en-IN"/>
+        </w:rPr>
+        <w:t>[</w:t>
+      </w:r>
+      <w:proofErr w:type="spellStart"/>
+      <w:r>
+        <w:rPr>
+          <w:rFonts w:ascii="Consolas" w:eastAsia="Times New Roman" w:hAnsi="Consolas" w:cs="Times New Roman"/>
+          <w:color w:val="61AFEF"/>
+          <w:sz w:val="21"/>
+          <w:szCs w:val="21"/>
+          <w:lang w:eastAsia="en-IN"/>
+        </w:rPr>
+        <w:t>strlen</w:t>
+      </w:r>
+      <w:proofErr w:type="spellEnd"/>
+      <w:r>
+        <w:rPr>
+          <w:rFonts w:ascii="Consolas" w:eastAsia="Times New Roman" w:hAnsi="Consolas" w:cs="Times New Roman"/>
+          <w:color w:val="ABB2BF"/>
+          <w:sz w:val="21"/>
+          <w:szCs w:val="21"/>
+          <w:lang w:eastAsia="en-IN"/>
+        </w:rPr>
+        <w:t>(</w:t>
+      </w:r>
+      <w:r>
+        <w:rPr>
+          <w:rFonts w:ascii="Consolas" w:eastAsia="Times New Roman" w:hAnsi="Consolas" w:cs="Times New Roman"/>
+          <w:color w:val="E06C75"/>
+          <w:sz w:val="21"/>
+          <w:szCs w:val="21"/>
+          <w:lang w:eastAsia="en-IN"/>
+        </w:rPr>
+        <w:t>word</w:t>
+      </w:r>
+      <w:r>
+        <w:rPr>
+          <w:rFonts w:ascii="Consolas" w:eastAsia="Times New Roman" w:hAnsi="Consolas" w:cs="Times New Roman"/>
+          <w:color w:val="ABB2BF"/>
+          <w:sz w:val="21"/>
+          <w:szCs w:val="21"/>
+          <w:lang w:eastAsia="en-IN"/>
+        </w:rPr>
+        <w:t xml:space="preserve">) </w:t>
+      </w:r>
+      <w:r>
+        <w:rPr>
+          <w:rFonts w:ascii="Consolas" w:eastAsia="Times New Roman" w:hAnsi="Consolas" w:cs="Times New Roman"/>
+          <w:color w:val="C678DD"/>
+          <w:sz w:val="21"/>
+          <w:szCs w:val="21"/>
+          <w:lang w:eastAsia="en-IN"/>
+        </w:rPr>
+        <w:t>-</w:t>
+      </w:r>
+      <w:r>
+        <w:rPr>
+          <w:rFonts w:ascii="Consolas" w:eastAsia="Times New Roman" w:hAnsi="Consolas" w:cs="Times New Roman"/>
+          <w:color w:val="ABB2BF"/>
+          <w:sz w:val="21"/>
+          <w:szCs w:val="21"/>
+          <w:lang w:eastAsia="en-IN"/>
+        </w:rPr>
+        <w:t xml:space="preserve"> </w:t>
+      </w:r>
+      <w:r>
+        <w:rPr>
+          <w:rFonts w:ascii="Consolas" w:eastAsia="Times New Roman" w:hAnsi="Consolas" w:cs="Times New Roman"/>
+          <w:color w:val="D19A66"/>
+          <w:sz w:val="21"/>
+          <w:szCs w:val="21"/>
+          <w:lang w:eastAsia="en-IN"/>
+        </w:rPr>
+        <w:t>1</w:t>
+      </w:r>
+      <w:r>
+        <w:rPr>
+          <w:rFonts w:ascii="Consolas" w:eastAsia="Times New Roman" w:hAnsi="Consolas" w:cs="Times New Roman"/>
+          <w:color w:val="ABB2BF"/>
+          <w:sz w:val="21"/>
+          <w:szCs w:val="21"/>
+          <w:lang w:eastAsia="en-IN"/>
+        </w:rPr>
+        <w:t xml:space="preserve">] </w:t>
+      </w:r>
+      <w:r>
+        <w:rPr>
+          <w:rFonts w:ascii="Consolas" w:eastAsia="Times New Roman" w:hAnsi="Consolas" w:cs="Times New Roman"/>
+          <w:color w:val="C678DD"/>
+          <w:sz w:val="21"/>
+          <w:szCs w:val="21"/>
+          <w:lang w:eastAsia="en-IN"/>
+        </w:rPr>
+        <w:t>=</w:t>
+      </w:r>
+      <w:r>
+        <w:rPr>
+          <w:rFonts w:ascii="Consolas" w:eastAsia="Times New Roman" w:hAnsi="Consolas" w:cs="Times New Roman"/>
+          <w:color w:val="ABB2BF"/>
+          <w:sz w:val="21"/>
+          <w:szCs w:val="21"/>
+          <w:lang w:eastAsia="en-IN"/>
+        </w:rPr>
+        <w:t xml:space="preserve"> </w:t>
+      </w:r>
+      <w:r>
+        <w:rPr>
+          <w:rFonts w:ascii="Consolas" w:eastAsia="Times New Roman" w:hAnsi="Consolas" w:cs="Times New Roman"/>
+          <w:color w:val="98C379"/>
+          <w:sz w:val="21"/>
+          <w:szCs w:val="21"/>
+          <w:lang w:eastAsia="en-IN"/>
+        </w:rPr>
+        <w:t>'</w:t>
+      </w:r>
+      <w:r>
+        <w:rPr>
+          <w:rFonts w:ascii="Consolas" w:eastAsia="Times New Roman" w:hAnsi="Consolas" w:cs="Times New Roman"/>
+          <w:color w:val="56B6C2"/>
+          <w:sz w:val="21"/>
+          <w:szCs w:val="21"/>
+          <w:lang w:eastAsia="en-IN"/>
+        </w:rPr>
+        <w:t>\0</w:t>
+      </w:r>
+      <w:r>
+        <w:rPr>
+          <w:rFonts w:ascii="Consolas" w:eastAsia="Times New Roman" w:hAnsi="Consolas" w:cs="Times New Roman"/>
+          <w:color w:val="98C379"/>
+          <w:sz w:val="21"/>
+          <w:szCs w:val="21"/>
+          <w:lang w:eastAsia="en-IN"/>
+        </w:rPr>
+        <w:t>'</w:t>
+      </w:r>
+      <w:r>
+        <w:rPr>
+          <w:rFonts w:ascii="Consolas" w:eastAsia="Times New Roman" w:hAnsi="Consolas" w:cs="Times New Roman"/>
+          <w:color w:val="ABB2BF"/>
+          <w:sz w:val="21"/>
+          <w:szCs w:val="21"/>
+          <w:lang w:eastAsia="en-IN"/>
+        </w:rPr>
+        <w:t>;</w:t>
+      </w:r>
+    </w:p>
+    <w:p>
+      <w:pPr>
+        <w:shd w:val="clear" w:color="auto" w:fill="282C34"/>
+        <w:spacing w:after="0" w:line="285" w:lineRule="atLeast"/>
+        <w:rPr>
+          <w:rFonts w:ascii="Consolas" w:eastAsia="Times New Roman" w:hAnsi="Consolas" w:cs="Times New Roman"/>
+          <w:color w:val="ABB2BF"/>
+          <w:sz w:val="21"/>
+          <w:szCs w:val="21"/>
+          <w:lang w:eastAsia="en-IN"/>
+        </w:rPr>
+      </w:pPr>
+      <w:r>
+        <w:rPr>
+          <w:rFonts w:ascii="Consolas" w:eastAsia="Times New Roman" w:hAnsi="Consolas" w:cs="Times New Roman"/>
+          <w:color w:val="ABB2BF"/>
+          <w:sz w:val="21"/>
+          <w:szCs w:val="21"/>
+          <w:lang w:eastAsia="en-IN"/>
+        </w:rPr>
+        <w:t xml:space="preserve">        </w:t>
+      </w:r>
+      <w:proofErr w:type="spellStart"/>
+      <w:r>
+        <w:rPr>
+          <w:rFonts w:ascii="Consolas" w:eastAsia="Times New Roman" w:hAnsi="Consolas" w:cs="Times New Roman"/>
+          <w:color w:val="E06C75"/>
+          <w:sz w:val="21"/>
+          <w:szCs w:val="21"/>
+          <w:lang w:eastAsia="en-IN"/>
+        </w:rPr>
+        <w:t>sortedString</w:t>
+      </w:r>
+      <w:proofErr w:type="spellEnd"/>
+      <w:r>
+        <w:rPr>
+          <w:rFonts w:ascii="Consolas" w:eastAsia="Times New Roman" w:hAnsi="Consolas" w:cs="Times New Roman"/>
+          <w:color w:val="ABB2BF"/>
+          <w:sz w:val="21"/>
+          <w:szCs w:val="21"/>
+          <w:lang w:eastAsia="en-IN"/>
+        </w:rPr>
+        <w:t>[</w:t>
+      </w:r>
+      <w:r>
+        <w:rPr>
+          <w:rFonts w:ascii="Consolas" w:eastAsia="Times New Roman" w:hAnsi="Consolas" w:cs="Times New Roman"/>
+          <w:color w:val="E06C75"/>
+          <w:sz w:val="21"/>
+          <w:szCs w:val="21"/>
+          <w:lang w:eastAsia="en-IN"/>
+        </w:rPr>
+        <w:t>index</w:t>
+      </w:r>
+      <w:r>
+        <w:rPr>
+          <w:rFonts w:ascii="Consolas" w:eastAsia="Times New Roman" w:hAnsi="Consolas" w:cs="Times New Roman"/>
+          <w:color w:val="ABB2BF"/>
+          <w:sz w:val="21"/>
+          <w:szCs w:val="21"/>
+          <w:lang w:eastAsia="en-IN"/>
+        </w:rPr>
+        <w:t xml:space="preserve">] </w:t>
+      </w:r>
+      <w:r>
+        <w:rPr>
+          <w:rFonts w:ascii="Consolas" w:eastAsia="Times New Roman" w:hAnsi="Consolas" w:cs="Times New Roman"/>
+          <w:color w:val="C678DD"/>
+          <w:sz w:val="21"/>
+          <w:szCs w:val="21"/>
+          <w:lang w:eastAsia="en-IN"/>
+        </w:rPr>
+        <w:t>=</w:t>
+      </w:r>
+      <w:r>
+        <w:rPr>
+          <w:rFonts w:ascii="Consolas" w:eastAsia="Times New Roman" w:hAnsi="Consolas" w:cs="Times New Roman"/>
+          <w:color w:val="ABB2BF"/>
+          <w:sz w:val="21"/>
+          <w:szCs w:val="21"/>
+          <w:lang w:eastAsia="en-IN"/>
+        </w:rPr>
+        <w:t xml:space="preserve"> </w:t>
+      </w:r>
+      <w:r>
+        <w:rPr>
+          <w:rFonts w:ascii="Consolas" w:eastAsia="Times New Roman" w:hAnsi="Consolas" w:cs="Times New Roman"/>
+          <w:color w:val="E06C75"/>
+          <w:sz w:val="21"/>
+          <w:szCs w:val="21"/>
+          <w:lang w:eastAsia="en-IN"/>
+        </w:rPr>
+        <w:t>word</w:t>
+      </w:r>
+      <w:r>
+        <w:rPr>
+          <w:rFonts w:ascii="Consolas" w:eastAsia="Times New Roman" w:hAnsi="Consolas" w:cs="Times New Roman"/>
+          <w:color w:val="ABB2BF"/>
+          <w:sz w:val="21"/>
+          <w:szCs w:val="21"/>
+          <w:lang w:eastAsia="en-IN"/>
+        </w:rPr>
+        <w:t>;</w:t>
+      </w:r>
+    </w:p>
+    <w:p>
+      <w:pPr>
+        <w:shd w:val="clear" w:color="auto" w:fill="282C34"/>
+        <w:spacing w:after="0" w:line="285" w:lineRule="atLeast"/>
+        <w:rPr>
+          <w:rFonts w:ascii="Consolas" w:eastAsia="Times New Roman" w:hAnsi="Consolas" w:cs="Times New Roman"/>
+          <w:color w:val="ABB2BF"/>
+          <w:sz w:val="21"/>
+          <w:szCs w:val="21"/>
+          <w:lang w:eastAsia="en-IN"/>
+        </w:rPr>
+      </w:pPr>
+      <w:r>
+        <w:rPr>
+          <w:rFonts w:ascii="Consolas" w:eastAsia="Times New Roman" w:hAnsi="Consolas" w:cs="Times New Roman"/>
+          <w:color w:val="ABB2BF"/>
+          <w:sz w:val="21"/>
+          <w:szCs w:val="21"/>
+          <w:lang w:eastAsia="en-IN"/>
+        </w:rPr>
+        <w:t>    }</w:t>
+      </w:r>
+    </w:p>
+    <w:p>
+      <w:pPr>
+        <w:shd w:val="clear" w:color="auto" w:fill="282C34"/>
+        <w:spacing w:after="0" w:line="285" w:lineRule="atLeast"/>
+        <w:rPr>
+          <w:rFonts w:ascii="Consolas" w:eastAsia="Times New Roman" w:hAnsi="Consolas" w:cs="Times New Roman"/>
+          <w:color w:val="ABB2BF"/>
+          <w:sz w:val="21"/>
+          <w:szCs w:val="21"/>
+          <w:lang w:eastAsia="en-IN"/>
+        </w:rPr>
+      </w:pPr>
+    </w:p>
+    <w:p>
+      <w:pPr>
+        <w:shd w:val="clear" w:color="auto" w:fill="282C34"/>
+        <w:spacing w:after="0" w:line="285" w:lineRule="atLeast"/>
+        <w:rPr>
+          <w:rFonts w:ascii="Consolas" w:eastAsia="Times New Roman" w:hAnsi="Consolas" w:cs="Times New Roman"/>
+          <w:color w:val="ABB2BF"/>
+          <w:sz w:val="21"/>
+          <w:szCs w:val="21"/>
+          <w:lang w:eastAsia="en-IN"/>
+        </w:rPr>
+      </w:pPr>
+      <w:r>
+        <w:rPr>
+          <w:rFonts w:ascii="Consolas" w:eastAsia="Times New Roman" w:hAnsi="Consolas" w:cs="Times New Roman"/>
+          <w:color w:val="ABB2BF"/>
+          <w:sz w:val="21"/>
+          <w:szCs w:val="21"/>
+          <w:lang w:eastAsia="en-IN"/>
+        </w:rPr>
+        <w:t xml:space="preserve">    </w:t>
+      </w:r>
+      <w:proofErr w:type="gramStart"/>
+      <w:r>
+        <w:rPr>
+          <w:rFonts w:ascii="Consolas" w:eastAsia="Times New Roman" w:hAnsi="Consolas" w:cs="Times New Roman"/>
+          <w:color w:val="C678DD"/>
+          <w:sz w:val="21"/>
+          <w:szCs w:val="21"/>
+          <w:lang w:eastAsia="en-IN"/>
+        </w:rPr>
+        <w:t>for</w:t>
+      </w:r>
+      <w:r>
+        <w:rPr>
+          <w:rFonts w:ascii="Consolas" w:eastAsia="Times New Roman" w:hAnsi="Consolas" w:cs="Times New Roman"/>
+          <w:color w:val="ABB2BF"/>
+          <w:sz w:val="21"/>
+          <w:szCs w:val="21"/>
+          <w:lang w:eastAsia="en-IN"/>
+        </w:rPr>
+        <w:t>(</w:t>
+      </w:r>
+      <w:proofErr w:type="gramEnd"/>
+      <w:r>
+        <w:rPr>
+          <w:rFonts w:ascii="Consolas" w:eastAsia="Times New Roman" w:hAnsi="Consolas" w:cs="Times New Roman"/>
+          <w:color w:val="C678DD"/>
+          <w:sz w:val="21"/>
+          <w:szCs w:val="21"/>
+          <w:lang w:eastAsia="en-IN"/>
+        </w:rPr>
+        <w:t>int</w:t>
+      </w:r>
+      <w:r>
+        <w:rPr>
+          <w:rFonts w:ascii="Consolas" w:eastAsia="Times New Roman" w:hAnsi="Consolas" w:cs="Times New Roman"/>
+          <w:color w:val="ABB2BF"/>
+          <w:sz w:val="21"/>
+          <w:szCs w:val="21"/>
+          <w:lang w:eastAsia="en-IN"/>
+        </w:rPr>
+        <w:t xml:space="preserve"> </w:t>
+      </w:r>
+      <w:proofErr w:type="spellStart"/>
+      <w:r>
+        <w:rPr>
+          <w:rFonts w:ascii="Consolas" w:eastAsia="Times New Roman" w:hAnsi="Consolas" w:cs="Times New Roman"/>
+          <w:color w:val="E06C75"/>
+          <w:sz w:val="21"/>
+          <w:szCs w:val="21"/>
+          <w:lang w:eastAsia="en-IN"/>
+        </w:rPr>
+        <w:t>i</w:t>
+      </w:r>
+      <w:proofErr w:type="spellEnd"/>
+      <w:r>
+        <w:rPr>
+          <w:rFonts w:ascii="Consolas" w:eastAsia="Times New Roman" w:hAnsi="Consolas" w:cs="Times New Roman"/>
+          <w:color w:val="ABB2BF"/>
+          <w:sz w:val="21"/>
+          <w:szCs w:val="21"/>
+          <w:lang w:eastAsia="en-IN"/>
+        </w:rPr>
+        <w:t xml:space="preserve"> </w:t>
+      </w:r>
+      <w:r>
+        <w:rPr>
+          <w:rFonts w:ascii="Consolas" w:eastAsia="Times New Roman" w:hAnsi="Consolas" w:cs="Times New Roman"/>
+          <w:color w:val="C678DD"/>
+          <w:sz w:val="21"/>
+          <w:szCs w:val="21"/>
+          <w:lang w:eastAsia="en-IN"/>
+        </w:rPr>
+        <w:t>=</w:t>
+      </w:r>
+      <w:r>
+        <w:rPr>
+          <w:rFonts w:ascii="Consolas" w:eastAsia="Times New Roman" w:hAnsi="Consolas" w:cs="Times New Roman"/>
+          <w:color w:val="ABB2BF"/>
+          <w:sz w:val="21"/>
+          <w:szCs w:val="21"/>
+          <w:lang w:eastAsia="en-IN"/>
+        </w:rPr>
+        <w:t xml:space="preserve"> </w:t>
+      </w:r>
+      <w:r>
+        <w:rPr>
+          <w:rFonts w:ascii="Consolas" w:eastAsia="Times New Roman" w:hAnsi="Consolas" w:cs="Times New Roman"/>
+          <w:color w:val="D19A66"/>
+          <w:sz w:val="21"/>
+          <w:szCs w:val="21"/>
+          <w:lang w:eastAsia="en-IN"/>
+        </w:rPr>
+        <w:t>0</w:t>
+      </w:r>
+      <w:r>
+        <w:rPr>
+          <w:rFonts w:ascii="Consolas" w:eastAsia="Times New Roman" w:hAnsi="Consolas" w:cs="Times New Roman"/>
+          <w:color w:val="ABB2BF"/>
+          <w:sz w:val="21"/>
+          <w:szCs w:val="21"/>
+          <w:lang w:eastAsia="en-IN"/>
+        </w:rPr>
+        <w:t xml:space="preserve">; </w:t>
+      </w:r>
+      <w:proofErr w:type="spellStart"/>
+      <w:r>
+        <w:rPr>
+          <w:rFonts w:ascii="Consolas" w:eastAsia="Times New Roman" w:hAnsi="Consolas" w:cs="Times New Roman"/>
+          <w:color w:val="E06C75"/>
+          <w:sz w:val="21"/>
+          <w:szCs w:val="21"/>
+          <w:lang w:eastAsia="en-IN"/>
+        </w:rPr>
+        <w:t>i</w:t>
+      </w:r>
+      <w:proofErr w:type="spellEnd"/>
+      <w:r>
+        <w:rPr>
+          <w:rFonts w:ascii="Consolas" w:eastAsia="Times New Roman" w:hAnsi="Consolas" w:cs="Times New Roman"/>
+          <w:color w:val="ABB2BF"/>
+          <w:sz w:val="21"/>
+          <w:szCs w:val="21"/>
+          <w:lang w:eastAsia="en-IN"/>
+        </w:rPr>
+        <w:t xml:space="preserve"> </w:t>
+      </w:r>
+      <w:r>
+        <w:rPr>
+          <w:rFonts w:ascii="Consolas" w:eastAsia="Times New Roman" w:hAnsi="Consolas" w:cs="Times New Roman"/>
+          <w:color w:val="C678DD"/>
+          <w:sz w:val="21"/>
+          <w:szCs w:val="21"/>
+          <w:lang w:eastAsia="en-IN"/>
+        </w:rPr>
+        <w:t>&lt;</w:t>
+      </w:r>
+      <w:r>
+        <w:rPr>
+          <w:rFonts w:ascii="Consolas" w:eastAsia="Times New Roman" w:hAnsi="Consolas" w:cs="Times New Roman"/>
+          <w:color w:val="ABB2BF"/>
+          <w:sz w:val="21"/>
+          <w:szCs w:val="21"/>
+          <w:lang w:eastAsia="en-IN"/>
+        </w:rPr>
+        <w:t xml:space="preserve"> </w:t>
+      </w:r>
+      <w:proofErr w:type="spellStart"/>
+      <w:r>
+        <w:rPr>
+          <w:rFonts w:ascii="Consolas" w:eastAsia="Times New Roman" w:hAnsi="Consolas" w:cs="Times New Roman"/>
+          <w:color w:val="E06C75"/>
+          <w:sz w:val="21"/>
+          <w:szCs w:val="21"/>
+          <w:lang w:eastAsia="en-IN"/>
+        </w:rPr>
+        <w:t>len</w:t>
+      </w:r>
+      <w:proofErr w:type="spellEnd"/>
+      <w:r>
+        <w:rPr>
+          <w:rFonts w:ascii="Consolas" w:eastAsia="Times New Roman" w:hAnsi="Consolas" w:cs="Times New Roman"/>
+          <w:color w:val="ABB2BF"/>
+          <w:sz w:val="21"/>
+          <w:szCs w:val="21"/>
+          <w:lang w:eastAsia="en-IN"/>
+        </w:rPr>
+        <w:t xml:space="preserve">; </w:t>
+      </w:r>
+      <w:proofErr w:type="spellStart"/>
+      <w:r>
+        <w:rPr>
+          <w:rFonts w:ascii="Consolas" w:eastAsia="Times New Roman" w:hAnsi="Consolas" w:cs="Times New Roman"/>
+          <w:color w:val="E06C75"/>
+          <w:sz w:val="21"/>
+          <w:szCs w:val="21"/>
+          <w:lang w:eastAsia="en-IN"/>
+        </w:rPr>
+        <w:t>i</w:t>
+      </w:r>
+      <w:proofErr w:type="spellEnd"/>
+      <w:r>
+        <w:rPr>
+          <w:rFonts w:ascii="Consolas" w:eastAsia="Times New Roman" w:hAnsi="Consolas" w:cs="Times New Roman"/>
+          <w:color w:val="C678DD"/>
+          <w:sz w:val="21"/>
+          <w:szCs w:val="21"/>
+          <w:lang w:eastAsia="en-IN"/>
+        </w:rPr>
+        <w:t>++</w:t>
+      </w:r>
+      <w:r>
+        <w:rPr>
+          <w:rFonts w:ascii="Consolas" w:eastAsia="Times New Roman" w:hAnsi="Consolas" w:cs="Times New Roman"/>
+          <w:color w:val="ABB2BF"/>
+          <w:sz w:val="21"/>
+          <w:szCs w:val="21"/>
+          <w:lang w:eastAsia="en-IN"/>
+        </w:rPr>
+        <w:t>){</w:t>
+      </w:r>
+    </w:p>
+    <w:p>
+      <w:pPr>
+        <w:shd w:val="clear" w:color="auto" w:fill="282C34"/>
+        <w:spacing w:after="0" w:line="285" w:lineRule="atLeast"/>
+        <w:rPr>
+          <w:rFonts w:ascii="Consolas" w:eastAsia="Times New Roman" w:hAnsi="Consolas" w:cs="Times New Roman"/>
+          <w:color w:val="ABB2BF"/>
+          <w:sz w:val="21"/>
+          <w:szCs w:val="21"/>
+          <w:lang w:eastAsia="en-IN"/>
+        </w:rPr>
+      </w:pPr>
+      <w:r>
+        <w:rPr>
+          <w:rFonts w:ascii="Consolas" w:eastAsia="Times New Roman" w:hAnsi="Consolas" w:cs="Times New Roman"/>
+          <w:color w:val="ABB2BF"/>
+          <w:sz w:val="21"/>
+          <w:szCs w:val="21"/>
+          <w:lang w:eastAsia="en-IN"/>
+        </w:rPr>
+        <w:t xml:space="preserve">        </w:t>
+      </w:r>
+      <w:proofErr w:type="spellStart"/>
+      <w:proofErr w:type="gramStart"/>
+      <w:r>
+        <w:rPr>
+          <w:rFonts w:ascii="Consolas" w:eastAsia="Times New Roman" w:hAnsi="Consolas" w:cs="Times New Roman"/>
+          <w:color w:val="61AFEF"/>
+          <w:sz w:val="21"/>
+          <w:szCs w:val="21"/>
+          <w:lang w:eastAsia="en-IN"/>
+        </w:rPr>
+        <w:t>printf</w:t>
+      </w:r>
+      <w:proofErr w:type="spellEnd"/>
+      <w:r>
+        <w:rPr>
+          <w:rFonts w:ascii="Consolas" w:eastAsia="Times New Roman" w:hAnsi="Consolas" w:cs="Times New Roman"/>
+          <w:color w:val="ABB2BF"/>
+          <w:sz w:val="21"/>
+          <w:szCs w:val="21"/>
+          <w:lang w:eastAsia="en-IN"/>
+        </w:rPr>
+        <w:t>(</w:t>
+      </w:r>
+      <w:proofErr w:type="gramEnd"/>
+      <w:r>
+        <w:rPr>
+          <w:rFonts w:ascii="Consolas" w:eastAsia="Times New Roman" w:hAnsi="Consolas" w:cs="Times New Roman"/>
+          <w:color w:val="98C379"/>
+          <w:sz w:val="21"/>
+          <w:szCs w:val="21"/>
+          <w:lang w:eastAsia="en-IN"/>
+        </w:rPr>
+        <w:t>"</w:t>
+      </w:r>
+      <w:r>
+        <w:rPr>
+          <w:rFonts w:ascii="Consolas" w:eastAsia="Times New Roman" w:hAnsi="Consolas" w:cs="Times New Roman"/>
+          <w:color w:val="D19A66"/>
+          <w:sz w:val="21"/>
+          <w:szCs w:val="21"/>
+          <w:lang w:eastAsia="en-IN"/>
+        </w:rPr>
+        <w:t>%s</w:t>
+      </w:r>
+      <w:r>
+        <w:rPr>
+          <w:rFonts w:ascii="Consolas" w:eastAsia="Times New Roman" w:hAnsi="Consolas" w:cs="Times New Roman"/>
+          <w:color w:val="98C379"/>
+          <w:sz w:val="21"/>
+          <w:szCs w:val="21"/>
+          <w:lang w:eastAsia="en-IN"/>
+        </w:rPr>
+        <w:t xml:space="preserve"> "</w:t>
+      </w:r>
+      <w:r>
+        <w:rPr>
+          <w:rFonts w:ascii="Consolas" w:eastAsia="Times New Roman" w:hAnsi="Consolas" w:cs="Times New Roman"/>
+          <w:color w:val="ABB2BF"/>
+          <w:sz w:val="21"/>
+          <w:szCs w:val="21"/>
+          <w:lang w:eastAsia="en-IN"/>
+        </w:rPr>
+        <w:t xml:space="preserve">, </w:t>
+      </w:r>
+      <w:proofErr w:type="spellStart"/>
+      <w:r>
+        <w:rPr>
+          <w:rFonts w:ascii="Consolas" w:eastAsia="Times New Roman" w:hAnsi="Consolas" w:cs="Times New Roman"/>
+          <w:color w:val="E06C75"/>
+          <w:sz w:val="21"/>
+          <w:szCs w:val="21"/>
+          <w:lang w:eastAsia="en-IN"/>
+        </w:rPr>
+        <w:t>sortedString</w:t>
+      </w:r>
+      <w:proofErr w:type="spellEnd"/>
+      <w:r>
+        <w:rPr>
+          <w:rFonts w:ascii="Consolas" w:eastAsia="Times New Roman" w:hAnsi="Consolas" w:cs="Times New Roman"/>
+          <w:color w:val="ABB2BF"/>
+          <w:sz w:val="21"/>
+          <w:szCs w:val="21"/>
+          <w:lang w:eastAsia="en-IN"/>
+        </w:rPr>
+        <w:t>[</w:t>
+      </w:r>
+      <w:proofErr w:type="spellStart"/>
+      <w:r>
+        <w:rPr>
+          <w:rFonts w:ascii="Consolas" w:eastAsia="Times New Roman" w:hAnsi="Consolas" w:cs="Times New Roman"/>
+          <w:color w:val="E06C75"/>
+          <w:sz w:val="21"/>
+          <w:szCs w:val="21"/>
+          <w:lang w:eastAsia="en-IN"/>
+        </w:rPr>
+        <w:t>i</w:t>
+      </w:r>
+      <w:proofErr w:type="spellEnd"/>
+      <w:r>
+        <w:rPr>
+          <w:rFonts w:ascii="Consolas" w:eastAsia="Times New Roman" w:hAnsi="Consolas" w:cs="Times New Roman"/>
+          <w:color w:val="ABB2BF"/>
+          <w:sz w:val="21"/>
+          <w:szCs w:val="21"/>
+          <w:lang w:eastAsia="en-IN"/>
+        </w:rPr>
+        <w:t>]);</w:t>
+      </w:r>
+    </w:p>
+    <w:p>
+      <w:pPr>
+        <w:shd w:val="clear" w:color="auto" w:fill="282C34"/>
+        <w:spacing w:after="0" w:line="285" w:lineRule="atLeast"/>
+        <w:rPr>
+          <w:rFonts w:ascii="Consolas" w:eastAsia="Times New Roman" w:hAnsi="Consolas" w:cs="Times New Roman"/>
+          <w:color w:val="ABB2BF"/>
+          <w:sz w:val="21"/>
+          <w:szCs w:val="21"/>
+          <w:lang w:eastAsia="en-IN"/>
+        </w:rPr>
+      </w:pPr>
+      <w:r>
+        <w:rPr>
+          <w:rFonts w:ascii="Consolas" w:eastAsia="Times New Roman" w:hAnsi="Consolas" w:cs="Times New Roman"/>
+          <w:color w:val="ABB2BF"/>
+          <w:sz w:val="21"/>
+          <w:szCs w:val="21"/>
+          <w:lang w:eastAsia="en-IN"/>
+        </w:rPr>
+        <w:t>    }</w:t>
+      </w:r>
+    </w:p>
+    <w:p>
+      <w:pPr>
+        <w:shd w:val="clear" w:color="auto" w:fill="282C34"/>
+        <w:spacing w:after="0" w:line="285" w:lineRule="atLeast"/>
+        <w:rPr>
+          <w:rFonts w:ascii="Consolas" w:eastAsia="Times New Roman" w:hAnsi="Consolas" w:cs="Times New Roman"/>
+          <w:color w:val="ABB2BF"/>
+          <w:sz w:val="21"/>
+          <w:szCs w:val="21"/>
+          <w:lang w:eastAsia="en-IN"/>
+        </w:rPr>
+      </w:pPr>
+      <w:r>
+        <w:rPr>
+          <w:rFonts w:ascii="Consolas" w:eastAsia="Times New Roman" w:hAnsi="Consolas" w:cs="Times New Roman"/>
+          <w:color w:val="ABB2BF"/>
+          <w:sz w:val="21"/>
+          <w:szCs w:val="21"/>
+          <w:lang w:eastAsia="en-IN"/>
+        </w:rPr>
+        <w:t>}</w:t>
+      </w:r>
+    </w:p>
+    <w:p>
+      <w:pPr>
+        <w:shd w:val="clear" w:color="auto" w:fill="282C34"/>
+        <w:spacing w:after="0" w:line="285" w:lineRule="atLeast"/>
+        <w:rPr>
+          <w:rFonts w:ascii="Consolas" w:eastAsia="Times New Roman" w:hAnsi="Consolas" w:cs="Times New Roman"/>
+          <w:color w:val="ABB2BF"/>
+          <w:sz w:val="21"/>
+          <w:szCs w:val="21"/>
+          <w:lang w:eastAsia="en-IN"/>
+        </w:rPr>
+      </w:pPr>
+    </w:p>
+    <w:p>
+      <w:pPr>
+        <w:shd w:val="clear" w:color="auto" w:fill="282C34"/>
+        <w:spacing w:after="0" w:line="285" w:lineRule="atLeast"/>
+        <w:rPr>
+          <w:rFonts w:ascii="Consolas" w:eastAsia="Times New Roman" w:hAnsi="Consolas" w:cs="Times New Roman"/>
+          <w:color w:val="ABB2BF"/>
+          <w:sz w:val="21"/>
+          <w:szCs w:val="21"/>
+          <w:lang w:eastAsia="en-IN"/>
+        </w:rPr>
+      </w:pPr>
+      <w:r>
+        <w:rPr>
+          <w:rFonts w:ascii="Consolas" w:eastAsia="Times New Roman" w:hAnsi="Consolas" w:cs="Times New Roman"/>
+          <w:color w:val="C678DD"/>
+          <w:sz w:val="21"/>
+          <w:szCs w:val="21"/>
+          <w:lang w:eastAsia="en-IN"/>
+        </w:rPr>
+        <w:t>void</w:t>
+      </w:r>
+      <w:r>
+        <w:rPr>
+          <w:rFonts w:ascii="Consolas" w:eastAsia="Times New Roman" w:hAnsi="Consolas" w:cs="Times New Roman"/>
+          <w:color w:val="ABB2BF"/>
+          <w:sz w:val="21"/>
+          <w:szCs w:val="21"/>
+          <w:lang w:eastAsia="en-IN"/>
+        </w:rPr>
+        <w:t xml:space="preserve"> </w:t>
+      </w:r>
+      <w:proofErr w:type="gramStart"/>
+      <w:r>
+        <w:rPr>
+          <w:rFonts w:ascii="Consolas" w:eastAsia="Times New Roman" w:hAnsi="Consolas" w:cs="Times New Roman"/>
+          <w:color w:val="61AFEF"/>
+          <w:sz w:val="21"/>
+          <w:szCs w:val="21"/>
+          <w:lang w:eastAsia="en-IN"/>
+        </w:rPr>
+        <w:t>main</w:t>
+      </w:r>
+      <w:r>
+        <w:rPr>
+          <w:rFonts w:ascii="Consolas" w:eastAsia="Times New Roman" w:hAnsi="Consolas" w:cs="Times New Roman"/>
+          <w:color w:val="ABB2BF"/>
+          <w:sz w:val="21"/>
+          <w:szCs w:val="21"/>
+          <w:lang w:eastAsia="en-IN"/>
+        </w:rPr>
+        <w:t>(</w:t>
+      </w:r>
+      <w:proofErr w:type="gramEnd"/>
+      <w:r>
+        <w:rPr>
+          <w:rFonts w:ascii="Consolas" w:eastAsia="Times New Roman" w:hAnsi="Consolas" w:cs="Times New Roman"/>
+          <w:color w:val="ABB2BF"/>
+          <w:sz w:val="21"/>
+          <w:szCs w:val="21"/>
+          <w:lang w:eastAsia="en-IN"/>
+        </w:rPr>
+        <w:t>){</w:t>
+      </w:r>
+    </w:p>
+    <w:p>
+      <w:pPr>
+        <w:shd w:val="clear" w:color="auto" w:fill="282C34"/>
+        <w:spacing w:after="0" w:line="285" w:lineRule="atLeast"/>
+        <w:rPr>
+          <w:rFonts w:ascii="Consolas" w:eastAsia="Times New Roman" w:hAnsi="Consolas" w:cs="Times New Roman"/>
+          <w:color w:val="ABB2BF"/>
+          <w:sz w:val="21"/>
+          <w:szCs w:val="21"/>
+          <w:lang w:eastAsia="en-IN"/>
+        </w:rPr>
+      </w:pPr>
+      <w:r>
+        <w:rPr>
+          <w:rFonts w:ascii="Consolas" w:eastAsia="Times New Roman" w:hAnsi="Consolas" w:cs="Times New Roman"/>
+          <w:color w:val="ABB2BF"/>
+          <w:sz w:val="21"/>
+          <w:szCs w:val="21"/>
+          <w:lang w:eastAsia="en-IN"/>
+        </w:rPr>
+        <w:t xml:space="preserve">    </w:t>
+      </w:r>
+      <w:r>
+        <w:rPr>
+          <w:rFonts w:ascii="Consolas" w:eastAsia="Times New Roman" w:hAnsi="Consolas" w:cs="Times New Roman"/>
+          <w:color w:val="C678DD"/>
+          <w:sz w:val="21"/>
+          <w:szCs w:val="21"/>
+          <w:lang w:eastAsia="en-IN"/>
+        </w:rPr>
+        <w:t>char</w:t>
+      </w:r>
+      <w:r>
+        <w:rPr>
+          <w:rFonts w:ascii="Consolas" w:eastAsia="Times New Roman" w:hAnsi="Consolas" w:cs="Times New Roman"/>
+          <w:color w:val="ABB2BF"/>
+          <w:sz w:val="21"/>
+          <w:szCs w:val="21"/>
+          <w:lang w:eastAsia="en-IN"/>
+        </w:rPr>
+        <w:t xml:space="preserve"> </w:t>
+      </w:r>
+      <w:proofErr w:type="gramStart"/>
+      <w:r>
+        <w:rPr>
+          <w:rFonts w:ascii="Consolas" w:eastAsia="Times New Roman" w:hAnsi="Consolas" w:cs="Times New Roman"/>
+          <w:color w:val="E06C75"/>
+          <w:sz w:val="21"/>
+          <w:szCs w:val="21"/>
+          <w:lang w:eastAsia="en-IN"/>
+        </w:rPr>
+        <w:t>str</w:t>
+      </w:r>
+      <w:r>
+        <w:rPr>
+          <w:rFonts w:ascii="Consolas" w:eastAsia="Times New Roman" w:hAnsi="Consolas" w:cs="Times New Roman"/>
+          <w:color w:val="C678DD"/>
+          <w:sz w:val="21"/>
+          <w:szCs w:val="21"/>
+          <w:lang w:eastAsia="en-IN"/>
+        </w:rPr>
+        <w:t>[</w:t>
+      </w:r>
+      <w:proofErr w:type="gramEnd"/>
+      <w:r>
+        <w:rPr>
+          <w:rFonts w:ascii="Consolas" w:eastAsia="Times New Roman" w:hAnsi="Consolas" w:cs="Times New Roman"/>
+          <w:color w:val="C678DD"/>
+          <w:sz w:val="21"/>
+          <w:szCs w:val="21"/>
+          <w:lang w:eastAsia="en-IN"/>
+        </w:rPr>
+        <w:t>]</w:t>
+      </w:r>
+      <w:r>
+        <w:rPr>
+          <w:rFonts w:ascii="Consolas" w:eastAsia="Times New Roman" w:hAnsi="Consolas" w:cs="Times New Roman"/>
+          <w:color w:val="ABB2BF"/>
+          <w:sz w:val="21"/>
+          <w:szCs w:val="21"/>
+          <w:lang w:eastAsia="en-IN"/>
+        </w:rPr>
+        <w:t xml:space="preserve"> </w:t>
+      </w:r>
+      <w:r>
+        <w:rPr>
+          <w:rFonts w:ascii="Consolas" w:eastAsia="Times New Roman" w:hAnsi="Consolas" w:cs="Times New Roman"/>
+          <w:color w:val="C678DD"/>
+          <w:sz w:val="21"/>
+          <w:szCs w:val="21"/>
+          <w:lang w:eastAsia="en-IN"/>
+        </w:rPr>
+        <w:t>=</w:t>
+      </w:r>
+      <w:r>
+        <w:rPr>
+          <w:rFonts w:ascii="Consolas" w:eastAsia="Times New Roman" w:hAnsi="Consolas" w:cs="Times New Roman"/>
+          <w:color w:val="ABB2BF"/>
+          <w:sz w:val="21"/>
+          <w:szCs w:val="21"/>
+          <w:lang w:eastAsia="en-IN"/>
+        </w:rPr>
+        <w:t xml:space="preserve"> </w:t>
+      </w:r>
+      <w:r>
+        <w:rPr>
+          <w:rFonts w:ascii="Consolas" w:eastAsia="Times New Roman" w:hAnsi="Consolas" w:cs="Times New Roman"/>
+          <w:color w:val="98C379"/>
+          <w:sz w:val="21"/>
+          <w:szCs w:val="21"/>
+          <w:lang w:eastAsia="en-IN"/>
+        </w:rPr>
+        <w:t>"is2 sentence4 This1 a3"</w:t>
+      </w:r>
+      <w:r>
+        <w:rPr>
+          <w:rFonts w:ascii="Consolas" w:eastAsia="Times New Roman" w:hAnsi="Consolas" w:cs="Times New Roman"/>
+          <w:color w:val="ABB2BF"/>
+          <w:sz w:val="21"/>
+          <w:szCs w:val="21"/>
+          <w:lang w:eastAsia="en-IN"/>
+        </w:rPr>
+        <w:t>;</w:t>
+      </w:r>
+    </w:p>
+    <w:p>
+      <w:pPr>
+        <w:shd w:val="clear" w:color="auto" w:fill="282C34"/>
+        <w:spacing w:after="0" w:line="285" w:lineRule="atLeast"/>
+        <w:rPr>
+          <w:rFonts w:ascii="Consolas" w:eastAsia="Times New Roman" w:hAnsi="Consolas" w:cs="Times New Roman"/>
+          <w:color w:val="ABB2BF"/>
+          <w:sz w:val="21"/>
+          <w:szCs w:val="21"/>
+          <w:lang w:eastAsia="en-IN"/>
+        </w:rPr>
+      </w:pPr>
+      <w:r>
+        <w:rPr>
+          <w:rFonts w:ascii="Consolas" w:eastAsia="Times New Roman" w:hAnsi="Consolas" w:cs="Times New Roman"/>
+          <w:color w:val="ABB2BF"/>
+          <w:sz w:val="21"/>
+          <w:szCs w:val="21"/>
+          <w:lang w:eastAsia="en-IN"/>
+        </w:rPr>
+        <w:t xml:space="preserve">    </w:t>
+      </w:r>
+      <w:r>
+        <w:rPr>
+          <w:rFonts w:ascii="Consolas" w:eastAsia="Times New Roman" w:hAnsi="Consolas" w:cs="Times New Roman"/>
+          <w:color w:val="61AFEF"/>
+          <w:sz w:val="21"/>
+          <w:szCs w:val="21"/>
+          <w:lang w:eastAsia="en-IN"/>
+        </w:rPr>
+        <w:t>split</w:t>
+      </w:r>
+      <w:r>
+        <w:rPr>
+          <w:rFonts w:ascii="Consolas" w:eastAsia="Times New Roman" w:hAnsi="Consolas" w:cs="Times New Roman"/>
+          <w:color w:val="ABB2BF"/>
+          <w:sz w:val="21"/>
+          <w:szCs w:val="21"/>
+          <w:lang w:eastAsia="en-IN"/>
+        </w:rPr>
+        <w:t>(</w:t>
+      </w:r>
+      <w:r>
+        <w:rPr>
+          <w:rFonts w:ascii="Consolas" w:eastAsia="Times New Roman" w:hAnsi="Consolas" w:cs="Times New Roman"/>
+          <w:color w:val="E06C75"/>
+          <w:sz w:val="21"/>
+          <w:szCs w:val="21"/>
+          <w:lang w:eastAsia="en-IN"/>
+        </w:rPr>
+        <w:t>str</w:t>
+      </w:r>
+      <w:r>
+        <w:rPr>
+          <w:rFonts w:ascii="Consolas" w:eastAsia="Times New Roman" w:hAnsi="Consolas" w:cs="Times New Roman"/>
+          <w:color w:val="ABB2BF"/>
+          <w:sz w:val="21"/>
+          <w:szCs w:val="21"/>
+          <w:lang w:eastAsia="en-IN"/>
+        </w:rPr>
+        <w:t>);</w:t>
+      </w:r>
+    </w:p>
+    <w:p>
+      <w:pPr>
+        <w:shd w:val="clear" w:color="auto" w:fill="282C34"/>
+        <w:spacing w:after="0" w:line="285" w:lineRule="atLeast"/>
+        <w:rPr>
+          <w:rFonts w:ascii="Consolas" w:eastAsia="Times New Roman" w:hAnsi="Consolas" w:cs="Times New Roman"/>
+          <w:color w:val="ABB2BF"/>
+          <w:sz w:val="21"/>
+          <w:szCs w:val="21"/>
+          <w:lang w:eastAsia="en-IN"/>
+        </w:rPr>
+      </w:pPr>
+      <w:r>
+        <w:rPr>
+          <w:rFonts w:ascii="Consolas" w:eastAsia="Times New Roman" w:hAnsi="Consolas" w:cs="Times New Roman"/>
+          <w:color w:val="ABB2BF"/>
+          <w:sz w:val="21"/>
+          <w:szCs w:val="21"/>
+          <w:lang w:eastAsia="en-IN"/>
+        </w:rPr>
+        <w:t>}</w:t>
+      </w:r>
     </w:p>
     <w:p>
       <w:pPr>

</xml_diff>